<commit_message>
videos and dynamic results
</commit_message>
<xml_diff>
--- a/paper/drafts/manuscript-v9-11-13-2022_PM_edits.docx
+++ b/paper/drafts/manuscript-v9-11-13-2022_PM_edits.docx
@@ -243,63 +243,45 @@
         <w:t>Methods</w:t>
       </w:r>
       <w:r>
-        <w:t xml:space="preserve">: We developed and validated a web-based application that provides hypertension statistics for US adults using 10 cycles of NHANES data, 1999-2000 through 2017-2020, without requiring users to conduct statistical programming. The application’s interface allows users to estimate </w:t>
-      </w:r>
-      <w:del w:id="1" w:author="Paul Muntner" w:date="2022-11-13T21:51:00Z">
-        <w:r>
-          <w:delText xml:space="preserve">population counts in addition to </w:delText>
-        </w:r>
-      </w:del>
-      <w:r>
-        <w:t xml:space="preserve">crude and age-adjusted </w:t>
-      </w:r>
-      <w:del w:id="2" w:author="Paul Muntner" w:date="2022-11-13T21:51:00Z">
-        <w:r>
-          <w:delText>summary statistics</w:delText>
-        </w:r>
-      </w:del>
-      <w:ins w:id="3" w:author="Paul Muntner" w:date="2022-11-13T21:51:00Z">
-        <w:r>
-          <w:t>means, quantiles and proportions</w:t>
-        </w:r>
-      </w:ins>
+        <w:t xml:space="preserve">: We developed and validated a web-based application that provides hypertension statistics for US adults using 10 cycles of NHANES data, 1999-2000 through 2017-2020, without requiring users to conduct statistical programming. The application’s interface allows users to estimate crude and age-adjusted </w:t>
+      </w:r>
+      <w:r>
+        <w:t xml:space="preserve">means, </w:t>
+      </w:r>
+      <w:proofErr w:type="gramStart"/>
+      <w:r>
+        <w:t>quantiles</w:t>
+      </w:r>
+      <w:proofErr w:type="gramEnd"/>
+      <w:r>
+        <w:t xml:space="preserve"> and proportions</w:t>
+      </w:r>
       <w:r>
         <w:t xml:space="preserve">. </w:t>
       </w:r>
-      <w:ins w:id="4" w:author="Paul Muntner" w:date="2022-11-13T21:51:00Z">
-        <w:r>
-          <w:t xml:space="preserve">Population counts can also be estimated. </w:t>
-        </w:r>
-      </w:ins>
-      <w:commentRangeStart w:id="5"/>
-      <w:ins w:id="6" w:author="Paul Muntner" w:date="2022-11-13T21:47:00Z">
-        <w:r>
-          <w:t xml:space="preserve">The application was validated by replicating statistics from three publications. </w:t>
-        </w:r>
-      </w:ins>
-      <w:commentRangeEnd w:id="5"/>
-      <w:ins w:id="7" w:author="Paul Muntner" w:date="2022-11-13T21:49:00Z">
-        <w:r>
-          <w:rPr>
-            <w:rStyle w:val="CommentReference"/>
-          </w:rPr>
-          <w:commentReference w:id="5"/>
-        </w:r>
-      </w:ins>
+      <w:r>
+        <w:t xml:space="preserve">Population counts can also be estimated. </w:t>
+      </w:r>
+      <w:commentRangeStart w:id="1"/>
+      <w:r>
+        <w:t xml:space="preserve">The application was validated by replicating statistics from three publications. </w:t>
+      </w:r>
+      <w:commentRangeEnd w:id="1"/>
+      <w:r>
+        <w:rPr>
+          <w:rStyle w:val="CommentReference"/>
+        </w:rPr>
+        <w:commentReference w:id="1"/>
+      </w:r>
       <w:r>
         <w:t xml:space="preserve">To demonstrate the application’s capabilities, we estimated hypertension statistics for US adults. </w:t>
       </w:r>
-      <w:del w:id="8" w:author="Paul Muntner" w:date="2022-11-13T21:47:00Z">
-        <w:r>
-          <w:delText>The application was validated by replicating statistics from three publications.</w:delText>
-        </w:r>
-      </w:del>
     </w:p>
     <w:p>
       <w:pPr>
         <w:pStyle w:val="BodyText"/>
       </w:pPr>
-      <w:commentRangeStart w:id="9"/>
+      <w:commentRangeStart w:id="2"/>
       <w:r>
         <w:rPr>
           <w:b/>
@@ -307,12 +289,12 @@
         </w:rPr>
         <w:t>Results</w:t>
       </w:r>
-      <w:commentRangeEnd w:id="9"/>
+      <w:commentRangeEnd w:id="2"/>
       <w:r>
         <w:rPr>
           <w:rStyle w:val="CommentReference"/>
         </w:rPr>
-        <w:commentReference w:id="9"/>
+        <w:commentReference w:id="2"/>
       </w:r>
       <w:r>
         <w:t>: The estimated mean systolic blood pressure (BP) declined from 123 mmHg in 1999-2000 to 120 mmHg in 2009-2010 and increased to 123 mmHg in 2017-2020. The age-adjusted prevalence of hypertension (i.e., systolic BP ≥130 mmHg, diastolic BP ≥80 mmHg or self-reported antihypertensive medication use) was 47.9% in 1999-2000, 43.0% in 2009-2010, and 44.7% in 2017-2020. In 2017-2020, 115.3 million US adults had hypertension. The age-adjusted prevalence of controlled BP, defined by the 2017 American College of Cardiology/American Heart Association BP guideline, among non-pregnant US adults with hypertension was 9.7% in 1999-2000, 25.0% in 2013-2014, and 21.9% in 2017-2020. After age-adjustment and among non-pregnant US adults who self-reported taking antihypertensive medication, 27.6%, 48.5%, and 43.0% had controlled BP in 1999-2000, 2013-2014, and 2017-2020, respectively.</w:t>
@@ -343,7 +325,7 @@
       <w:pPr>
         <w:pStyle w:val="BodyText"/>
         <w:spacing w:before="0" w:after="0"/>
-        <w:pPrChange w:id="10" w:author="Paul Muntner" w:date="2022-11-13T22:42:00Z">
+        <w:pPrChange w:id="3" w:author="Paul Muntner" w:date="2022-11-13T22:42:00Z">
           <w:pPr>
             <w:pStyle w:val="BodyText"/>
           </w:pPr>
@@ -353,7 +335,7 @@
         <w:lastRenderedPageBreak/>
         <w:t xml:space="preserve">The National Health and Nutrition Examination Survey (NHANES) is a program conducted by the US National Center for Health Statistics (NCHS) of the Centers for Disease Control and Prevention (CDC) and is designed to assess the </w:t>
       </w:r>
-      <w:del w:id="11" w:author="Paul Muntner" w:date="2022-11-14T09:10:00Z">
+      <w:del w:id="4" w:author="Paul Muntner" w:date="2022-11-14T09:10:00Z">
         <w:r>
           <w:delText xml:space="preserve">ongoing </w:delText>
         </w:r>
@@ -370,12 +352,12 @@
       <w:r>
         <w:t xml:space="preserve"> NHANES data have been analyzed to provide hypertension statistics for non-institutionalized US adults with important policy and public health implications. For example, NHANES data have been used to estimate the impact of the lower blood pressure (BP) levels that define hypertension and controlled BP in the 2017 American College of Cardiology/American Heart Association (ACC/AHA) BP guideline </w:t>
       </w:r>
-      <w:del w:id="12" w:author="Paul Muntner" w:date="2022-11-14T09:12:00Z">
+      <w:del w:id="5" w:author="Paul Muntner" w:date="2022-11-14T09:12:00Z">
         <w:r>
           <w:delText xml:space="preserve">versus </w:delText>
         </w:r>
       </w:del>
-      <w:ins w:id="13" w:author="Paul Muntner" w:date="2022-11-14T09:12:00Z">
+      <w:ins w:id="6" w:author="Paul Muntner" w:date="2022-11-14T09:12:00Z">
         <w:r>
           <w:t xml:space="preserve">compared with </w:t>
         </w:r>
@@ -403,7 +385,7 @@
       <w:pPr>
         <w:pStyle w:val="BodyText"/>
         <w:spacing w:before="0" w:after="0"/>
-        <w:pPrChange w:id="14" w:author="Paul Muntner" w:date="2022-11-13T22:42:00Z">
+        <w:pPrChange w:id="7" w:author="Paul Muntner" w:date="2022-11-13T22:42:00Z">
           <w:pPr>
             <w:pStyle w:val="BodyText"/>
           </w:pPr>
@@ -415,13 +397,8 @@
         <w:pStyle w:val="BodyText"/>
         <w:spacing w:before="0" w:after="0"/>
         <w:rPr>
-          <w:ins w:id="15" w:author="Paul Muntner" w:date="2022-11-13T22:13:00Z"/>
+          <w:ins w:id="8" w:author="Paul Muntner" w:date="2022-11-13T22:13:00Z"/>
         </w:rPr>
-        <w:pPrChange w:id="16" w:author="Paul Muntner" w:date="2022-11-13T22:42:00Z">
-          <w:pPr>
-            <w:pStyle w:val="BodyText"/>
-          </w:pPr>
-        </w:pPrChange>
       </w:pPr>
       <w:r>
         <w:t>NHANES data are publicly available and accessible through the CDC website.</w:t>
@@ -435,173 +412,82 @@
       <w:r>
         <w:t xml:space="preserve"> However, analyzing NHANES data </w:t>
       </w:r>
-      <w:del w:id="17" w:author="Paul Muntner" w:date="2022-11-13T22:11:00Z">
-        <w:r>
-          <w:delText>may be challenging for a number of reasons. S</w:delText>
-        </w:r>
-      </w:del>
-      <w:ins w:id="18" w:author="Paul Muntner" w:date="2022-11-13T22:11:00Z">
-        <w:r>
-          <w:t>requires s</w:t>
-        </w:r>
-      </w:ins>
-      <w:r>
-        <w:t xml:space="preserve">pecific statistical techniques </w:t>
-      </w:r>
-      <w:del w:id="19" w:author="Paul Muntner" w:date="2022-11-13T22:11:00Z">
-        <w:r>
-          <w:delText xml:space="preserve">are required </w:delText>
-        </w:r>
-      </w:del>
-      <w:r>
-        <w:t xml:space="preserve">to account for the multi-stage sampling design used to select </w:t>
-      </w:r>
-      <w:del w:id="20" w:author="Paul Muntner" w:date="2022-11-13T22:11:00Z">
-        <w:r>
-          <w:delText xml:space="preserve">NHANES </w:delText>
-        </w:r>
-      </w:del>
-      <w:r>
-        <w:t>participants</w:t>
-      </w:r>
-      <w:ins w:id="21" w:author="Paul Muntner" w:date="2022-11-13T22:11:00Z">
-        <w:r>
-          <w:t xml:space="preserve"> and</w:t>
-        </w:r>
-      </w:ins>
-      <w:del w:id="22" w:author="Paul Muntner" w:date="2022-11-13T22:01:00Z">
-        <w:r>
-          <w:delText xml:space="preserve"> and</w:delText>
-        </w:r>
-      </w:del>
+      <w:r>
+        <w:t>requires s</w:t>
+      </w:r>
+      <w:r>
+        <w:t>pecific statistical techniques to account for the multi-stage sampling design used to select participants</w:t>
+      </w:r>
+      <w:r>
+        <w:t xml:space="preserve"> and</w:t>
+      </w:r>
       <w:r>
         <w:t xml:space="preserve"> analyses need to be weighted to produce nationally representative estimates</w:t>
       </w:r>
-      <w:ins w:id="23" w:author="Paul Muntner" w:date="2022-11-13T22:12:00Z">
-        <w:r>
-          <w:t xml:space="preserve">. Also, </w:t>
-        </w:r>
-      </w:ins>
-      <w:ins w:id="24" w:author="Paul Muntner" w:date="2022-11-13T22:01:00Z">
-        <w:r>
-          <w:t xml:space="preserve">NHANES data </w:t>
-        </w:r>
-      </w:ins>
-      <w:ins w:id="25" w:author="Paul Muntner" w:date="2022-11-13T22:17:00Z">
-        <w:r>
-          <w:t xml:space="preserve">are collected in two-year periods referred to as cycles and </w:t>
-        </w:r>
-      </w:ins>
-      <w:ins w:id="26" w:author="Paul Muntner" w:date="2022-11-13T22:01:00Z">
-        <w:r>
-          <w:t xml:space="preserve">protocols </w:t>
-        </w:r>
-      </w:ins>
-      <w:ins w:id="27" w:author="Paul Muntner" w:date="2022-11-13T22:16:00Z">
-        <w:r>
-          <w:t xml:space="preserve">have </w:t>
-        </w:r>
-      </w:ins>
-      <w:ins w:id="28" w:author="Paul Muntner" w:date="2022-11-13T22:12:00Z">
-        <w:r>
-          <w:t>changed over time for some variables</w:t>
-        </w:r>
-      </w:ins>
-      <w:ins w:id="29" w:author="Paul Muntner" w:date="2022-11-13T22:17:00Z">
-        <w:r>
-          <w:t>.</w:t>
-        </w:r>
-      </w:ins>
-      <w:ins w:id="30" w:author="Paul Muntner" w:date="2022-11-13T22:12:00Z">
-        <w:r>
-          <w:t xml:space="preserve"> </w:t>
-        </w:r>
-      </w:ins>
-      <w:ins w:id="31" w:author="Paul Muntner" w:date="2022-11-13T22:17:00Z">
-        <w:r>
-          <w:t>These changes</w:t>
-        </w:r>
-      </w:ins>
-      <w:ins w:id="32" w:author="Paul Muntner" w:date="2022-11-13T22:12:00Z">
-        <w:r>
-          <w:t xml:space="preserve"> need to </w:t>
-        </w:r>
-        <w:commentRangeStart w:id="33"/>
-        <w:commentRangeStart w:id="34"/>
-        <w:r>
-          <w:t xml:space="preserve">be accounted </w:t>
-        </w:r>
-      </w:ins>
-      <w:commentRangeEnd w:id="33"/>
+      <w:r>
+        <w:t xml:space="preserve">. Also, </w:t>
+      </w:r>
+      <w:r>
+        <w:t xml:space="preserve">NHANES data </w:t>
+      </w:r>
+      <w:r>
+        <w:t xml:space="preserve">are collected in two-year periods referred to as cycles and </w:t>
+      </w:r>
+      <w:r>
+        <w:t xml:space="preserve">protocols </w:t>
+      </w:r>
+      <w:r>
+        <w:t xml:space="preserve">have </w:t>
+      </w:r>
+      <w:r>
+        <w:t>changed over time for some variables</w:t>
+      </w:r>
+      <w:r>
+        <w:t>.</w:t>
+      </w:r>
+      <w:r>
+        <w:t xml:space="preserve"> </w:t>
+      </w:r>
+      <w:r>
+        <w:t>These changes</w:t>
+      </w:r>
+      <w:r>
+        <w:t xml:space="preserve"> need to </w:t>
+      </w:r>
+      <w:commentRangeStart w:id="9"/>
+      <w:commentRangeStart w:id="10"/>
+      <w:r>
+        <w:t xml:space="preserve">be accounted </w:t>
+      </w:r>
+      <w:commentRangeEnd w:id="9"/>
       <w:r>
         <w:rPr>
           <w:rStyle w:val="CommentReference"/>
         </w:rPr>
-        <w:commentReference w:id="33"/>
-      </w:r>
-      <w:commentRangeEnd w:id="34"/>
+        <w:commentReference w:id="9"/>
+      </w:r>
+      <w:commentRangeEnd w:id="10"/>
       <w:r>
         <w:rPr>
           <w:rStyle w:val="CommentReference"/>
         </w:rPr>
-        <w:commentReference w:id="34"/>
-      </w:r>
-      <w:ins w:id="35" w:author="Paul Muntner" w:date="2022-11-13T22:12:00Z">
-        <w:r>
-          <w:t xml:space="preserve">for when </w:t>
-        </w:r>
-        <w:del w:id="36" w:author="Paul Muntner" w:date="2022-11-14T09:13:00Z">
-          <w:r>
-            <w:delText xml:space="preserve">including </w:delText>
-          </w:r>
-        </w:del>
-      </w:ins>
-      <w:ins w:id="37" w:author="Paul Muntner" w:date="2022-11-13T22:16:00Z">
-        <w:del w:id="38" w:author="Paul Muntner" w:date="2022-11-14T09:14:00Z">
-          <w:r>
-            <w:delText>comparing estimates</w:delText>
-          </w:r>
-        </w:del>
-      </w:ins>
-      <w:ins w:id="39" w:author="Paul Muntner" w:date="2022-11-14T09:14:00Z">
-        <w:r>
-          <w:t xml:space="preserve">estimating statistics </w:t>
-        </w:r>
-      </w:ins>
-      <w:ins w:id="40" w:author="Paul Muntner" w:date="2022-11-13T22:16:00Z">
-        <w:del w:id="41" w:author="Paul Muntner" w:date="2022-11-14T09:14:00Z">
-          <w:r>
-            <w:delText xml:space="preserve"> </w:delText>
-          </w:r>
-        </w:del>
-      </w:ins>
-      <w:ins w:id="42" w:author="Paul Muntner" w:date="2022-11-13T22:18:00Z">
-        <w:del w:id="43" w:author="Paul Muntner" w:date="2022-11-14T09:14:00Z">
-          <w:r>
-            <w:delText>across NHANES cycles</w:delText>
-          </w:r>
-        </w:del>
-      </w:ins>
-      <w:ins w:id="44" w:author="Paul Muntner" w:date="2022-11-13T22:16:00Z">
-        <w:del w:id="45" w:author="Paul Muntner" w:date="2022-11-14T09:14:00Z">
-          <w:r>
-            <w:delText xml:space="preserve"> or aggregating data </w:delText>
-          </w:r>
-        </w:del>
-        <w:r>
-          <w:t xml:space="preserve">from multiple </w:t>
-        </w:r>
-      </w:ins>
-      <w:ins w:id="46" w:author="Paul Muntner" w:date="2022-11-14T09:14:00Z">
-        <w:r>
-          <w:t xml:space="preserve">NHANES </w:t>
-        </w:r>
-      </w:ins>
-      <w:ins w:id="47" w:author="Paul Muntner" w:date="2022-11-13T22:18:00Z">
-        <w:r>
-          <w:t>cycles</w:t>
-        </w:r>
-      </w:ins>
+        <w:commentReference w:id="10"/>
+      </w:r>
+      <w:r>
+        <w:t xml:space="preserve">for when </w:t>
+      </w:r>
+      <w:r>
+        <w:t xml:space="preserve">estimating statistics </w:t>
+      </w:r>
+      <w:r>
+        <w:t xml:space="preserve">from multiple </w:t>
+      </w:r>
+      <w:r>
+        <w:t xml:space="preserve">NHANES </w:t>
+      </w:r>
+      <w:r>
+        <w:t>cycles</w:t>
+      </w:r>
       <w:r>
         <w:t xml:space="preserve">. </w:t>
       </w:r>
@@ -611,9 +497,121 @@
         <w:pStyle w:val="BodyText"/>
         <w:spacing w:before="0" w:after="0"/>
         <w:rPr>
-          <w:ins w:id="48" w:author="Paul Muntner" w:date="2022-11-13T22:13:00Z"/>
+          <w:ins w:id="11" w:author="Paul Muntner" w:date="2022-11-13T22:13:00Z"/>
         </w:rPr>
-        <w:pPrChange w:id="49" w:author="Paul Muntner" w:date="2022-11-13T22:42:00Z">
+      </w:pPr>
+    </w:p>
+    <w:p>
+      <w:pPr>
+        <w:pStyle w:val="BodyText"/>
+        <w:spacing w:before="0" w:after="0"/>
+      </w:pPr>
+      <w:commentRangeStart w:id="12"/>
+      <w:commentRangeStart w:id="13"/>
+      <w:r>
+        <w:t xml:space="preserve">Prior studies have found errors in peer-reviewed publications </w:t>
+      </w:r>
+      <w:r>
+        <w:t>reporting results from</w:t>
+      </w:r>
+      <w:r>
+        <w:t xml:space="preserve"> </w:t>
+      </w:r>
+      <w:r>
+        <w:t xml:space="preserve">secondary analyses of </w:t>
+      </w:r>
+      <w:r>
+        <w:t>public-use data sets.</w:t>
+      </w:r>
+      <w:r>
+        <w:rPr>
+          <w:vertAlign w:val="superscript"/>
+        </w:rPr>
+        <w:t>6,7</w:t>
+      </w:r>
+      <w:r>
+        <w:t xml:space="preserve">.  </w:t>
+      </w:r>
+      <w:commentRangeEnd w:id="12"/>
+      <w:r>
+        <w:rPr>
+          <w:rStyle w:val="CommentReference"/>
+        </w:rPr>
+        <w:commentReference w:id="12"/>
+      </w:r>
+      <w:commentRangeEnd w:id="13"/>
+      <w:r>
+        <w:rPr>
+          <w:rStyle w:val="CommentReference"/>
+        </w:rPr>
+        <w:commentReference w:id="13"/>
+      </w:r>
+      <w:r>
+        <w:t xml:space="preserve">We developed a web-based application that provides nationally representative BP and hypertension statistics for non-institutionalized US adults using NHANES data without requiring users to conduct statistical programming. The goal of the application is to </w:t>
+      </w:r>
+      <w:r>
+        <w:lastRenderedPageBreak/>
+        <w:t xml:space="preserve">increase the use of NHANES data for research and policy decision making with a focus on ensuring results are valid and reproducible. The application is open-source and </w:t>
+      </w:r>
+      <w:proofErr w:type="gramStart"/>
+      <w:r>
+        <w:t>it’s</w:t>
+      </w:r>
+      <w:proofErr w:type="gramEnd"/>
+      <w:r>
+        <w:t xml:space="preserve"> code is publicly available.</w:t>
+      </w:r>
+      <w:r>
+        <w:rPr>
+          <w:vertAlign w:val="superscript"/>
+        </w:rPr>
+        <w:t>11</w:t>
+      </w:r>
+      <w:r>
+        <w:t xml:space="preserve"> In this manuscript, we review the design, development and validation of the application and present BP and hypertension statistics for US adults that were generated using the application.</w:t>
+      </w:r>
+    </w:p>
+    <w:p>
+      <w:pPr>
+        <w:pStyle w:val="BodyText"/>
+        <w:spacing w:before="0" w:after="0"/>
+      </w:pPr>
+    </w:p>
+    <w:p>
+      <w:pPr>
+        <w:pStyle w:val="Heading1"/>
+        <w:spacing w:before="0"/>
+        <w:pPrChange w:id="14" w:author="Paul Muntner" w:date="2022-11-13T22:42:00Z">
+          <w:pPr>
+            <w:pStyle w:val="Heading1"/>
+          </w:pPr>
+        </w:pPrChange>
+      </w:pPr>
+      <w:bookmarkStart w:id="15" w:name="methods"/>
+      <w:bookmarkEnd w:id="0"/>
+      <w:r>
+        <w:t>METHODS</w:t>
+      </w:r>
+    </w:p>
+    <w:p>
+      <w:pPr>
+        <w:pStyle w:val="FirstParagraph"/>
+        <w:spacing w:before="0" w:after="0"/>
+        <w:pPrChange w:id="16" w:author="Paul Muntner" w:date="2022-11-13T22:42:00Z">
+          <w:pPr>
+            <w:pStyle w:val="FirstParagraph"/>
+          </w:pPr>
+        </w:pPrChange>
+      </w:pPr>
+      <w:r>
+        <w:t>The NHANES program was initiated in the early 1960s and beginning in 1999 has been conducted continuously, in two-year cycles. In each cycle, potential participants were identified using a multi-stage sampling process. The protocols for each cycle were approved by the NCHS Institutional Review Board. Written informed consent was obtained from each participant.</w:t>
+      </w:r>
+    </w:p>
+    <w:p>
+      <w:pPr>
+        <w:pStyle w:val="BodyText"/>
+        <w:spacing w:before="0" w:after="0"/>
+        <w:pPrChange w:id="17" w:author="Paul Muntner" w:date="2022-11-13T22:42:00Z">
           <w:pPr>
             <w:pStyle w:val="BodyText"/>
           </w:pPr>
@@ -624,174 +622,763 @@
       <w:pPr>
         <w:pStyle w:val="BodyText"/>
         <w:spacing w:before="0" w:after="0"/>
+      </w:pPr>
+      <w:r>
+        <w:t xml:space="preserve">NHANES data were collected through an in-home interview and </w:t>
+      </w:r>
+      <w:ins w:id="18" w:author="Paul Muntner" w:date="2022-11-13T22:22:00Z">
+        <w:r>
+          <w:t xml:space="preserve">a </w:t>
+        </w:r>
+      </w:ins>
+      <w:r>
+        <w:t xml:space="preserve">study examination conducted at a mobile examination center. The interview included questions about demographics, health behaviors, medical history, and medication use. During the interview, the labels of medications that participants reported taking in the preceding 30 days were recorded. </w:t>
+      </w:r>
+      <w:commentRangeStart w:id="19"/>
+      <w:r>
+        <w:t>We defined antihypertensive medication classes using those listed in the 2017 ACC/AHA BP guideline</w:t>
+      </w:r>
+      <w:del w:id="20" w:author="Paul Muntner" w:date="2022-11-13T22:23:00Z">
+        <w:r>
+          <w:delText xml:space="preserve"> (Section 8.1.4; Table 18)</w:delText>
+        </w:r>
+      </w:del>
+      <w:r>
+        <w:t>.</w:t>
+      </w:r>
+      <w:r>
         <w:rPr>
-          <w:del w:id="50" w:author="Paul Muntner" w:date="2022-11-13T22:13:00Z"/>
+          <w:vertAlign w:val="superscript"/>
         </w:rPr>
-        <w:pPrChange w:id="51" w:author="Paul Muntner" w:date="2022-11-13T22:42:00Z">
+        <w:t>12</w:t>
+      </w:r>
+      <w:r>
+        <w:t xml:space="preserve"> </w:t>
+      </w:r>
+      <w:commentRangeEnd w:id="19"/>
+      <w:r>
+        <w:rPr>
+          <w:rStyle w:val="CommentReference"/>
+        </w:rPr>
+        <w:commentReference w:id="19"/>
+      </w:r>
+      <w:r>
+        <w:t xml:space="preserve">During the study examination, height, </w:t>
+      </w:r>
+      <w:proofErr w:type="gramStart"/>
+      <w:r>
+        <w:t>weight</w:t>
+      </w:r>
+      <w:proofErr w:type="gramEnd"/>
+      <w:r>
+        <w:t xml:space="preserve"> and BP were measured and blood and spot urine samples were collected. Of relevance to the current application, blood samples were used to measure total and high-density lipoprotein cholesterol, glycated </w:t>
+      </w:r>
+      <w:proofErr w:type="gramStart"/>
+      <w:r>
+        <w:t>hemoglobin</w:t>
+      </w:r>
+      <w:proofErr w:type="gramEnd"/>
+      <w:r>
+        <w:t xml:space="preserve"> and </w:t>
+      </w:r>
+      <w:commentRangeStart w:id="21"/>
+      <w:r>
+        <w:t>serum creatinine</w:t>
+      </w:r>
+      <w:commentRangeEnd w:id="21"/>
+      <w:r>
+        <w:rPr>
+          <w:rStyle w:val="CommentReference"/>
+        </w:rPr>
+        <w:commentReference w:id="21"/>
+      </w:r>
+      <w:r>
+        <w:t>, and the urine sample was used to measure albumin and creatinine and to conduct a pregnancy test. The protocol for measuring BP is available online.</w:t>
+      </w:r>
+      <w:r>
+        <w:rPr>
+          <w:vertAlign w:val="superscript"/>
+        </w:rPr>
+        <w:t>13</w:t>
+      </w:r>
+      <w:r>
+        <w:t xml:space="preserve"> In brief, systolic and diastolic BP (SBP and DBP, respectively) were measured three times by trained and certified physicians. BP was measured using a mercury sphygmomanometer from 1999-2000 through 2015-2016 and using an oscillometric device in 2017-2020. The mean SBP and DBP levels were computed over all available measurements for each </w:t>
+      </w:r>
+      <w:r>
+        <w:lastRenderedPageBreak/>
+        <w:t>participant. The oscillometric SBP and DBP values were calibrated to the mercury device.</w:t>
+      </w:r>
+      <w:r>
+        <w:rPr>
+          <w:vertAlign w:val="superscript"/>
+        </w:rPr>
+        <w:t>14,15</w:t>
+      </w:r>
+      <w:r>
+        <w:t xml:space="preserve"> For the current analysis, we defined hypertension, BP control, and resistant hypertension according to the 2017 ACC/AHA BP guideline.</w:t>
+      </w:r>
+      <w:r>
+        <w:rPr>
+          <w:vertAlign w:val="superscript"/>
+        </w:rPr>
+        <w:t>12</w:t>
+      </w:r>
+      <w:r>
+        <w:t xml:space="preserve"> The application also has these variables defined according to the JNC7 definitions.</w:t>
+      </w:r>
+      <w:r>
+        <w:rPr>
+          <w:vertAlign w:val="superscript"/>
+        </w:rPr>
+        <w:t>16</w:t>
+      </w:r>
+      <w:r>
+        <w:t xml:space="preserve"> A list of BP, hypertension, and antihypertensive medication variables </w:t>
+      </w:r>
+      <w:r>
+        <w:t xml:space="preserve">available in the application </w:t>
+      </w:r>
+      <w:r>
+        <w:t xml:space="preserve">is provided in </w:t>
+      </w:r>
+      <w:r>
+        <w:rPr>
+          <w:b/>
+          <w:bCs/>
+        </w:rPr>
+        <w:t>Table 1</w:t>
+      </w:r>
+      <w:r>
+        <w:t xml:space="preserve"> with full definitions for all variables </w:t>
+      </w:r>
+      <w:r>
+        <w:t xml:space="preserve">included in the </w:t>
+      </w:r>
+      <w:r>
+        <w:t xml:space="preserve">application </w:t>
+      </w:r>
+      <w:r>
+        <w:t xml:space="preserve">provided in </w:t>
+      </w:r>
+      <w:r>
+        <w:rPr>
+          <w:b/>
+          <w:bCs/>
+        </w:rPr>
+        <w:t>Table S1</w:t>
+      </w:r>
+      <w:r>
+        <w:t>.</w:t>
+      </w:r>
+    </w:p>
+    <w:p>
+      <w:pPr>
+        <w:pStyle w:val="BodyText"/>
+        <w:spacing w:before="0" w:after="0"/>
+        <w:pPrChange w:id="22" w:author="Paul Muntner" w:date="2022-11-13T22:42:00Z">
           <w:pPr>
             <w:pStyle w:val="BodyText"/>
           </w:pPr>
         </w:pPrChange>
       </w:pPr>
-      <w:commentRangeStart w:id="52"/>
-      <w:commentRangeStart w:id="53"/>
-      <w:r>
-        <w:t xml:space="preserve">Prior studies have found errors </w:t>
-      </w:r>
-      <w:del w:id="54" w:author="Paul Muntner" w:date="2022-11-13T22:05:00Z">
-        <w:r>
-          <w:delText>related to</w:delText>
-        </w:r>
-      </w:del>
-      <w:ins w:id="55" w:author="Paul Muntner" w:date="2022-11-13T22:05:00Z">
-        <w:r>
-          <w:t xml:space="preserve">in peer-reviewed publications </w:t>
-        </w:r>
-        <w:del w:id="56" w:author="Paul Muntner" w:date="2022-11-14T09:18:00Z">
-          <w:r>
-            <w:delText>of</w:delText>
-          </w:r>
-        </w:del>
-      </w:ins>
-      <w:ins w:id="57" w:author="Paul Muntner" w:date="2022-11-14T09:18:00Z">
-        <w:r>
-          <w:t>reporting results from</w:t>
-        </w:r>
-      </w:ins>
-      <w:ins w:id="58" w:author="Paul Muntner" w:date="2022-11-13T22:05:00Z">
-        <w:r>
-          <w:t xml:space="preserve"> </w:t>
-        </w:r>
-      </w:ins>
-      <w:ins w:id="59" w:author="Paul Muntner" w:date="2022-11-13T22:07:00Z">
-        <w:r>
-          <w:t xml:space="preserve">secondary analyses of </w:t>
-        </w:r>
-      </w:ins>
-      <w:ins w:id="60" w:author="Paul Muntner" w:date="2022-11-13T22:05:00Z">
-        <w:r>
-          <w:t>public-use data sets</w:t>
-        </w:r>
-      </w:ins>
-      <w:del w:id="61" w:author="Paul Muntner" w:date="2022-11-13T22:14:00Z">
-        <w:r>
-          <w:delText xml:space="preserve"> </w:delText>
-        </w:r>
-      </w:del>
-      <w:del w:id="62" w:author="Paul Muntner" w:date="2022-11-13T22:09:00Z">
-        <w:r>
-          <w:delText>survey design</w:delText>
-        </w:r>
-      </w:del>
-      <w:del w:id="63" w:author="Paul Muntner" w:date="2022-11-13T22:06:00Z">
-        <w:r>
-          <w:delText xml:space="preserve"> and estimation be an important component of total survey error</w:delText>
-        </w:r>
-      </w:del>
-      <w:r>
-        <w:t>.</w:t>
-      </w:r>
-      <w:r>
-        <w:rPr>
-          <w:vertAlign w:val="superscript"/>
-        </w:rPr>
-        <w:t>6,7</w:t>
-      </w:r>
-      <w:r>
-        <w:t xml:space="preserve">. </w:t>
-      </w:r>
-      <w:del w:id="64" w:author="Paul Muntner" w:date="2022-11-13T22:02:00Z">
-        <w:r>
-          <w:delText xml:space="preserve">NHANES data are currently collected in two-year periods, referred to as cycles, and each cycle includes over 50 data files and accompanying informational material. NHANES data collection protocols have changed over time for some variables, and these </w:delText>
-        </w:r>
-      </w:del>
-      <w:del w:id="65" w:author="Paul Muntner" w:date="2022-11-13T21:59:00Z">
-        <w:r>
-          <w:delText xml:space="preserve">differences </w:delText>
-        </w:r>
-      </w:del>
-      <w:del w:id="66" w:author="Paul Muntner" w:date="2022-11-13T22:02:00Z">
-        <w:r>
-          <w:delText xml:space="preserve">should be </w:delText>
-        </w:r>
-      </w:del>
-      <w:del w:id="67" w:author="Paul Muntner" w:date="2022-11-13T21:59:00Z">
-        <w:r>
-          <w:delText xml:space="preserve">considered </w:delText>
-        </w:r>
-      </w:del>
-      <w:del w:id="68" w:author="Paul Muntner" w:date="2022-11-13T22:02:00Z">
-        <w:r>
-          <w:delText xml:space="preserve">when </w:delText>
-        </w:r>
-      </w:del>
-      <w:del w:id="69" w:author="Paul Muntner" w:date="2022-11-13T21:59:00Z">
-        <w:r>
-          <w:delText>comparing or aggregating</w:delText>
-        </w:r>
-      </w:del>
-      <w:del w:id="70" w:author="Paul Muntner" w:date="2022-11-13T22:02:00Z">
-        <w:r>
-          <w:delText xml:space="preserve"> data from multiple cycles. For example, while BP was measured using a mercury sphygmomanometer until 2016,</w:delText>
-        </w:r>
-        <w:r>
-          <w:rPr>
-            <w:vertAlign w:val="superscript"/>
-          </w:rPr>
-          <w:delText>8</w:delText>
-        </w:r>
-        <w:r>
-          <w:delText xml:space="preserve"> a validated oscillometric device was used in 2017 through 2020.</w:delText>
-        </w:r>
-        <w:r>
-          <w:rPr>
-            <w:vertAlign w:val="superscript"/>
-          </w:rPr>
-          <w:delText>9</w:delText>
-        </w:r>
-      </w:del>
-      <w:r>
-        <w:t xml:space="preserve"> </w:t>
-      </w:r>
-      <w:del w:id="71" w:author="Paul Muntner" w:date="2022-11-13T21:59:00Z">
-        <w:r>
-          <w:delText>Also, tests need to be performed to ensure the statistical estimates are reliable, and unstable estimates should be suppressed.</w:delText>
-        </w:r>
-        <w:r>
-          <w:rPr>
-            <w:vertAlign w:val="superscript"/>
-          </w:rPr>
-          <w:delText>10</w:delText>
-        </w:r>
-      </w:del>
-      <w:commentRangeEnd w:id="52"/>
-      <w:r>
-        <w:rPr>
-          <w:rStyle w:val="CommentReference"/>
-        </w:rPr>
-        <w:commentReference w:id="52"/>
-      </w:r>
-      <w:commentRangeEnd w:id="53"/>
-      <w:r>
-        <w:rPr>
-          <w:rStyle w:val="CommentReference"/>
-        </w:rPr>
-        <w:commentReference w:id="53"/>
-      </w:r>
     </w:p>
     <w:p>
       <w:pPr>
         <w:pStyle w:val="BodyText"/>
         <w:spacing w:before="0" w:after="0"/>
-        <w:rPr>
-          <w:del w:id="72" w:author="Paul Muntner" w:date="2022-11-13T22:13:00Z"/>
-        </w:rPr>
-        <w:pPrChange w:id="73" w:author="Paul Muntner" w:date="2022-11-13T22:42:00Z">
+        <w:pPrChange w:id="23" w:author="Paul Muntner" w:date="2022-11-13T22:42:00Z">
           <w:pPr>
             <w:pStyle w:val="BodyText"/>
           </w:pPr>
         </w:pPrChange>
       </w:pPr>
+      <w:r>
+        <w:t>There were 107,622 NHANES participants in the 10 cycles from 1999-2000 to 2017-2020. We restricted the dataset to adults ≥ 18 years of age. This exclusion was applied because statistics for BP levels and the prevalence of hypertension in children and adolescents are markedly different than for adults.</w:t>
+      </w:r>
+      <w:r>
+        <w:rPr>
+          <w:vertAlign w:val="superscript"/>
+        </w:rPr>
+        <w:t>17</w:t>
+      </w:r>
+      <w:r>
+        <w:t xml:space="preserve"> We further restricted the population to participants who completed the in-home interview and study examination, with one or more SBP and DBP measurement, and who had data on self-reported antihypertensive medication use. After these exclusions were applied, the population in the current application included 56,017 participants (</w:t>
+      </w:r>
+      <w:r>
+        <w:rPr>
+          <w:b/>
+          <w:bCs/>
+        </w:rPr>
+        <w:t>Figure S1</w:t>
+      </w:r>
+      <w:r>
+        <w:t>).</w:t>
+      </w:r>
+    </w:p>
+    <w:p>
+      <w:pPr>
+        <w:pStyle w:val="BodyText"/>
+        <w:spacing w:before="0" w:after="0"/>
+        <w:pPrChange w:id="24" w:author="Paul Muntner" w:date="2022-11-13T22:42:00Z">
+          <w:pPr>
+            <w:pStyle w:val="BodyText"/>
+          </w:pPr>
+        </w:pPrChange>
+      </w:pPr>
+    </w:p>
+    <w:p>
+      <w:pPr>
+        <w:pStyle w:val="Heading2"/>
+        <w:spacing w:before="0" w:line="480" w:lineRule="auto"/>
+        <w:pPrChange w:id="25" w:author="Paul Muntner" w:date="2022-11-13T22:42:00Z">
+          <w:pPr>
+            <w:pStyle w:val="Heading2"/>
+          </w:pPr>
+        </w:pPrChange>
+      </w:pPr>
+      <w:bookmarkStart w:id="26" w:name="features-of-the-web-application"/>
+      <w:r>
+        <w:t>Features of the web application</w:t>
+      </w:r>
+    </w:p>
+    <w:p>
+      <w:pPr>
+        <w:pStyle w:val="FirstParagraph"/>
+        <w:spacing w:before="0" w:after="0"/>
+        <w:pPrChange w:id="27" w:author="Paul Muntner" w:date="2022-11-13T22:42:00Z">
+          <w:pPr>
+            <w:pStyle w:val="FirstParagraph"/>
+          </w:pPr>
+        </w:pPrChange>
+      </w:pPr>
+      <w:r>
+        <w:t xml:space="preserve">A full summary of </w:t>
+      </w:r>
+      <w:del w:id="28" w:author="Paul Muntner" w:date="2022-11-14T09:29:00Z">
+        <w:r>
+          <w:delText xml:space="preserve">this </w:delText>
+        </w:r>
+      </w:del>
+      <w:ins w:id="29" w:author="Paul Muntner" w:date="2022-11-14T09:29:00Z">
+        <w:r>
+          <w:t xml:space="preserve">the </w:t>
+        </w:r>
+      </w:ins>
+      <w:r>
+        <w:t>application’s features and associated tutorials are available online.</w:t>
+      </w:r>
+      <w:r>
+        <w:rPr>
+          <w:vertAlign w:val="superscript"/>
+        </w:rPr>
+        <w:t>11</w:t>
+      </w:r>
+      <w:r>
+        <w:t xml:space="preserve"> Briefly, users can select NHANES cycles from 1999-2000 to 2017-2020 to be analyzed. Estimates are weighted to represent the non-institutionalized US population and users </w:t>
+      </w:r>
+      <w:del w:id="30" w:author="Paul Muntner" w:date="2022-11-14T09:30:00Z">
+        <w:r>
+          <w:delText xml:space="preserve">may </w:delText>
+        </w:r>
+      </w:del>
+      <w:ins w:id="31" w:author="Paul Muntner" w:date="2022-11-14T09:30:00Z">
+        <w:r>
+          <w:t xml:space="preserve">can </w:t>
+        </w:r>
+      </w:ins>
+      <w:r>
+        <w:t xml:space="preserve">incorporate age-adjustment through direct standardization. Users can restrict analyses to subsets of participants (e.g., participants who self-reported taking antihypertensive medication). When population count estimates are requested, survey weights are calibrated within race, sex, and age groups to account for missing information on SBP, DBP or self-reported antihypertensive medication </w:t>
+      </w:r>
+      <w:commentRangeStart w:id="32"/>
+      <w:r>
+        <w:t>use</w:t>
+      </w:r>
+      <w:commentRangeEnd w:id="32"/>
+      <w:r>
+        <w:rPr>
+          <w:rStyle w:val="CommentReference"/>
+        </w:rPr>
+        <w:commentReference w:id="32"/>
+      </w:r>
+      <w:r>
+        <w:t xml:space="preserve">. The results can be presented in tables or figures and for the overall population or in subgroups. All tables and figures </w:t>
+      </w:r>
+      <w:r>
+        <w:lastRenderedPageBreak/>
+        <w:t xml:space="preserve">created with the web application can be downloaded and saved </w:t>
+      </w:r>
+      <w:commentRangeStart w:id="33"/>
+      <w:commentRangeStart w:id="34"/>
+      <w:r>
+        <w:t>in standard formats</w:t>
+      </w:r>
+      <w:commentRangeEnd w:id="33"/>
+      <w:r>
+        <w:rPr>
+          <w:rStyle w:val="CommentReference"/>
+        </w:rPr>
+        <w:commentReference w:id="33"/>
+      </w:r>
+      <w:commentRangeEnd w:id="34"/>
+      <w:r>
+        <w:rPr>
+          <w:rStyle w:val="CommentReference"/>
+        </w:rPr>
+        <w:commentReference w:id="34"/>
+      </w:r>
+      <w:r>
+        <w:t>. Following CDC recommendations, unreliable statistical estimates are automatically suppressed.</w:t>
+      </w:r>
+      <w:r>
+        <w:rPr>
+          <w:vertAlign w:val="superscript"/>
+        </w:rPr>
+        <w:t>10</w:t>
+      </w:r>
+      <w:r>
+        <w:t xml:space="preserve"> To increase precision and reliability of estimates, contiguous NHANES cycles can be combined.</w:t>
+      </w:r>
+      <w:r>
+        <w:rPr>
+          <w:vertAlign w:val="superscript"/>
+        </w:rPr>
+        <w:t>18</w:t>
+      </w:r>
+    </w:p>
+    <w:p>
+      <w:pPr>
+        <w:pStyle w:val="BodyText"/>
+        <w:spacing w:before="0" w:after="0"/>
+        <w:pPrChange w:id="35" w:author="Paul Muntner" w:date="2022-11-13T22:42:00Z">
+          <w:pPr>
+            <w:pStyle w:val="BodyText"/>
+          </w:pPr>
+        </w:pPrChange>
+      </w:pPr>
+    </w:p>
+    <w:p>
+      <w:pPr>
+        <w:pStyle w:val="Heading2"/>
+        <w:spacing w:before="0" w:line="480" w:lineRule="auto"/>
+        <w:pPrChange w:id="36" w:author="Paul Muntner" w:date="2022-11-13T22:42:00Z">
+          <w:pPr>
+            <w:pStyle w:val="Heading2"/>
+          </w:pPr>
+        </w:pPrChange>
+      </w:pPr>
+      <w:bookmarkStart w:id="37" w:name="X6ada4ec167e9adfa0cf911f133bff0c021c056d"/>
+      <w:bookmarkEnd w:id="26"/>
+      <w:r>
+        <w:t>Development and validation of the web application</w:t>
+      </w:r>
+    </w:p>
+    <w:p>
+      <w:pPr>
+        <w:pStyle w:val="FirstParagraph"/>
+        <w:spacing w:before="0" w:after="0"/>
+        <w:pPrChange w:id="38" w:author="Paul Muntner" w:date="2022-11-13T22:42:00Z">
+          <w:pPr>
+            <w:pStyle w:val="FirstParagraph"/>
+          </w:pPr>
+        </w:pPrChange>
+      </w:pPr>
+      <w:r>
+        <w:t>The web application was created using Shiny,</w:t>
+      </w:r>
+      <w:r>
+        <w:rPr>
+          <w:vertAlign w:val="superscript"/>
+        </w:rPr>
+        <w:t>19–21</w:t>
+      </w:r>
+      <w:r>
+        <w:t xml:space="preserve"> an open-source software package that translates code from the R programming language into HTML, CSS, or JavaScript commands and creates a website interface.</w:t>
+      </w:r>
+      <w:r>
+        <w:rPr>
+          <w:vertAlign w:val="superscript"/>
+        </w:rPr>
+        <w:t>22</w:t>
+      </w:r>
+      <w:r>
+        <w:t xml:space="preserve"> </w:t>
+      </w:r>
+      <w:commentRangeStart w:id="39"/>
+      <w:commentRangeStart w:id="40"/>
+      <w:r>
+        <w:t>We validated the web application by using it to reproduce statistics reported in two prior studies and one CDC report.</w:t>
+      </w:r>
+      <w:r>
+        <w:rPr>
+          <w:vertAlign w:val="superscript"/>
+        </w:rPr>
+        <w:t>14,23,24</w:t>
+      </w:r>
+      <w:r>
+        <w:t xml:space="preserve"> </w:t>
+      </w:r>
+      <w:commentRangeEnd w:id="39"/>
+      <w:r>
+        <w:rPr>
+          <w:rStyle w:val="CommentReference"/>
+        </w:rPr>
+        <w:commentReference w:id="39"/>
+      </w:r>
+      <w:commentRangeEnd w:id="40"/>
+      <w:r>
+        <w:rPr>
+          <w:rStyle w:val="CommentReference"/>
+        </w:rPr>
+        <w:commentReference w:id="40"/>
+      </w:r>
+      <w:r>
+        <w:t>We created the “</w:t>
+      </w:r>
+      <w:proofErr w:type="spellStart"/>
+      <w:r>
+        <w:t>cardioStatsUSA</w:t>
+      </w:r>
+      <w:proofErr w:type="spellEnd"/>
+      <w:r>
+        <w:t>” R package to provide additional details on the web application’s design, documentation of its components, and further details on its validation.</w:t>
+      </w:r>
+      <w:r>
+        <w:rPr>
+          <w:vertAlign w:val="superscript"/>
+        </w:rPr>
+        <w:t>11</w:t>
+      </w:r>
+    </w:p>
+    <w:p>
+      <w:pPr>
+        <w:pStyle w:val="BodyText"/>
+        <w:spacing w:before="0" w:after="0"/>
+        <w:pPrChange w:id="41" w:author="Paul Muntner" w:date="2022-11-13T22:42:00Z">
+          <w:pPr>
+            <w:pStyle w:val="BodyText"/>
+          </w:pPr>
+        </w:pPrChange>
+      </w:pPr>
+    </w:p>
+    <w:p>
+      <w:pPr>
+        <w:pStyle w:val="Heading2"/>
+        <w:spacing w:before="0" w:line="480" w:lineRule="auto"/>
+        <w:pPrChange w:id="42" w:author="Paul Muntner" w:date="2022-11-13T22:42:00Z">
+          <w:pPr>
+            <w:pStyle w:val="Heading2"/>
+          </w:pPr>
+        </w:pPrChange>
+      </w:pPr>
+      <w:bookmarkStart w:id="43" w:name="statistical-analysis"/>
+      <w:bookmarkEnd w:id="37"/>
+      <w:r>
+        <w:t>Statistical analysis</w:t>
+      </w:r>
+    </w:p>
+    <w:p>
+      <w:pPr>
+        <w:pStyle w:val="FirstParagraph"/>
+        <w:spacing w:before="0" w:after="0"/>
+        <w:pPrChange w:id="44" w:author="Paul Muntner" w:date="2022-11-13T22:42:00Z">
+          <w:pPr>
+            <w:pStyle w:val="FirstParagraph"/>
+          </w:pPr>
+        </w:pPrChange>
+      </w:pPr>
+      <w:r>
+        <w:t xml:space="preserve">We performed statistical analyses to demonstrate core features of the application. We estimated the mean SBP for US adults by NHANES cycle, 1999-2000 through 2017-2020, with points and error bars representing the estimated means and 95% confidence intervals (CI), respectively. We made bar charts presenting the age-adjusted prevalence of hypertension and the estimated number of US adults with hypertension. For age adjustment, we used the estimated age distribution of US adults from 1999 to 2020 as the standard (49.3%, 33.6%, 10.1% and 7.0% being 18 to 44, 45 to 64, 65 to 74 and ≥ 75 years of age, respectively). We created a table of the estimated race/ethnicity distribution of US adults with and without hypertension, separately. We demonstrated stratification by estimating the prevalence of hypertension by NHANES cycle for US adults with and without </w:t>
+      </w:r>
+      <w:del w:id="45" w:author="Paul Muntner" w:date="2022-11-13T22:32:00Z">
+        <w:r>
+          <w:delText>CKD</w:delText>
+        </w:r>
+      </w:del>
+      <w:ins w:id="46" w:author="Paul Muntner" w:date="2022-11-13T22:32:00Z">
+        <w:r>
+          <w:t>chronic kidney disease</w:t>
+        </w:r>
+      </w:ins>
+      <w:r>
+        <w:t xml:space="preserve">. We showed the application’s ability to suppress output when statistical estimates are unstable by attempting to estimate the distribution of BP categories (SBP/DBP &lt; 120/80 mm Hg, </w:t>
+      </w:r>
+      <w:r>
+        <w:lastRenderedPageBreak/>
+        <w:t xml:space="preserve">120-129/&lt;80 mm Hg, 130-139/80-89 mm Hg, 140-159/90-99 mm Hg and ≥ 160/100 mm Hg) among pregnant women in 2017-2020. We then showed </w:t>
+      </w:r>
+      <w:ins w:id="47" w:author="Paul Muntner" w:date="2022-11-13T22:33:00Z">
+        <w:r>
+          <w:t xml:space="preserve">the ability of the application </w:t>
+        </w:r>
+      </w:ins>
+      <w:ins w:id="48" w:author="Paul Muntner" w:date="2022-11-13T22:34:00Z">
+        <w:r>
+          <w:t>to pool NHANES cycles to achieve</w:t>
+        </w:r>
+      </w:ins>
+      <w:del w:id="49" w:author="Paul Muntner" w:date="2022-11-13T22:34:00Z">
+        <w:r>
+          <w:delText xml:space="preserve">that </w:delText>
+        </w:r>
+      </w:del>
+      <w:ins w:id="50" w:author="Paul Muntner" w:date="2022-11-13T22:34:00Z">
+        <w:r>
+          <w:t xml:space="preserve"> </w:t>
+        </w:r>
+      </w:ins>
+      <w:r>
+        <w:t>reliable estimates</w:t>
+      </w:r>
+      <w:ins w:id="51" w:author="Paul Muntner" w:date="2022-11-13T22:34:00Z">
+        <w:r>
+          <w:t>. Specifically, we estimated the</w:t>
+        </w:r>
+      </w:ins>
+      <w:del w:id="52" w:author="Paul Muntner" w:date="2022-11-13T22:34:00Z">
+        <w:r>
+          <w:delText xml:space="preserve"> can be obtained for the</w:delText>
+        </w:r>
+      </w:del>
+      <w:r>
+        <w:t xml:space="preserve"> distribution of BP categories among pregnant women </w:t>
+      </w:r>
+      <w:del w:id="53" w:author="Paul Muntner" w:date="2022-11-13T22:34:00Z">
+        <w:r>
+          <w:delText xml:space="preserve">by </w:delText>
+        </w:r>
+      </w:del>
+      <w:ins w:id="54" w:author="Paul Muntner" w:date="2022-11-13T22:34:00Z">
+        <w:r>
+          <w:t xml:space="preserve">after </w:t>
+        </w:r>
+      </w:ins>
+      <w:r>
+        <w:t xml:space="preserve">pooling </w:t>
+      </w:r>
+      <w:del w:id="55" w:author="Paul Muntner" w:date="2022-11-13T22:35:00Z">
+        <w:r>
+          <w:delText xml:space="preserve">NHANES cycles from </w:delText>
+        </w:r>
+      </w:del>
+      <w:ins w:id="56" w:author="Paul Muntner" w:date="2022-11-13T22:35:00Z">
+        <w:r>
+          <w:t xml:space="preserve">the NHANES cycles from </w:t>
+        </w:r>
+      </w:ins>
+      <w:r>
+        <w:t>2009-2010 through 2017-2020.</w:t>
+      </w:r>
+    </w:p>
+    <w:p>
+      <w:pPr>
+        <w:pStyle w:val="BodyText"/>
+        <w:spacing w:before="0" w:after="0"/>
+        <w:pPrChange w:id="57" w:author="Paul Muntner" w:date="2022-11-13T22:42:00Z">
+          <w:pPr>
+            <w:pStyle w:val="BodyText"/>
+          </w:pPr>
+        </w:pPrChange>
+      </w:pPr>
+    </w:p>
+    <w:p>
+      <w:pPr>
+        <w:pStyle w:val="BodyText"/>
+        <w:spacing w:before="0" w:after="0"/>
+        <w:pPrChange w:id="58" w:author="Paul Muntner" w:date="2022-11-13T22:42:00Z">
+          <w:pPr>
+            <w:pStyle w:val="BodyText"/>
+          </w:pPr>
+        </w:pPrChange>
+      </w:pPr>
+      <w:del w:id="59" w:author="Paul Muntner" w:date="2022-11-14T09:37:00Z">
+        <w:r>
+          <w:delText xml:space="preserve">We </w:delText>
+        </w:r>
+      </w:del>
+      <w:ins w:id="60" w:author="Paul Muntner" w:date="2022-11-14T09:37:00Z">
+        <w:r>
+          <w:t xml:space="preserve">Next, we </w:t>
+        </w:r>
+      </w:ins>
+      <w:del w:id="61" w:author="Paul Muntner" w:date="2022-11-13T22:35:00Z">
+        <w:r>
+          <w:delText xml:space="preserve">also </w:delText>
+        </w:r>
+      </w:del>
+      <w:r>
+        <w:t xml:space="preserve">illustrated how core features of the application can be combined to perform customized analyses. </w:t>
+      </w:r>
+      <w:del w:id="62" w:author="Paul Muntner" w:date="2022-11-14T09:37:00Z">
+        <w:r>
+          <w:delText>Specifically, w</w:delText>
+        </w:r>
+      </w:del>
+      <w:ins w:id="63" w:author="Paul Muntner" w:date="2022-11-14T09:37:00Z">
+        <w:r>
+          <w:t>W</w:t>
+        </w:r>
+      </w:ins>
+      <w:r>
+        <w:t xml:space="preserve">e estimated the age-adjusted proportion of US adults with controlled BP by NHANES cycle among non-pregnant US adults with hypertension, overall and among those who self-reported taking antihypertensive medication. We </w:t>
+      </w:r>
+      <w:del w:id="64" w:author="Paul Muntner" w:date="2022-11-13T22:36:00Z">
+        <w:r>
+          <w:delText xml:space="preserve">also </w:delText>
+        </w:r>
+      </w:del>
+      <w:r>
+        <w:t xml:space="preserve">estimated the age-adjusted prevalence of resistant hypertension by NHANES cycle for non-pregnant US adults with hypertension who self-reported taking antihypertensive medication and had ≥ 1 classes of antihypertensive medication identified during the medication inventory. This </w:t>
+      </w:r>
+      <w:ins w:id="65" w:author="Paul Muntner" w:date="2022-11-13T22:36:00Z">
+        <w:r>
+          <w:t xml:space="preserve">analysis </w:t>
+        </w:r>
+      </w:ins>
+      <w:r>
+        <w:t>was repeated among those taking ≥ 3 classes of antihypertensive medication. For age adjustment in the analysis of BP control and resistant hypertension, we set the age distribution for the standard population to represent US adults with hypertension from 1999 to 2020: 26.4%, 43.4%, 17.0% and 13.2% being 18 to 44 years, 45 to 64, 65 to 74, and ≥ 75 years of age, respectively.</w:t>
+      </w:r>
+    </w:p>
+    <w:p>
+      <w:pPr>
+        <w:pStyle w:val="BodyText"/>
+        <w:spacing w:before="0" w:after="0"/>
+        <w:pPrChange w:id="66" w:author="Paul Muntner" w:date="2022-11-13T22:42:00Z">
+          <w:pPr>
+            <w:pStyle w:val="BodyText"/>
+          </w:pPr>
+        </w:pPrChange>
+      </w:pPr>
+    </w:p>
+    <w:p>
+      <w:pPr>
+        <w:pStyle w:val="Heading1"/>
+        <w:spacing w:before="0"/>
+        <w:pPrChange w:id="67" w:author="Paul Muntner" w:date="2022-11-13T22:42:00Z">
+          <w:pPr>
+            <w:pStyle w:val="Heading1"/>
+          </w:pPr>
+        </w:pPrChange>
+      </w:pPr>
+      <w:bookmarkStart w:id="68" w:name="results"/>
+      <w:bookmarkEnd w:id="15"/>
+      <w:bookmarkEnd w:id="43"/>
+      <w:r>
+        <w:t>RESULTS</w:t>
+      </w:r>
+    </w:p>
+    <w:p>
+      <w:pPr>
+        <w:pStyle w:val="FirstParagraph"/>
+        <w:spacing w:before="0" w:after="0"/>
+        <w:pPrChange w:id="69" w:author="Paul Muntner" w:date="2022-11-13T22:42:00Z">
+          <w:pPr>
+            <w:pStyle w:val="FirstParagraph"/>
+          </w:pPr>
+        </w:pPrChange>
+      </w:pPr>
+      <w:r>
+        <w:t>Among non-institutionalized US adults ≥ 18 years of age, the estimated mean SBP was 123 (95% CI 121, 124) mm Hg in 1999-2000, 120 (95% CI 120, 121) mm Hg in 2009-2010 and 123 (95% CI 122, 124) mm Hg in 2017-2020 (</w:t>
+      </w:r>
+      <w:r>
+        <w:rPr>
+          <w:b/>
+          <w:bCs/>
+        </w:rPr>
+        <w:t>Figure 1</w:t>
+      </w:r>
+      <w:r>
+        <w:t xml:space="preserve">). The age-adjusted prevalence of hypertension defined </w:t>
+      </w:r>
+      <w:del w:id="70" w:author="Paul Muntner" w:date="2022-11-14T09:41:00Z">
+        <w:r>
+          <w:delText>as in the</w:delText>
+        </w:r>
+      </w:del>
+      <w:ins w:id="71" w:author="Paul Muntner" w:date="2022-11-14T09:41:00Z">
+        <w:r>
+          <w:t>according to the</w:t>
+        </w:r>
+      </w:ins>
+      <w:r>
+        <w:t xml:space="preserve"> 2017 ACC/AHA BP guideline was highest in 1999-2000 (47.9%), lowest in 2009-2010 (43.0%), and 44.7% in 2017-2020 (</w:t>
+      </w:r>
+      <w:r>
+        <w:rPr>
+          <w:b/>
+          <w:bCs/>
+        </w:rPr>
+        <w:t>Figure 2</w:t>
+      </w:r>
+      <w:r>
+        <w:t xml:space="preserve">). In 1999-2000, there were an estimated 89.8 </w:t>
+      </w:r>
+      <w:r>
+        <w:lastRenderedPageBreak/>
+        <w:t>(95% CI 77.9, 101.7) million US adults with hypertension (</w:t>
+      </w:r>
+      <w:r>
+        <w:rPr>
+          <w:b/>
+          <w:bCs/>
+        </w:rPr>
+        <w:t>Figure 3</w:t>
+      </w:r>
+      <w:r>
+        <w:t xml:space="preserve">). The number of US adults with hypertension increased to 115.3 (95% CI 107.4, 123.2) million in 2017-2020. In each NHANES cycle, the estimated prevalence of hypertension was higher among US adults with versus without </w:t>
+      </w:r>
+      <w:del w:id="72" w:author="Paul Muntner" w:date="2022-11-13T22:33:00Z">
+        <w:r>
+          <w:delText xml:space="preserve">CKD </w:delText>
+        </w:r>
+      </w:del>
+      <w:ins w:id="73" w:author="Paul Muntner" w:date="2022-11-13T22:33:00Z">
+        <w:r>
+          <w:t xml:space="preserve">chronic kidney disease </w:t>
+        </w:r>
+      </w:ins>
+      <w:r>
+        <w:t>(</w:t>
+      </w:r>
+      <w:r>
+        <w:rPr>
+          <w:b/>
+          <w:bCs/>
+        </w:rPr>
+        <w:t>Figure S2</w:t>
+      </w:r>
+      <w:r>
+        <w:t>). In 2017-2020, a higher percentage of US adults with versus without hypertension were non-Hispanic Black (13.5% versus 9.3%) while a lower percentage of US adults with versus without hypertension were Hispanic (12.3% versus 18.1%) (</w:t>
+      </w:r>
+      <w:r>
+        <w:rPr>
+          <w:b/>
+          <w:bCs/>
+        </w:rPr>
+        <w:t>Table 2</w:t>
+      </w:r>
+      <w:r>
+        <w:t>). Among pregnant women, the distribution of BP categories could not be estimated reliably in 2017-2020 (</w:t>
+      </w:r>
+      <w:r>
+        <w:rPr>
+          <w:b/>
+          <w:bCs/>
+        </w:rPr>
+        <w:t>Figure S3; Panel A</w:t>
+      </w:r>
+      <w:r>
+        <w:t>), but it could be estimated reliably after pooling NHANES cycles from 2009-2010 through 2017-2020 (</w:t>
+      </w:r>
+      <w:r>
+        <w:rPr>
+          <w:b/>
+          <w:bCs/>
+        </w:rPr>
+        <w:t>Figure S3; Panel B</w:t>
+      </w:r>
+      <w:r>
+        <w:t>)</w:t>
+      </w:r>
     </w:p>
     <w:p>
       <w:pPr>
@@ -803,129 +1390,325 @@
           </w:pPr>
         </w:pPrChange>
       </w:pPr>
-      <w:r>
-        <w:t>We developed a</w:t>
-      </w:r>
-      <w:del w:id="75" w:author="Paul Muntner" w:date="2022-11-13T22:15:00Z">
-        <w:r>
-          <w:delText>n</w:delText>
-        </w:r>
-      </w:del>
-      <w:r>
-        <w:t xml:space="preserve"> </w:t>
-      </w:r>
-      <w:del w:id="76" w:author="Paul Muntner" w:date="2022-11-13T22:14:00Z">
-        <w:r>
-          <w:delText xml:space="preserve">open-source </w:delText>
-        </w:r>
-      </w:del>
-      <w:r>
-        <w:t xml:space="preserve">web-based application that provides nationally representative BP and hypertension statistics for non-institutionalized US adults using NHANES data without requiring users to conduct statistical programming. The goal of the application is to </w:t>
-      </w:r>
-      <w:r>
-        <w:lastRenderedPageBreak/>
-        <w:t xml:space="preserve">increase the use of NHANES data for research and policy decision making with a focus on ensuring results are valid and reproducible. The application is </w:t>
-      </w:r>
-      <w:del w:id="77" w:author="Paul Muntner" w:date="2022-11-13T21:57:00Z">
-        <w:r>
-          <w:delText xml:space="preserve">also </w:delText>
-        </w:r>
-      </w:del>
-      <w:del w:id="78" w:author="Paul Muntner" w:date="2022-11-13T21:58:00Z">
-        <w:r>
-          <w:delText>“</w:delText>
-        </w:r>
-      </w:del>
-      <w:proofErr w:type="gramStart"/>
-      <w:r>
-        <w:t>open-source</w:t>
-      </w:r>
-      <w:proofErr w:type="gramEnd"/>
-      <w:del w:id="79" w:author="Paul Muntner" w:date="2022-11-13T21:58:00Z">
-        <w:r>
-          <w:delText>”</w:delText>
-        </w:r>
-      </w:del>
-      <w:r>
-        <w:t xml:space="preserve"> </w:t>
-      </w:r>
-      <w:del w:id="80" w:author="Paul Muntner" w:date="2022-11-13T21:57:00Z">
-        <w:r>
-          <w:delText xml:space="preserve">as </w:delText>
-        </w:r>
-      </w:del>
-      <w:ins w:id="81" w:author="Paul Muntner" w:date="2022-11-13T21:57:00Z">
-        <w:r>
-          <w:t xml:space="preserve">and </w:t>
-        </w:r>
-      </w:ins>
-      <w:r>
-        <w:t xml:space="preserve">it’s </w:t>
-      </w:r>
-      <w:del w:id="82" w:author="Paul Muntner" w:date="2022-11-13T21:57:00Z">
-        <w:r>
-          <w:delText xml:space="preserve">source </w:delText>
-        </w:r>
-      </w:del>
-      <w:r>
-        <w:t>code is publicly available.</w:t>
-      </w:r>
-      <w:r>
-        <w:rPr>
-          <w:vertAlign w:val="superscript"/>
-        </w:rPr>
-        <w:t>11</w:t>
-      </w:r>
-      <w:r>
-        <w:t xml:space="preserve"> In this manuscript, we review the design, development and validation of the application and present BP and hypertension statistics for US adults that were generated using the application.</w:t>
-      </w:r>
     </w:p>
     <w:p>
       <w:pPr>
         <w:pStyle w:val="BodyText"/>
         <w:spacing w:before="0" w:after="0"/>
-        <w:pPrChange w:id="83" w:author="Paul Muntner" w:date="2022-11-13T22:42:00Z">
+        <w:pPrChange w:id="75" w:author="Paul Muntner" w:date="2022-11-13T22:42:00Z">
           <w:pPr>
             <w:pStyle w:val="BodyText"/>
           </w:pPr>
         </w:pPrChange>
+      </w:pPr>
+      <w:r>
+        <w:t>The age-adjusted prevalence of BP control</w:t>
+      </w:r>
+      <w:ins w:id="76" w:author="Paul Muntner" w:date="2022-11-13T22:39:00Z">
+        <w:r>
+          <w:t>,</w:t>
+        </w:r>
+      </w:ins>
+      <w:r>
+        <w:t xml:space="preserve"> defined </w:t>
+      </w:r>
+      <w:del w:id="77" w:author="Paul Muntner" w:date="2022-11-13T22:39:00Z">
+        <w:r>
+          <w:delText>as in</w:delText>
+        </w:r>
+      </w:del>
+      <w:ins w:id="78" w:author="Paul Muntner" w:date="2022-11-13T22:39:00Z">
+        <w:r>
+          <w:t>by</w:t>
+        </w:r>
+      </w:ins>
+      <w:r>
+        <w:t xml:space="preserve"> the 2017 ACC/AHA BP guideline</w:t>
+      </w:r>
+      <w:ins w:id="79" w:author="Paul Muntner" w:date="2022-11-13T22:39:00Z">
+        <w:r>
+          <w:t>,</w:t>
+        </w:r>
+      </w:ins>
+      <w:r>
+        <w:t xml:space="preserve"> among </w:t>
+      </w:r>
+      <w:commentRangeStart w:id="80"/>
+      <w:r>
+        <w:t xml:space="preserve">non-pregnant </w:t>
+      </w:r>
+      <w:commentRangeEnd w:id="80"/>
+      <w:r>
+        <w:rPr>
+          <w:rStyle w:val="CommentReference"/>
+        </w:rPr>
+        <w:commentReference w:id="80"/>
+      </w:r>
+      <w:r>
+        <w:t>US adults with hypertension was lowest in 1999-2000 (9.7%), highest in 2013-2014 (25.0%), and 21.9% in 2017-2020 (</w:t>
+      </w:r>
+      <w:r>
+        <w:rPr>
+          <w:b/>
+          <w:bCs/>
+        </w:rPr>
+        <w:t>Figure 4; Panel A</w:t>
+      </w:r>
+      <w:r>
+        <w:t xml:space="preserve">). </w:t>
+      </w:r>
+      <w:commentRangeStart w:id="81"/>
+      <w:r>
+        <w:t xml:space="preserve">Among US adults with hypertension </w:t>
+      </w:r>
+      <w:commentRangeEnd w:id="81"/>
+      <w:r>
+        <w:rPr>
+          <w:rStyle w:val="CommentReference"/>
+        </w:rPr>
+        <w:commentReference w:id="81"/>
+      </w:r>
+      <w:r>
+        <w:t xml:space="preserve">who self-reported taking antihypertensive medication, </w:t>
+      </w:r>
+      <w:commentRangeStart w:id="82"/>
+      <w:r>
+        <w:t xml:space="preserve">27.6%, </w:t>
+      </w:r>
+      <w:commentRangeEnd w:id="82"/>
+      <w:r>
+        <w:rPr>
+          <w:rStyle w:val="CommentReference"/>
+        </w:rPr>
+        <w:commentReference w:id="82"/>
+      </w:r>
+      <w:r>
+        <w:t>48.5%, and 43.0% had controlled BP in 1999-2000, 2013-2014, and 2017-2020, respectively (</w:t>
+      </w:r>
+      <w:r>
+        <w:rPr>
+          <w:b/>
+          <w:bCs/>
+        </w:rPr>
+        <w:t>Figure 4; Panel B</w:t>
+      </w:r>
+      <w:r>
+        <w:t xml:space="preserve">). The age-adjusted prevalence of resistant hypertension defined </w:t>
+      </w:r>
+      <w:del w:id="83" w:author="Paul Muntner" w:date="2022-11-14T09:44:00Z">
+        <w:r>
+          <w:delText>as in</w:delText>
+        </w:r>
+      </w:del>
+      <w:ins w:id="84" w:author="Paul Muntner" w:date="2022-11-14T09:44:00Z">
+        <w:r>
+          <w:t>according to</w:t>
+        </w:r>
+      </w:ins>
+      <w:r>
+        <w:t xml:space="preserve"> the 2017 ACC/AHA BP guideline among non-pregnant US adults with hypertension who self-reported taking antihypertensive medication and had ≥1 antihypertensive medication class identified during the medication inventory was lowest in 1999-2000 </w:t>
+      </w:r>
+      <w:commentRangeStart w:id="85"/>
+      <w:r>
+        <w:t>(14.3%), highest in 2005-2006 (21.4%), and 16.6% in 2017-2020</w:t>
+      </w:r>
+      <w:commentRangeEnd w:id="85"/>
+      <w:r>
+        <w:rPr>
+          <w:rStyle w:val="CommentReference"/>
+        </w:rPr>
+        <w:commentReference w:id="85"/>
+      </w:r>
+      <w:r>
+        <w:t xml:space="preserve"> (</w:t>
+      </w:r>
+      <w:r>
+        <w:rPr>
+          <w:b/>
+          <w:bCs/>
+        </w:rPr>
+        <w:t>Figure S4; Panel A</w:t>
+      </w:r>
+      <w:r>
+        <w:t xml:space="preserve">). Further restricting this analysis to those who were taking </w:t>
+      </w:r>
+      <w:ins w:id="86" w:author="Paul Muntner" w:date="2022-11-13T22:42:00Z">
+        <w:r>
+          <w:t xml:space="preserve">≥3 </w:t>
+        </w:r>
+      </w:ins>
+      <w:del w:id="87" w:author="Paul Muntner" w:date="2022-11-13T22:42:00Z">
+        <w:r>
+          <w:delText xml:space="preserve">three or more </w:delText>
+        </w:r>
+      </w:del>
+      <w:r>
+        <w:t xml:space="preserve">classes of antihypertensive medication, </w:t>
+      </w:r>
+      <w:commentRangeStart w:id="88"/>
+      <w:r>
+        <w:t xml:space="preserve">the prevalence of resistant hypertension was lowest in 2009-2010 (64.1%), highest in 2003-2004 (78.3%), and 67.9% in 2017-2020 </w:t>
+      </w:r>
+      <w:commentRangeEnd w:id="88"/>
+      <w:r>
+        <w:rPr>
+          <w:rStyle w:val="CommentReference"/>
+        </w:rPr>
+        <w:commentReference w:id="88"/>
+      </w:r>
+      <w:r>
+        <w:t>(</w:t>
+      </w:r>
+      <w:r>
+        <w:rPr>
+          <w:b/>
+          <w:bCs/>
+        </w:rPr>
+        <w:t>Figure S4; Panel B</w:t>
+      </w:r>
+      <w:r>
+        <w:t>).</w:t>
+      </w:r>
+    </w:p>
+    <w:p>
+      <w:pPr>
+        <w:pStyle w:val="BodyText"/>
       </w:pPr>
     </w:p>
     <w:p>
       <w:pPr>
         <w:pStyle w:val="Heading1"/>
         <w:spacing w:before="0"/>
-        <w:pPrChange w:id="84" w:author="Paul Muntner" w:date="2022-11-13T22:42:00Z">
+        <w:pPrChange w:id="89" w:author="Paul Muntner" w:date="2022-11-13T22:43:00Z">
           <w:pPr>
             <w:pStyle w:val="Heading1"/>
           </w:pPr>
         </w:pPrChange>
       </w:pPr>
-      <w:bookmarkStart w:id="85" w:name="methods"/>
-      <w:bookmarkEnd w:id="0"/>
-      <w:r>
-        <w:t>METHODS</w:t>
+      <w:bookmarkStart w:id="90" w:name="discussion"/>
+      <w:bookmarkEnd w:id="68"/>
+      <w:r>
+        <w:lastRenderedPageBreak/>
+        <w:t>DISCUSSION</w:t>
       </w:r>
     </w:p>
     <w:p>
       <w:pPr>
         <w:pStyle w:val="FirstParagraph"/>
         <w:spacing w:before="0" w:after="0"/>
-        <w:pPrChange w:id="86" w:author="Paul Muntner" w:date="2022-11-13T22:42:00Z">
+        <w:pPrChange w:id="91" w:author="Paul Muntner" w:date="2022-11-13T22:43:00Z">
           <w:pPr>
             <w:pStyle w:val="FirstParagraph"/>
           </w:pPr>
         </w:pPrChange>
       </w:pPr>
       <w:r>
-        <w:t>The NHANES program was initiated in the early 1960s and beginning in 1999 has been conducted continuously, in two-year cycles. In each cycle, potential participants were identified using a multi-stage sampling process. The protocols for each cycle were approved by the NCHS Institutional Review Board. Written informed consent was obtained from each participant.</w:t>
-      </w:r>
+        <w:t xml:space="preserve">In the current manuscript, we present a web application with a </w:t>
+      </w:r>
+      <w:del w:id="92" w:author="Paul Muntner" w:date="2022-11-13T22:43:00Z">
+        <w:r>
+          <w:delText xml:space="preserve">user-friendly </w:delText>
+        </w:r>
+      </w:del>
+      <w:r>
+        <w:t xml:space="preserve">point and click interface that allows the calculation of </w:t>
+      </w:r>
+      <w:ins w:id="93" w:author="Paul Muntner" w:date="2022-11-14T09:49:00Z">
+        <w:r>
+          <w:t xml:space="preserve">US </w:t>
+        </w:r>
+      </w:ins>
+      <w:r>
+        <w:t xml:space="preserve">nationally representative estimates for BP, hypertension and antihypertensive medication-related statistics using NHANES data. Using this application, we generated crude and age-adjusted BP and hypertension statistics. Also, we generated statistics stratified by characteristics of US adults and demonstrated how multiple NHANES cycles can be pooled to obtain more precise estimates when working with small sub-groups (e.g., pregnant women). </w:t>
+      </w:r>
+      <w:del w:id="94" w:author="Paul Muntner" w:date="2022-11-13T22:44:00Z">
+        <w:r>
+          <w:delText>Following its validation, v</w:delText>
+        </w:r>
+      </w:del>
+      <w:ins w:id="95" w:author="Paul Muntner" w:date="2022-11-13T22:44:00Z">
+        <w:r>
+          <w:t>V</w:t>
+        </w:r>
+      </w:ins>
+      <w:r>
+        <w:t xml:space="preserve">ersion 0.0.1 of the application </w:t>
+      </w:r>
+      <w:del w:id="96" w:author="Paul Muntner" w:date="2022-11-13T22:44:00Z">
+        <w:r>
+          <w:delText xml:space="preserve">was </w:delText>
+        </w:r>
+      </w:del>
+      <w:ins w:id="97" w:author="Paul Muntner" w:date="2022-11-13T22:44:00Z">
+        <w:r>
+          <w:t xml:space="preserve">has been </w:t>
+        </w:r>
+      </w:ins>
+      <w:r>
+        <w:t xml:space="preserve">released and deployed on a publicly available server on </w:t>
+      </w:r>
+      <w:r>
+        <w:rPr>
+          <w:b/>
+          <w:bCs/>
+        </w:rPr>
+        <w:t>DATE TBD (it’s almost ready)</w:t>
+      </w:r>
+      <w:r>
+        <w:t>.</w:t>
+      </w:r>
+      <w:r>
+        <w:rPr>
+          <w:vertAlign w:val="superscript"/>
+        </w:rPr>
+        <w:t>25</w:t>
+      </w:r>
+      <w:r>
+        <w:t xml:space="preserve"> </w:t>
+      </w:r>
+      <w:commentRangeStart w:id="98"/>
+      <w:del w:id="99" w:author="Paul Muntner" w:date="2022-11-13T22:44:00Z">
+        <w:r>
+          <w:delText>Researchers, clinicians, and the public can use t</w:delText>
+        </w:r>
+      </w:del>
+      <w:ins w:id="100" w:author="Paul Muntner" w:date="2022-11-13T22:44:00Z">
+        <w:del w:id="101" w:author="Paul Muntner" w:date="2022-11-14T09:49:00Z">
+          <w:r>
+            <w:delText>T</w:delText>
+          </w:r>
+        </w:del>
+      </w:ins>
+      <w:del w:id="102" w:author="Paul Muntner" w:date="2022-11-14T09:49:00Z">
+        <w:r>
+          <w:delText xml:space="preserve">he application </w:delText>
+        </w:r>
+      </w:del>
+      <w:ins w:id="103" w:author="Paul Muntner" w:date="2022-11-13T22:44:00Z">
+        <w:del w:id="104" w:author="Paul Muntner" w:date="2022-11-14T09:49:00Z">
+          <w:r>
+            <w:delText xml:space="preserve">is available </w:delText>
+          </w:r>
+        </w:del>
+      </w:ins>
+      <w:del w:id="105" w:author="Paul Muntner" w:date="2022-11-14T09:49:00Z">
+        <w:r>
+          <w:delText>to generate customized BP and hypertension statistics for US adults to inform their research and policy decisions.</w:delText>
+        </w:r>
+        <w:commentRangeEnd w:id="98"/>
+        <w:r>
+          <w:rPr>
+            <w:rStyle w:val="CommentReference"/>
+          </w:rPr>
+          <w:commentReference w:id="98"/>
+        </w:r>
+      </w:del>
     </w:p>
     <w:p>
       <w:pPr>
         <w:pStyle w:val="BodyText"/>
         <w:spacing w:before="0" w:after="0"/>
-        <w:pPrChange w:id="87" w:author="Paul Muntner" w:date="2022-11-13T22:42:00Z">
+        <w:pPrChange w:id="106" w:author="Paul Muntner" w:date="2022-11-13T22:43:00Z">
           <w:pPr>
             <w:pStyle w:val="BodyText"/>
           </w:pPr>
@@ -936,178 +1719,165 @@
       <w:pPr>
         <w:pStyle w:val="BodyText"/>
         <w:spacing w:before="0" w:after="0"/>
-        <w:pPrChange w:id="88" w:author="Paul Muntner" w:date="2022-11-13T22:42:00Z">
+        <w:pPrChange w:id="107" w:author="Paul Muntner" w:date="2022-11-13T22:43:00Z">
           <w:pPr>
             <w:pStyle w:val="BodyText"/>
           </w:pPr>
         </w:pPrChange>
       </w:pPr>
       <w:r>
-        <w:t xml:space="preserve">NHANES data were collected through an in-home interview and </w:t>
-      </w:r>
-      <w:ins w:id="89" w:author="Paul Muntner" w:date="2022-11-13T22:22:00Z">
+        <w:t>NHANES is an ideal data source to obtain statistics related to hypertension</w:t>
+      </w:r>
+      <w:ins w:id="108" w:author="Paul Muntner" w:date="2022-11-13T22:45:00Z">
         <w:r>
-          <w:t xml:space="preserve">a </w:t>
+          <w:t xml:space="preserve"> for US adults</w:t>
         </w:r>
       </w:ins>
       <w:r>
-        <w:t xml:space="preserve">study examination conducted at a mobile examination center. The interview included questions about demographics, health behaviors, medical history, and medication use. During the interview, the labels of medications that participants reported taking in the preceding 30 days were recorded. </w:t>
-      </w:r>
-      <w:commentRangeStart w:id="90"/>
-      <w:r>
-        <w:t>We defined antihypertensive medication classes using those listed in the 2017 ACC/AHA BP guideline</w:t>
-      </w:r>
-      <w:del w:id="91" w:author="Paul Muntner" w:date="2022-11-13T22:23:00Z">
+        <w:t xml:space="preserve">. It was designed to obtain nationally representative estimates of the health and nutrition status of non-institutionalized US </w:t>
+      </w:r>
+      <w:del w:id="109" w:author="Paul Muntner" w:date="2022-11-13T22:45:00Z">
         <w:r>
-          <w:delText xml:space="preserve"> (Section 8.1.4; Table 18)</w:delText>
+          <w:delText>adults</w:delText>
         </w:r>
       </w:del>
-      <w:r>
-        <w:t>.</w:t>
-      </w:r>
-      <w:r>
-        <w:rPr>
-          <w:vertAlign w:val="superscript"/>
-        </w:rPr>
-        <w:t>12</w:t>
-      </w:r>
-      <w:r>
-        <w:t xml:space="preserve"> </w:t>
-      </w:r>
-      <w:commentRangeEnd w:id="90"/>
+      <w:ins w:id="110" w:author="Paul Muntner" w:date="2022-11-13T22:45:00Z">
+        <w:r>
+          <w:t>population</w:t>
+        </w:r>
+      </w:ins>
+      <w:r>
+        <w:t>. SBP and DBP were measured following a standardized protocol by trained and certified physicians. NHANES data are publicly available</w:t>
+      </w:r>
+      <w:del w:id="111" w:author="Paul Muntner" w:date="2022-11-13T22:46:00Z">
+        <w:r>
+          <w:delText xml:space="preserve"> to download</w:delText>
+        </w:r>
+      </w:del>
+      <w:r>
+        <w:t xml:space="preserve">, but working with these data requires understanding variable definitions and advanced programming and statistical knowledge. Challenges of analyzing NHANES data </w:t>
+      </w:r>
+      <w:del w:id="112" w:author="Paul Muntner" w:date="2022-11-13T22:46:00Z">
+        <w:r>
+          <w:delText xml:space="preserve">may also </w:delText>
+        </w:r>
+      </w:del>
+      <w:r>
+        <w:t xml:space="preserve">include downloading and merging multiple data files, even for a single NHANES cycle; combining multiple variables to create outcome definitions, which may require dealing with missing data and questionnaire skip patterns; harmonizing variables across multiple NHANES cycles; and the analysis of complex survey design data. </w:t>
+      </w:r>
+      <w:commentRangeStart w:id="113"/>
+      <w:commentRangeStart w:id="114"/>
+      <w:commentRangeStart w:id="115"/>
+      <w:r>
+        <w:t xml:space="preserve">Although </w:t>
+      </w:r>
+      <w:ins w:id="116" w:author="Paul Muntner" w:date="2022-11-14T09:55:00Z">
+        <w:r>
+          <w:t xml:space="preserve">there have been </w:t>
+        </w:r>
+      </w:ins>
+      <w:r>
+        <w:t xml:space="preserve">multiple reports based on </w:t>
+      </w:r>
+      <w:del w:id="117" w:author="Paul Muntner" w:date="2022-11-13T22:47:00Z">
+        <w:r>
+          <w:delText xml:space="preserve">the </w:delText>
+        </w:r>
+      </w:del>
+      <w:ins w:id="118" w:author="Paul Muntner" w:date="2022-11-13T22:47:00Z">
+        <w:r>
+          <w:t xml:space="preserve">NHANES </w:t>
+        </w:r>
+      </w:ins>
+      <w:r>
+        <w:t xml:space="preserve">data </w:t>
+      </w:r>
+      <w:del w:id="119" w:author="Paul Muntner" w:date="2022-11-13T22:48:00Z">
+        <w:r>
+          <w:delText>are publicly available</w:delText>
+        </w:r>
+      </w:del>
+      <w:ins w:id="120" w:author="Paul Muntner" w:date="2022-11-13T22:48:00Z">
+        <w:del w:id="121" w:author="Paul Muntner" w:date="2022-11-14T09:56:00Z">
+          <w:r>
+            <w:delText>have been published</w:delText>
+          </w:r>
+        </w:del>
+      </w:ins>
+      <w:r>
+        <w:t xml:space="preserve">, </w:t>
+      </w:r>
+      <w:del w:id="122" w:author="Paul Muntner" w:date="2022-11-14T09:55:00Z">
+        <w:r>
+          <w:delText>it may be difficult to</w:delText>
+        </w:r>
+      </w:del>
+      <w:ins w:id="123" w:author="Paul Muntner" w:date="2022-11-14T09:55:00Z">
+        <w:r>
+          <w:t xml:space="preserve">people may be interested in statistics that are not </w:t>
+        </w:r>
+      </w:ins>
+      <w:del w:id="124" w:author="Paul Muntner" w:date="2022-11-14T09:55:00Z">
+        <w:r>
+          <w:delText xml:space="preserve"> customize reports based on user requests</w:delText>
+        </w:r>
+      </w:del>
+      <w:ins w:id="125" w:author="Paul Muntner" w:date="2022-11-14T09:55:00Z">
+        <w:r>
+          <w:t>published</w:t>
+        </w:r>
+      </w:ins>
+      <w:r>
+        <w:t xml:space="preserve">. </w:t>
+      </w:r>
+      <w:commentRangeEnd w:id="113"/>
       <w:r>
         <w:rPr>
           <w:rStyle w:val="CommentReference"/>
         </w:rPr>
-        <w:commentReference w:id="90"/>
-      </w:r>
-      <w:r>
-        <w:t xml:space="preserve">During the study examination, height, </w:t>
-      </w:r>
-      <w:proofErr w:type="gramStart"/>
-      <w:r>
-        <w:t>weight</w:t>
-      </w:r>
-      <w:proofErr w:type="gramEnd"/>
-      <w:r>
-        <w:t xml:space="preserve"> and BP were measured and blood and spot urine samples were collected. Of relevance to the current application, blood samples were used to measure total and high-density lipoprotein cholesterol, glycated </w:t>
-      </w:r>
-      <w:proofErr w:type="gramStart"/>
-      <w:r>
-        <w:t>hemoglobin</w:t>
-      </w:r>
-      <w:proofErr w:type="gramEnd"/>
-      <w:r>
-        <w:t xml:space="preserve"> and </w:t>
-      </w:r>
-      <w:commentRangeStart w:id="92"/>
-      <w:r>
-        <w:t>serum creatinine</w:t>
-      </w:r>
-      <w:commentRangeEnd w:id="92"/>
+        <w:commentReference w:id="113"/>
+      </w:r>
+      <w:r>
+        <w:t xml:space="preserve">The web application that we present in the </w:t>
+      </w:r>
+      <w:r>
+        <w:lastRenderedPageBreak/>
+        <w:t xml:space="preserve">current manuscript addresses these challenges, increasing the accessibility of NHANES data to clinicians, researchers, and </w:t>
+      </w:r>
+      <w:commentRangeStart w:id="126"/>
+      <w:r>
+        <w:t>decision-makers</w:t>
+      </w:r>
+      <w:commentRangeEnd w:id="126"/>
       <w:r>
         <w:rPr>
           <w:rStyle w:val="CommentReference"/>
         </w:rPr>
-        <w:commentReference w:id="92"/>
-      </w:r>
-      <w:r>
-        <w:t>, and the urine sample was used to measure albumin and creatinine and to conduct a pregnancy test. The protocol for measuring BP is available online.</w:t>
-      </w:r>
+        <w:commentReference w:id="126"/>
+      </w:r>
+      <w:r>
+        <w:t>.</w:t>
+      </w:r>
+      <w:commentRangeEnd w:id="114"/>
       <w:r>
         <w:rPr>
-          <w:vertAlign w:val="superscript"/>
+          <w:rStyle w:val="CommentReference"/>
         </w:rPr>
-        <w:t>13</w:t>
-      </w:r>
-      <w:r>
-        <w:t xml:space="preserve"> In brief, systolic and diastolic BP (SBP and DBP, respectively) were measured three times by trained and certified physicians. BP was measured using a mercury sphygmomanometer from 1999-2000 through 2015-2016 and using an oscillometric device in 2017-2020. The mean SBP and DBP levels were computed over all available measurements for each participant. The oscillometric </w:t>
-      </w:r>
-      <w:r>
-        <w:lastRenderedPageBreak/>
-        <w:t>SBP and DBP values were calibrated to the mercury device.</w:t>
-      </w:r>
+        <w:commentReference w:id="114"/>
+      </w:r>
+      <w:commentRangeEnd w:id="115"/>
       <w:r>
         <w:rPr>
-          <w:vertAlign w:val="superscript"/>
+          <w:rStyle w:val="CommentReference"/>
         </w:rPr>
-        <w:t>14,15</w:t>
-      </w:r>
-      <w:r>
-        <w:t xml:space="preserve"> For the current analysis, we defined hypertension, BP control, and resistant hypertension according to the 2017 ACC/AHA BP guideline.</w:t>
-      </w:r>
-      <w:r>
-        <w:rPr>
-          <w:vertAlign w:val="superscript"/>
-        </w:rPr>
-        <w:t>12</w:t>
-      </w:r>
-      <w:r>
-        <w:t xml:space="preserve"> The application also has these variables defined according to the JNC7 definitions.</w:t>
-      </w:r>
-      <w:r>
-        <w:rPr>
-          <w:vertAlign w:val="superscript"/>
-        </w:rPr>
-        <w:t>16</w:t>
-      </w:r>
-      <w:r>
-        <w:t xml:space="preserve"> A list of BP, hypertension, and antihypertensive medication variables </w:t>
-      </w:r>
-      <w:ins w:id="93" w:author="Paul Muntner" w:date="2022-11-14T09:26:00Z">
-        <w:r>
-          <w:t xml:space="preserve">available in the application </w:t>
-        </w:r>
-      </w:ins>
-      <w:r>
-        <w:t xml:space="preserve">is provided in </w:t>
-      </w:r>
-      <w:r>
-        <w:rPr>
-          <w:b/>
-          <w:bCs/>
-        </w:rPr>
-        <w:t>Table 1</w:t>
-      </w:r>
-      <w:r>
-        <w:t xml:space="preserve"> with full definitions for all variables </w:t>
-      </w:r>
-      <w:ins w:id="94" w:author="Paul Muntner" w:date="2022-11-13T22:25:00Z">
-        <w:r>
-          <w:t xml:space="preserve">included in the </w:t>
-        </w:r>
-      </w:ins>
-      <w:ins w:id="95" w:author="Paul Muntner" w:date="2022-11-14T09:27:00Z">
-        <w:r>
-          <w:t xml:space="preserve">application </w:t>
-        </w:r>
-      </w:ins>
-      <w:ins w:id="96" w:author="Paul Muntner" w:date="2022-11-13T22:25:00Z">
-        <w:del w:id="97" w:author="Paul Muntner" w:date="2022-11-14T09:27:00Z">
-          <w:r>
-            <w:delText xml:space="preserve">app </w:delText>
-          </w:r>
-        </w:del>
-      </w:ins>
-      <w:r>
-        <w:t xml:space="preserve">provided in </w:t>
-      </w:r>
-      <w:r>
-        <w:rPr>
-          <w:b/>
-          <w:bCs/>
-        </w:rPr>
-        <w:t>Table S1</w:t>
-      </w:r>
-      <w:r>
-        <w:t>.</w:t>
+        <w:commentReference w:id="115"/>
       </w:r>
     </w:p>
     <w:p>
       <w:pPr>
         <w:pStyle w:val="BodyText"/>
         <w:spacing w:before="0" w:after="0"/>
-        <w:pPrChange w:id="98" w:author="Paul Muntner" w:date="2022-11-13T22:42:00Z">
+        <w:pPrChange w:id="127" w:author="Paul Muntner" w:date="2022-11-13T22:43:00Z">
           <w:pPr>
             <w:pStyle w:val="BodyText"/>
           </w:pPr>
@@ -1118,40 +1888,331 @@
       <w:pPr>
         <w:pStyle w:val="BodyText"/>
         <w:spacing w:before="0" w:after="0"/>
-        <w:pPrChange w:id="99" w:author="Paul Muntner" w:date="2022-11-13T22:42:00Z">
+        <w:pPrChange w:id="128" w:author="Paul Muntner" w:date="2022-11-13T22:43:00Z">
           <w:pPr>
             <w:pStyle w:val="BodyText"/>
           </w:pPr>
         </w:pPrChange>
       </w:pPr>
       <w:r>
-        <w:t>There were 107,622 NHANES participants in the 10 cycles from 1999-2000 to 2017-2020. We restricted the dataset to adults ≥ 18 years of age. This exclusion was applied because statistics for BP levels and the prevalence of hypertension in children and adolescents are markedly different than for adults.</w:t>
+        <w:t xml:space="preserve">Several design decisions have been incorporated into the application. We required participants to have </w:t>
+      </w:r>
+      <w:del w:id="129" w:author="Paul Muntner" w:date="2022-11-13T22:48:00Z">
+        <w:r>
+          <w:delText>a single</w:delText>
+        </w:r>
+      </w:del>
+      <w:ins w:id="130" w:author="Paul Muntner" w:date="2022-11-13T22:48:00Z">
+        <w:r>
+          <w:t>at least one</w:t>
+        </w:r>
+      </w:ins>
+      <w:r>
+        <w:t xml:space="preserve"> SBP and DBP to be included </w:t>
+      </w:r>
+      <w:ins w:id="131" w:author="Paul Muntner" w:date="2022-11-13T22:49:00Z">
+        <w:r>
+          <w:t xml:space="preserve">in the application </w:t>
+        </w:r>
+      </w:ins>
+      <w:r>
+        <w:t>while some prior analyses required three SBP and DBP measurements.</w:t>
       </w:r>
       <w:r>
         <w:rPr>
           <w:vertAlign w:val="superscript"/>
         </w:rPr>
-        <w:t>17</w:t>
-      </w:r>
-      <w:r>
-        <w:t xml:space="preserve"> We further restricted the population to participants who completed the in-home interview and study examination, with one or more SBP and DBP measurement, and who had data on self-reported antihypertensive medication use. After these exclusions were applied, the population in the current application included 56,017 participants (</w:t>
+        <w:t>2</w:t>
+      </w:r>
+      <w:r>
+        <w:t xml:space="preserve"> We chose </w:t>
+      </w:r>
+      <w:del w:id="132" w:author="Paul Muntner" w:date="2022-11-13T22:49:00Z">
+        <w:r>
+          <w:delText xml:space="preserve">an </w:delText>
+        </w:r>
+      </w:del>
+      <w:ins w:id="133" w:author="Paul Muntner" w:date="2022-11-13T22:49:00Z">
+        <w:r>
+          <w:t xml:space="preserve">this </w:t>
+        </w:r>
+      </w:ins>
+      <w:r>
+        <w:t xml:space="preserve">approach </w:t>
+      </w:r>
+      <w:ins w:id="134" w:author="Paul Muntner" w:date="2022-11-13T22:49:00Z">
+        <w:r>
+          <w:t>as it</w:t>
+        </w:r>
+      </w:ins>
+      <w:del w:id="135" w:author="Paul Muntner" w:date="2022-11-13T22:49:00Z">
+        <w:r>
+          <w:delText>that</w:delText>
+        </w:r>
+      </w:del>
+      <w:r>
+        <w:t xml:space="preserve"> is consistent with several analyses conducted by CDC investigators.</w:t>
       </w:r>
       <w:r>
         <w:rPr>
-          <w:b/>
-          <w:bCs/>
+          <w:vertAlign w:val="superscript"/>
         </w:rPr>
-        <w:t>Figure S1</w:t>
-      </w:r>
-      <w:r>
-        <w:t>).</w:t>
+        <w:t>24,26</w:t>
+      </w:r>
+      <w:r>
+        <w:t xml:space="preserve"> </w:t>
+      </w:r>
+      <w:del w:id="136" w:author="Paul Muntner" w:date="2022-11-13T22:49:00Z">
+        <w:r>
+          <w:delText xml:space="preserve">However, </w:delText>
+        </w:r>
+      </w:del>
+      <w:ins w:id="137" w:author="Paul Muntner" w:date="2022-11-13T22:49:00Z">
+        <w:r>
+          <w:t xml:space="preserve">The </w:t>
+        </w:r>
+      </w:ins>
+      <w:r>
+        <w:t xml:space="preserve">mean </w:t>
+      </w:r>
+      <w:ins w:id="138" w:author="Paul Muntner" w:date="2022-11-13T22:49:00Z">
+        <w:r>
+          <w:t>S</w:t>
+        </w:r>
+      </w:ins>
+      <w:r>
+        <w:t>BP</w:t>
+      </w:r>
+      <w:ins w:id="139" w:author="Paul Muntner" w:date="2022-11-13T22:49:00Z">
+        <w:r>
+          <w:t xml:space="preserve"> and DBP values</w:t>
+        </w:r>
+      </w:ins>
+      <w:r>
+        <w:t xml:space="preserve"> and the prevalence of high BP </w:t>
+      </w:r>
+      <w:del w:id="140" w:author="Paul Muntner" w:date="2022-11-13T22:49:00Z">
+        <w:r>
+          <w:delText>may be</w:delText>
+        </w:r>
+      </w:del>
+      <w:ins w:id="141" w:author="Paul Muntner" w:date="2022-11-13T22:49:00Z">
+        <w:r>
+          <w:t>is likely to be</w:t>
+        </w:r>
+      </w:ins>
+      <w:r>
+        <w:t xml:space="preserve"> lower if we </w:t>
+      </w:r>
+      <w:ins w:id="142" w:author="Paul Muntner" w:date="2022-11-13T22:49:00Z">
+        <w:r>
+          <w:t xml:space="preserve">had </w:t>
+        </w:r>
+      </w:ins>
+      <w:r>
+        <w:t>required multiple BP measurements.</w:t>
+      </w:r>
+      <w:r>
+        <w:rPr>
+          <w:vertAlign w:val="superscript"/>
+        </w:rPr>
+        <w:t>27</w:t>
+      </w:r>
+      <w:r>
+        <w:t xml:space="preserve"> Any bias resulting from this decision is likely to be small as over 95% of adult NHANES participants with at least one SBP and DBP measurement had three SBP and DBP measurements. The application re-calibrates the NHANES weights for the estimation of population counts.</w:t>
+      </w:r>
+      <w:r>
+        <w:rPr>
+          <w:vertAlign w:val="superscript"/>
+        </w:rPr>
+        <w:t>28</w:t>
+      </w:r>
+      <w:r>
+        <w:t xml:space="preserve"> This was done because participants missing data on SBP, DBP or antihypertensive medication use cannot have BP or hypertension-related outcomes. Weights were not re-calibrated when estimating </w:t>
+      </w:r>
+      <w:ins w:id="143" w:author="Paul Muntner" w:date="2022-11-13T22:50:00Z">
+        <w:r>
+          <w:t xml:space="preserve">means or </w:t>
+        </w:r>
+      </w:ins>
+      <w:r>
+        <w:t xml:space="preserve">proportions as participants missing data are removed from the numerator and denominator. Medication classes were coded using generic names and the drug classes </w:t>
+      </w:r>
+      <w:commentRangeStart w:id="144"/>
+      <w:r>
+        <w:t>in the 2017 ACC/AHA BP guideline</w:t>
+      </w:r>
+      <w:commentRangeEnd w:id="144"/>
+      <w:r>
+        <w:rPr>
+          <w:rStyle w:val="CommentReference"/>
+        </w:rPr>
+        <w:commentReference w:id="144"/>
+      </w:r>
+      <w:r>
+        <w:t>. We recognize the NCHS recommends using Lexicon Plus®, a proprietary database, to categorize medication classes.</w:t>
+      </w:r>
+      <w:r>
+        <w:rPr>
+          <w:vertAlign w:val="superscript"/>
+        </w:rPr>
+        <w:t>29</w:t>
+      </w:r>
+      <w:r>
+        <w:t xml:space="preserve"> </w:t>
+      </w:r>
+      <w:commentRangeStart w:id="145"/>
+      <w:r>
+        <w:t xml:space="preserve">While </w:t>
+      </w:r>
+      <w:commentRangeEnd w:id="145"/>
+      <w:r>
+        <w:rPr>
+          <w:rStyle w:val="CommentReference"/>
+        </w:rPr>
+        <w:commentReference w:id="145"/>
+      </w:r>
+      <w:r>
+        <w:t>the categorization of most medications is identical using generic drug names and Lexicon Plus®, some differences exist. Many additional decisions were made regarding the definitions of variables, inclusion of study participants, and analytic approach. We sought to make decisions that would be widely acceptable and transparent to ensure the results could be described accurately.</w:t>
       </w:r>
     </w:p>
     <w:p>
       <w:pPr>
         <w:pStyle w:val="BodyText"/>
         <w:spacing w:before="0" w:after="0"/>
-        <w:pPrChange w:id="100" w:author="Paul Muntner" w:date="2022-11-13T22:42:00Z">
+        <w:pPrChange w:id="146" w:author="Paul Muntner" w:date="2022-11-13T22:43:00Z">
+          <w:pPr>
+            <w:pStyle w:val="BodyText"/>
+          </w:pPr>
+        </w:pPrChange>
+      </w:pPr>
+    </w:p>
+    <w:p>
+      <w:pPr>
+        <w:pStyle w:val="BodyText"/>
+        <w:spacing w:before="0" w:after="0"/>
+        <w:pPrChange w:id="147" w:author="Paul Muntner" w:date="2022-11-13T22:43:00Z">
+          <w:pPr>
+            <w:pStyle w:val="BodyText"/>
+          </w:pPr>
+        </w:pPrChange>
+      </w:pPr>
+      <w:r>
+        <w:t>Using the application, we replicated results from several prior manuscripts.</w:t>
+      </w:r>
+      <w:r>
+        <w:rPr>
+          <w:vertAlign w:val="superscript"/>
+        </w:rPr>
+        <w:t>14,23,24</w:t>
+      </w:r>
+      <w:r>
+        <w:t xml:space="preserve"> However, we were not able to replicate some results.</w:t>
+      </w:r>
+      <w:r>
+        <w:rPr>
+          <w:vertAlign w:val="superscript"/>
+        </w:rPr>
+        <w:t>30</w:t>
+      </w:r>
+      <w:r>
+        <w:t xml:space="preserve"> For example, a prior manuscript reported the prevalence of </w:t>
+      </w:r>
+      <w:r>
+        <w:lastRenderedPageBreak/>
+        <w:t>resistant hypertension defined by the 2017 ACC/AHA BP guideline to be 19.7% in 2009-2014.</w:t>
+      </w:r>
+      <w:r>
+        <w:rPr>
+          <w:vertAlign w:val="superscript"/>
+        </w:rPr>
+        <w:t>30</w:t>
+      </w:r>
+      <w:r>
+        <w:t xml:space="preserve"> When estimated by the application, the prevalence of resistant hypertension over this time period was 17.1%. The difference in the prevalence estimates can be attributed to the approach used to categorize antiyhpertensive medications into their medication classes. The prior publication used Lexicon Plus®, which counted spironolactone as two drug classes, a potassium-sparing diuretic and an aldosterone antagonist. We included spironolactone as a single drug class, an aldosterone antagonist. Additionally, Lexicon Plus® includes sotalol as a beta blocker and nitroglycerine as a direct vasodilator, and although these are mechanisms of actions for these drugs, we did not include these drugs as antihypertensive medications as they are not listed in the 2017 ACC/AHA BP guideline and are not approved by the Food and Drug Administration </w:t>
+      </w:r>
+      <w:del w:id="148" w:author="Paul Muntner" w:date="2022-11-13T22:56:00Z">
+        <w:r>
+          <w:delText xml:space="preserve">with </w:delText>
+        </w:r>
+      </w:del>
+      <w:ins w:id="149" w:author="Paul Muntner" w:date="2022-11-13T22:56:00Z">
+        <w:r>
+          <w:t xml:space="preserve">for </w:t>
+        </w:r>
+      </w:ins>
+      <w:r>
+        <w:t>an indication for treating essential hypertension.</w:t>
+      </w:r>
+      <w:r>
+        <w:rPr>
+          <w:vertAlign w:val="superscript"/>
+        </w:rPr>
+        <w:t>12</w:t>
+      </w:r>
+      <w:r>
+        <w:t xml:space="preserve"> The differences in results between the application and this previously published manuscript emphasize that it may not be possible to always generate results that are identical to prior publications. Users should be aware of the choices made in defining variables as this may affect the statistical estimates generated using the application.</w:t>
+      </w:r>
+    </w:p>
+    <w:p>
+      <w:pPr>
+        <w:pStyle w:val="BodyText"/>
+        <w:spacing w:before="0" w:after="0"/>
+        <w:pPrChange w:id="150" w:author="Paul Muntner" w:date="2022-11-13T22:43:00Z">
+          <w:pPr>
+            <w:pStyle w:val="BodyText"/>
+          </w:pPr>
+        </w:pPrChange>
+      </w:pPr>
+    </w:p>
+    <w:p>
+      <w:pPr>
+        <w:pStyle w:val="BodyText"/>
+        <w:spacing w:before="0" w:after="0"/>
+        <w:pPrChange w:id="151" w:author="Paul Muntner" w:date="2022-11-13T22:43:00Z">
+          <w:pPr>
+            <w:pStyle w:val="BodyText"/>
+          </w:pPr>
+        </w:pPrChange>
+      </w:pPr>
+      <w:r>
+        <w:t xml:space="preserve">The application has a number of features that can be used in combination to create </w:t>
+      </w:r>
+      <w:del w:id="152" w:author="Paul Muntner" w:date="2022-11-13T22:56:00Z">
+        <w:r>
+          <w:delText xml:space="preserve">highly </w:delText>
+        </w:r>
+      </w:del>
+      <w:r>
+        <w:t xml:space="preserve">customized statistics. </w:t>
+      </w:r>
+      <w:del w:id="153" w:author="Paul Muntner" w:date="2022-11-13T22:57:00Z">
+        <w:r>
+          <w:delText xml:space="preserve">Variables can be analyzed as outcomes or used to stratify results or restrict analyses to subsets of participants. </w:delText>
+        </w:r>
+      </w:del>
+      <w:r>
+        <w:t xml:space="preserve">Combining the variables, tens of thousands of unique statistics can be estimated using the application. In addition, users can generate statistics for US adults from 1999-2000 to 2017-2020, pooling results or stratifying </w:t>
+      </w:r>
+      <w:del w:id="154" w:author="Paul Muntner" w:date="2022-11-13T22:57:00Z">
+        <w:r>
+          <w:delText>the data</w:delText>
+        </w:r>
+      </w:del>
+      <w:ins w:id="155" w:author="Paul Muntner" w:date="2022-11-13T22:57:00Z">
+        <w:r>
+          <w:t>by calendar period</w:t>
+        </w:r>
+      </w:ins>
+      <w:r>
+        <w:t>. All results from the application can be saved as an image and included in scientific proposals or presentations. In addition, the ability to download results as a data set from the application allows users to further customize their results in tabular or graphical formats.</w:t>
+      </w:r>
+    </w:p>
+    <w:p>
+      <w:pPr>
+        <w:pStyle w:val="BodyText"/>
+        <w:spacing w:before="0" w:after="0"/>
+        <w:pPrChange w:id="156" w:author="Paul Muntner" w:date="2022-11-13T22:43:00Z">
           <w:pPr>
             <w:pStyle w:val="BodyText"/>
           </w:pPr>
@@ -1162,126 +2223,89 @@
       <w:pPr>
         <w:pStyle w:val="Heading2"/>
         <w:spacing w:before="0" w:line="480" w:lineRule="auto"/>
-        <w:pPrChange w:id="101" w:author="Paul Muntner" w:date="2022-11-13T22:42:00Z">
+        <w:pPrChange w:id="157" w:author="Paul Muntner" w:date="2022-11-13T22:43:00Z">
           <w:pPr>
             <w:pStyle w:val="Heading2"/>
           </w:pPr>
         </w:pPrChange>
       </w:pPr>
-      <w:bookmarkStart w:id="102" w:name="features-of-the-web-application"/>
-      <w:r>
-        <w:t>Features of the web application</w:t>
+      <w:bookmarkStart w:id="158" w:name="strengthslimitations"/>
+      <w:r>
+        <w:lastRenderedPageBreak/>
+        <w:t>Strengths/limitations</w:t>
       </w:r>
     </w:p>
     <w:p>
       <w:pPr>
         <w:pStyle w:val="FirstParagraph"/>
         <w:spacing w:before="0" w:after="0"/>
-        <w:pPrChange w:id="103" w:author="Paul Muntner" w:date="2022-11-13T22:42:00Z">
+        <w:pPrChange w:id="159" w:author="Paul Muntner" w:date="2022-11-13T22:43:00Z">
           <w:pPr>
             <w:pStyle w:val="FirstParagraph"/>
           </w:pPr>
         </w:pPrChange>
       </w:pPr>
       <w:r>
-        <w:t xml:space="preserve">A full summary of </w:t>
-      </w:r>
-      <w:del w:id="104" w:author="Paul Muntner" w:date="2022-11-14T09:29:00Z">
-        <w:r>
-          <w:delText xml:space="preserve">this </w:delText>
-        </w:r>
-      </w:del>
-      <w:ins w:id="105" w:author="Paul Muntner" w:date="2022-11-14T09:29:00Z">
-        <w:r>
-          <w:t xml:space="preserve">the </w:t>
-        </w:r>
-      </w:ins>
-      <w:r>
-        <w:t>application’s features and associated tutorials are available online.</w:t>
+        <w:t xml:space="preserve">This study has a number of strengths. We used NHANES data, which are publicly available, rigorously collected, and allow for estimation of nationally representative statistics. Also, we leveraged open-source software to ensure that our application is transparent and freely available. This study also has several limitations. NHANES participants had their mean BP measured during a single visit, and BP guidelines recommend obtaining mean BP using at least two BP values measured </w:t>
+      </w:r>
+      <w:commentRangeStart w:id="160"/>
+      <w:commentRangeStart w:id="161"/>
+      <w:r>
+        <w:t>on separate days</w:t>
+      </w:r>
+      <w:commentRangeEnd w:id="160"/>
+      <w:r>
+        <w:rPr>
+          <w:rStyle w:val="CommentReference"/>
+        </w:rPr>
+        <w:commentReference w:id="160"/>
+      </w:r>
+      <w:commentRangeEnd w:id="161"/>
+      <w:r>
+        <w:rPr>
+          <w:rStyle w:val="CommentReference"/>
+        </w:rPr>
+        <w:commentReference w:id="161"/>
+      </w:r>
+      <w:r>
+        <w:t>.</w:t>
       </w:r>
       <w:r>
         <w:rPr>
           <w:vertAlign w:val="superscript"/>
         </w:rPr>
-        <w:t>11</w:t>
-      </w:r>
-      <w:r>
-        <w:t xml:space="preserve"> Briefly, users can select NHANES cycles from 1999-2000 to 2017-2020 to be analyzed. Estimates are weighted to represent the non-institutionalized US population and users </w:t>
-      </w:r>
-      <w:del w:id="106" w:author="Paul Muntner" w:date="2022-11-14T09:30:00Z">
+        <w:t>12</w:t>
+      </w:r>
+      <w:r>
+        <w:t xml:space="preserve"> Many estimates, including medication use, are derived from participant report, and we cannot exclude the </w:t>
+      </w:r>
+      <w:del w:id="162" w:author="Muntner, Paul M" w:date="2022-11-14T10:04:00Z">
         <w:r>
-          <w:delText xml:space="preserve">may </w:delText>
+          <w:delText xml:space="preserve">possibilities </w:delText>
         </w:r>
       </w:del>
-      <w:ins w:id="107" w:author="Paul Muntner" w:date="2022-11-14T09:30:00Z">
+      <w:ins w:id="163" w:author="Muntner, Paul M" w:date="2022-11-14T10:04:00Z">
         <w:r>
-          <w:t xml:space="preserve">can </w:t>
+          <w:t xml:space="preserve">possibility </w:t>
         </w:r>
       </w:ins>
       <w:r>
-        <w:t xml:space="preserve">incorporate age-adjustment through direct standardization. Users can restrict analyses to subsets of participants (e.g., participants who self-reported taking antihypertensive medication). When population count estimates are requested, survey weights are calibrated within race, sex, and age groups to account for missing information on SBP, DBP or self-reported antihypertensive medication </w:t>
-      </w:r>
-      <w:commentRangeStart w:id="108"/>
-      <w:r>
-        <w:t>use</w:t>
-      </w:r>
-      <w:commentRangeEnd w:id="108"/>
-      <w:r>
-        <w:rPr>
-          <w:rStyle w:val="CommentReference"/>
-        </w:rPr>
-        <w:commentReference w:id="108"/>
-      </w:r>
-      <w:r>
-        <w:t xml:space="preserve">. The results can be presented in tables or figures and for the overall population or in subgroups. All tables and figures </w:t>
-      </w:r>
-      <w:r>
-        <w:lastRenderedPageBreak/>
-        <w:t xml:space="preserve">created with the web application can be downloaded and saved </w:t>
-      </w:r>
-      <w:commentRangeStart w:id="109"/>
-      <w:commentRangeStart w:id="110"/>
-      <w:r>
-        <w:t>in standard formats</w:t>
-      </w:r>
-      <w:commentRangeEnd w:id="109"/>
-      <w:r>
-        <w:rPr>
-          <w:rStyle w:val="CommentReference"/>
-        </w:rPr>
-        <w:commentReference w:id="109"/>
-      </w:r>
-      <w:commentRangeEnd w:id="110"/>
-      <w:r>
-        <w:rPr>
-          <w:rStyle w:val="CommentReference"/>
-        </w:rPr>
-        <w:commentReference w:id="110"/>
-      </w:r>
-      <w:r>
-        <w:t>. Following CDC recommendations, unreliable statistical estimates are automatically suppressed.</w:t>
-      </w:r>
-      <w:r>
-        <w:rPr>
-          <w:vertAlign w:val="superscript"/>
-        </w:rPr>
-        <w:t>10</w:t>
-      </w:r>
-      <w:r>
-        <w:t xml:space="preserve"> To increase precision and reliability of estimates, contiguous NHANES cycles can be combined.</w:t>
-      </w:r>
-      <w:r>
-        <w:rPr>
-          <w:vertAlign w:val="superscript"/>
-        </w:rPr>
-        <w:t>18</w:t>
+        <w:t>of reporting or recall bias</w:t>
+      </w:r>
+      <w:del w:id="164" w:author="Muntner, Paul M" w:date="2022-11-14T10:04:00Z">
+        <w:r>
+          <w:delText>es</w:delText>
+        </w:r>
+      </w:del>
+      <w:r>
+        <w:t>. The response rate for NHANES has declined from 1999-2000 through 2017-2020. Effects of this decline are unclear.</w:t>
       </w:r>
     </w:p>
     <w:p>
       <w:pPr>
         <w:pStyle w:val="BodyText"/>
         <w:spacing w:before="0" w:after="0"/>
-        <w:pPrChange w:id="111" w:author="Paul Muntner" w:date="2022-11-13T22:42:00Z">
+        <w:pPrChange w:id="165" w:author="Paul Muntner" w:date="2022-11-13T22:43:00Z">
           <w:pPr>
             <w:pStyle w:val="BodyText"/>
           </w:pPr>
@@ -1292,1376 +2316,20 @@
       <w:pPr>
         <w:pStyle w:val="Heading2"/>
         <w:spacing w:before="0" w:line="480" w:lineRule="auto"/>
-        <w:pPrChange w:id="112" w:author="Paul Muntner" w:date="2022-11-13T22:42:00Z">
+        <w:pPrChange w:id="166" w:author="Paul Muntner" w:date="2022-11-13T22:43:00Z">
           <w:pPr>
             <w:pStyle w:val="Heading2"/>
           </w:pPr>
         </w:pPrChange>
       </w:pPr>
-      <w:bookmarkStart w:id="113" w:name="X6ada4ec167e9adfa0cf911f133bff0c021c056d"/>
-      <w:bookmarkEnd w:id="102"/>
-      <w:r>
-        <w:t>Development and validation of the web application</w:t>
-      </w:r>
-    </w:p>
-    <w:p>
-      <w:pPr>
-        <w:pStyle w:val="FirstParagraph"/>
-        <w:spacing w:before="0" w:after="0"/>
-        <w:pPrChange w:id="114" w:author="Paul Muntner" w:date="2022-11-13T22:42:00Z">
-          <w:pPr>
-            <w:pStyle w:val="FirstParagraph"/>
-          </w:pPr>
-        </w:pPrChange>
-      </w:pPr>
-      <w:r>
-        <w:t>The web application was created using Shiny,</w:t>
-      </w:r>
-      <w:r>
-        <w:rPr>
-          <w:vertAlign w:val="superscript"/>
-        </w:rPr>
-        <w:t>19–21</w:t>
-      </w:r>
-      <w:r>
-        <w:t xml:space="preserve"> an open-source software package that translates code from the R programming language into HTML, CSS, or JavaScript commands and creates a website interface.</w:t>
-      </w:r>
-      <w:r>
-        <w:rPr>
-          <w:vertAlign w:val="superscript"/>
-        </w:rPr>
-        <w:t>22</w:t>
-      </w:r>
-      <w:r>
-        <w:t xml:space="preserve"> </w:t>
-      </w:r>
-      <w:commentRangeStart w:id="115"/>
-      <w:commentRangeStart w:id="116"/>
-      <w:r>
-        <w:t>We validated the web application by using it to reproduce statistics reported in two prior studies and one CDC report.</w:t>
-      </w:r>
-      <w:r>
-        <w:rPr>
-          <w:vertAlign w:val="superscript"/>
-        </w:rPr>
-        <w:t>14,23,24</w:t>
-      </w:r>
-      <w:r>
-        <w:t xml:space="preserve"> </w:t>
-      </w:r>
-      <w:commentRangeEnd w:id="115"/>
-      <w:r>
-        <w:rPr>
-          <w:rStyle w:val="CommentReference"/>
-        </w:rPr>
-        <w:commentReference w:id="115"/>
-      </w:r>
-      <w:commentRangeEnd w:id="116"/>
-      <w:r>
-        <w:rPr>
-          <w:rStyle w:val="CommentReference"/>
-        </w:rPr>
-        <w:commentReference w:id="116"/>
-      </w:r>
-      <w:r>
-        <w:t>We created the “</w:t>
-      </w:r>
-      <w:proofErr w:type="spellStart"/>
-      <w:r>
-        <w:t>cardioStatsUSA</w:t>
-      </w:r>
-      <w:proofErr w:type="spellEnd"/>
-      <w:r>
-        <w:t>” R package to provide additional details on the web application’s design, documentation of its components, and further details on its validation.</w:t>
-      </w:r>
-      <w:r>
-        <w:rPr>
-          <w:vertAlign w:val="superscript"/>
-        </w:rPr>
-        <w:t>11</w:t>
-      </w:r>
-    </w:p>
-    <w:p>
-      <w:pPr>
-        <w:pStyle w:val="BodyText"/>
-        <w:spacing w:before="0" w:after="0"/>
-        <w:pPrChange w:id="117" w:author="Paul Muntner" w:date="2022-11-13T22:42:00Z">
-          <w:pPr>
-            <w:pStyle w:val="BodyText"/>
-          </w:pPr>
-        </w:pPrChange>
-      </w:pPr>
-    </w:p>
-    <w:p>
-      <w:pPr>
-        <w:pStyle w:val="Heading2"/>
-        <w:spacing w:before="0" w:line="480" w:lineRule="auto"/>
-        <w:pPrChange w:id="118" w:author="Paul Muntner" w:date="2022-11-13T22:42:00Z">
-          <w:pPr>
-            <w:pStyle w:val="Heading2"/>
-          </w:pPr>
-        </w:pPrChange>
-      </w:pPr>
-      <w:bookmarkStart w:id="119" w:name="statistical-analysis"/>
-      <w:bookmarkEnd w:id="113"/>
-      <w:r>
-        <w:t>Statistical analysis</w:t>
-      </w:r>
-    </w:p>
-    <w:p>
-      <w:pPr>
-        <w:pStyle w:val="FirstParagraph"/>
-        <w:spacing w:before="0" w:after="0"/>
-        <w:pPrChange w:id="120" w:author="Paul Muntner" w:date="2022-11-13T22:42:00Z">
-          <w:pPr>
-            <w:pStyle w:val="FirstParagraph"/>
-          </w:pPr>
-        </w:pPrChange>
-      </w:pPr>
-      <w:r>
-        <w:t xml:space="preserve">We performed statistical analyses to demonstrate core features of the application. We estimated the mean SBP for US adults by NHANES cycle, 1999-2000 through 2017-2020, with points and error bars representing the estimated means and 95% confidence intervals (CI), respectively. We made bar charts presenting the age-adjusted prevalence of hypertension and the estimated number of US adults with hypertension. For age adjustment, we used the estimated age distribution of US adults from 1999 to 2020 as the standard (49.3%, 33.6%, 10.1% and 7.0% being 18 to 44, 45 to 64, 65 to 74 and ≥ 75 years of age, respectively). We created a table of the estimated race/ethnicity distribution of US adults with and without hypertension, separately. We demonstrated stratification by estimating the prevalence of hypertension by NHANES cycle for US adults with and without </w:t>
-      </w:r>
-      <w:del w:id="121" w:author="Paul Muntner" w:date="2022-11-13T22:32:00Z">
-        <w:r>
-          <w:delText>CKD</w:delText>
-        </w:r>
-      </w:del>
-      <w:ins w:id="122" w:author="Paul Muntner" w:date="2022-11-13T22:32:00Z">
-        <w:r>
-          <w:t>chronic kidney disease</w:t>
-        </w:r>
-      </w:ins>
-      <w:r>
-        <w:t xml:space="preserve">. We showed the application’s ability to suppress output when statistical estimates are unstable by attempting to estimate the distribution of BP categories (SBP/DBP &lt; 120/80 mm Hg, </w:t>
-      </w:r>
-      <w:r>
-        <w:lastRenderedPageBreak/>
-        <w:t xml:space="preserve">120-129/&lt;80 mm Hg, 130-139/80-89 mm Hg, 140-159/90-99 mm Hg and ≥ 160/100 mm Hg) among pregnant women in 2017-2020. We then showed </w:t>
-      </w:r>
-      <w:ins w:id="123" w:author="Paul Muntner" w:date="2022-11-13T22:33:00Z">
-        <w:r>
-          <w:t xml:space="preserve">the ability of the application </w:t>
-        </w:r>
-      </w:ins>
-      <w:ins w:id="124" w:author="Paul Muntner" w:date="2022-11-13T22:34:00Z">
-        <w:r>
-          <w:t>to pool NHANES cycles to achieve</w:t>
-        </w:r>
-      </w:ins>
-      <w:del w:id="125" w:author="Paul Muntner" w:date="2022-11-13T22:34:00Z">
-        <w:r>
-          <w:delText xml:space="preserve">that </w:delText>
-        </w:r>
-      </w:del>
-      <w:ins w:id="126" w:author="Paul Muntner" w:date="2022-11-13T22:34:00Z">
-        <w:r>
-          <w:t xml:space="preserve"> </w:t>
-        </w:r>
-      </w:ins>
-      <w:r>
-        <w:t>reliable estimates</w:t>
-      </w:r>
-      <w:ins w:id="127" w:author="Paul Muntner" w:date="2022-11-13T22:34:00Z">
-        <w:r>
-          <w:t>. Specifically, we estimated the</w:t>
-        </w:r>
-      </w:ins>
-      <w:del w:id="128" w:author="Paul Muntner" w:date="2022-11-13T22:34:00Z">
-        <w:r>
-          <w:delText xml:space="preserve"> can be obtained for the</w:delText>
-        </w:r>
-      </w:del>
-      <w:r>
-        <w:t xml:space="preserve"> distribution of BP categories among pregnant women </w:t>
-      </w:r>
-      <w:del w:id="129" w:author="Paul Muntner" w:date="2022-11-13T22:34:00Z">
-        <w:r>
-          <w:delText xml:space="preserve">by </w:delText>
-        </w:r>
-      </w:del>
-      <w:ins w:id="130" w:author="Paul Muntner" w:date="2022-11-13T22:34:00Z">
-        <w:r>
-          <w:t xml:space="preserve">after </w:t>
-        </w:r>
-      </w:ins>
-      <w:r>
-        <w:t xml:space="preserve">pooling </w:t>
-      </w:r>
-      <w:del w:id="131" w:author="Paul Muntner" w:date="2022-11-13T22:35:00Z">
-        <w:r>
-          <w:delText xml:space="preserve">NHANES cycles from </w:delText>
-        </w:r>
-      </w:del>
-      <w:ins w:id="132" w:author="Paul Muntner" w:date="2022-11-13T22:35:00Z">
-        <w:r>
-          <w:t xml:space="preserve">the NHANES cycles from </w:t>
-        </w:r>
-      </w:ins>
-      <w:r>
-        <w:t>2009-2010 through 2017-2020.</w:t>
-      </w:r>
-    </w:p>
-    <w:p>
-      <w:pPr>
-        <w:pStyle w:val="BodyText"/>
-        <w:spacing w:before="0" w:after="0"/>
-        <w:pPrChange w:id="133" w:author="Paul Muntner" w:date="2022-11-13T22:42:00Z">
-          <w:pPr>
-            <w:pStyle w:val="BodyText"/>
-          </w:pPr>
-        </w:pPrChange>
-      </w:pPr>
-    </w:p>
-    <w:p>
-      <w:pPr>
-        <w:pStyle w:val="BodyText"/>
-        <w:spacing w:before="0" w:after="0"/>
-        <w:pPrChange w:id="134" w:author="Paul Muntner" w:date="2022-11-13T22:42:00Z">
-          <w:pPr>
-            <w:pStyle w:val="BodyText"/>
-          </w:pPr>
-        </w:pPrChange>
-      </w:pPr>
-      <w:del w:id="135" w:author="Paul Muntner" w:date="2022-11-14T09:37:00Z">
-        <w:r>
-          <w:delText xml:space="preserve">We </w:delText>
-        </w:r>
-      </w:del>
-      <w:ins w:id="136" w:author="Paul Muntner" w:date="2022-11-14T09:37:00Z">
-        <w:r>
-          <w:t xml:space="preserve">Next, we </w:t>
-        </w:r>
-      </w:ins>
-      <w:del w:id="137" w:author="Paul Muntner" w:date="2022-11-13T22:35:00Z">
-        <w:r>
-          <w:delText xml:space="preserve">also </w:delText>
-        </w:r>
-      </w:del>
-      <w:r>
-        <w:t xml:space="preserve">illustrated how core features of the application can be combined to perform customized analyses. </w:t>
-      </w:r>
-      <w:del w:id="138" w:author="Paul Muntner" w:date="2022-11-14T09:37:00Z">
-        <w:r>
-          <w:delText>Specifically, w</w:delText>
-        </w:r>
-      </w:del>
-      <w:ins w:id="139" w:author="Paul Muntner" w:date="2022-11-14T09:37:00Z">
-        <w:r>
-          <w:t>W</w:t>
-        </w:r>
-      </w:ins>
-      <w:r>
-        <w:t xml:space="preserve">e estimated the age-adjusted proportion of US adults with controlled BP by NHANES cycle among non-pregnant US adults with hypertension, overall and among those who self-reported taking antihypertensive medication. We </w:t>
-      </w:r>
-      <w:del w:id="140" w:author="Paul Muntner" w:date="2022-11-13T22:36:00Z">
-        <w:r>
-          <w:delText xml:space="preserve">also </w:delText>
-        </w:r>
-      </w:del>
-      <w:r>
-        <w:t xml:space="preserve">estimated the age-adjusted prevalence of resistant hypertension by NHANES cycle for non-pregnant US adults with hypertension who self-reported taking antihypertensive medication and had ≥ 1 classes of antihypertensive medication identified during the medication inventory. This </w:t>
-      </w:r>
-      <w:ins w:id="141" w:author="Paul Muntner" w:date="2022-11-13T22:36:00Z">
-        <w:r>
-          <w:t xml:space="preserve">analysis </w:t>
-        </w:r>
-      </w:ins>
-      <w:r>
-        <w:t>was repeated among those taking ≥ 3 classes of antihypertensive medication. For age adjustment in the analysis of BP control and resistant hypertension, we set the age distribution for the standard population to represent US adults with hypertension from 1999 to 2020: 26.4%, 43.4%, 17.0% and 13.2% being 18 to 44 years, 45 to 64, 65 to 74, and ≥ 75 years of age, respectively.</w:t>
-      </w:r>
-    </w:p>
-    <w:p>
-      <w:pPr>
-        <w:pStyle w:val="BodyText"/>
-        <w:spacing w:before="0" w:after="0"/>
-        <w:pPrChange w:id="142" w:author="Paul Muntner" w:date="2022-11-13T22:42:00Z">
-          <w:pPr>
-            <w:pStyle w:val="BodyText"/>
-          </w:pPr>
-        </w:pPrChange>
-      </w:pPr>
-    </w:p>
-    <w:p>
-      <w:pPr>
-        <w:pStyle w:val="Heading1"/>
-        <w:spacing w:before="0"/>
-        <w:pPrChange w:id="143" w:author="Paul Muntner" w:date="2022-11-13T22:42:00Z">
-          <w:pPr>
-            <w:pStyle w:val="Heading1"/>
-          </w:pPr>
-        </w:pPrChange>
-      </w:pPr>
-      <w:bookmarkStart w:id="144" w:name="results"/>
-      <w:bookmarkEnd w:id="85"/>
-      <w:bookmarkEnd w:id="119"/>
-      <w:r>
-        <w:t>RESULTS</w:t>
-      </w:r>
-    </w:p>
-    <w:p>
-      <w:pPr>
-        <w:pStyle w:val="FirstParagraph"/>
-        <w:spacing w:before="0" w:after="0"/>
-        <w:pPrChange w:id="145" w:author="Paul Muntner" w:date="2022-11-13T22:42:00Z">
-          <w:pPr>
-            <w:pStyle w:val="FirstParagraph"/>
-          </w:pPr>
-        </w:pPrChange>
-      </w:pPr>
-      <w:r>
-        <w:t>Among non-institutionalized US adults ≥ 18 years of age, the estimated mean SBP was 123 (95% CI 121, 124) mm Hg in 1999-2000, 120 (95% CI 120, 121) mm Hg in 2009-2010 and 123 (95% CI 122, 124) mm Hg in 2017-2020 (</w:t>
-      </w:r>
-      <w:r>
-        <w:rPr>
-          <w:b/>
-          <w:bCs/>
-        </w:rPr>
-        <w:t>Figure 1</w:t>
-      </w:r>
-      <w:r>
-        <w:t xml:space="preserve">). The age-adjusted prevalence of hypertension defined </w:t>
-      </w:r>
-      <w:del w:id="146" w:author="Paul Muntner" w:date="2022-11-14T09:41:00Z">
-        <w:r>
-          <w:delText>as in the</w:delText>
-        </w:r>
-      </w:del>
-      <w:ins w:id="147" w:author="Paul Muntner" w:date="2022-11-14T09:41:00Z">
-        <w:r>
-          <w:t>according to the</w:t>
-        </w:r>
-      </w:ins>
-      <w:r>
-        <w:t xml:space="preserve"> 2017 ACC/AHA BP guideline was highest in 1999-2000 (47.9%), lowest in 2009-2010 (43.0%), and 44.7% in 2017-2020 (</w:t>
-      </w:r>
-      <w:r>
-        <w:rPr>
-          <w:b/>
-          <w:bCs/>
-        </w:rPr>
-        <w:t>Figure 2</w:t>
-      </w:r>
-      <w:r>
-        <w:t>). In 1999-2000, there were an estimated 89.8 (95% CI 77.9, 101.7) million US adults with hypertension (</w:t>
-      </w:r>
-      <w:r>
-        <w:rPr>
-          <w:b/>
-          <w:bCs/>
-        </w:rPr>
-        <w:t>Figure 3</w:t>
-      </w:r>
-      <w:r>
-        <w:t xml:space="preserve">). The number of US adults with </w:t>
-      </w:r>
-      <w:r>
-        <w:lastRenderedPageBreak/>
-        <w:t xml:space="preserve">hypertension increased to 115.3 (95% CI 107.4, 123.2) million in 2017-2020. In each NHANES cycle, the estimated prevalence of hypertension was higher among US adults with versus without </w:t>
-      </w:r>
-      <w:del w:id="148" w:author="Paul Muntner" w:date="2022-11-13T22:33:00Z">
-        <w:r>
-          <w:delText xml:space="preserve">CKD </w:delText>
-        </w:r>
-      </w:del>
-      <w:ins w:id="149" w:author="Paul Muntner" w:date="2022-11-13T22:33:00Z">
-        <w:r>
-          <w:t xml:space="preserve">chronic kidney disease </w:t>
-        </w:r>
-      </w:ins>
-      <w:r>
-        <w:t>(</w:t>
-      </w:r>
-      <w:r>
-        <w:rPr>
-          <w:b/>
-          <w:bCs/>
-        </w:rPr>
-        <w:t>Figure S2</w:t>
-      </w:r>
-      <w:r>
-        <w:t>). In 2017-2020, a higher percentage of US adults with versus without hypertension were non-Hispanic Black (13.5% versus 9.3%) while a lower percentage of US adults with versus without hypertension were Hispanic (12.3% versus 18.1%) (</w:t>
-      </w:r>
-      <w:r>
-        <w:rPr>
-          <w:b/>
-          <w:bCs/>
-        </w:rPr>
-        <w:t>Table 2</w:t>
-      </w:r>
-      <w:r>
-        <w:t>). Among pregnant women, the distribution of BP categories could not be estimated reliably in 2017-2020 (</w:t>
-      </w:r>
-      <w:r>
-        <w:rPr>
-          <w:b/>
-          <w:bCs/>
-        </w:rPr>
-        <w:t>Figure S3; Panel A</w:t>
-      </w:r>
-      <w:r>
-        <w:t>), but it could be estimated reliably after pooling NHANES cycles from 2009-2010 through 2017-2020 (</w:t>
-      </w:r>
-      <w:r>
-        <w:rPr>
-          <w:b/>
-          <w:bCs/>
-        </w:rPr>
-        <w:t>Figure S3; Panel B</w:t>
-      </w:r>
-      <w:r>
-        <w:t>)</w:t>
-      </w:r>
-    </w:p>
-    <w:p>
-      <w:pPr>
-        <w:pStyle w:val="BodyText"/>
-        <w:spacing w:before="0" w:after="0"/>
-        <w:pPrChange w:id="150" w:author="Paul Muntner" w:date="2022-11-13T22:42:00Z">
-          <w:pPr>
-            <w:pStyle w:val="BodyText"/>
-          </w:pPr>
-        </w:pPrChange>
-      </w:pPr>
-    </w:p>
-    <w:p>
-      <w:pPr>
-        <w:pStyle w:val="BodyText"/>
-        <w:spacing w:before="0" w:after="0"/>
-        <w:pPrChange w:id="151" w:author="Paul Muntner" w:date="2022-11-13T22:42:00Z">
-          <w:pPr>
-            <w:pStyle w:val="BodyText"/>
-          </w:pPr>
-        </w:pPrChange>
-      </w:pPr>
-      <w:r>
-        <w:t>The age-adjusted prevalence of BP control</w:t>
-      </w:r>
-      <w:ins w:id="152" w:author="Paul Muntner" w:date="2022-11-13T22:39:00Z">
-        <w:r>
-          <w:t>,</w:t>
-        </w:r>
-      </w:ins>
-      <w:r>
-        <w:t xml:space="preserve"> defined </w:t>
-      </w:r>
-      <w:del w:id="153" w:author="Paul Muntner" w:date="2022-11-13T22:39:00Z">
-        <w:r>
-          <w:delText>as in</w:delText>
-        </w:r>
-      </w:del>
-      <w:ins w:id="154" w:author="Paul Muntner" w:date="2022-11-13T22:39:00Z">
-        <w:r>
-          <w:t>by</w:t>
-        </w:r>
-      </w:ins>
-      <w:r>
-        <w:t xml:space="preserve"> the 2017 ACC/AHA BP guideline</w:t>
-      </w:r>
-      <w:ins w:id="155" w:author="Paul Muntner" w:date="2022-11-13T22:39:00Z">
-        <w:r>
-          <w:t>,</w:t>
-        </w:r>
-      </w:ins>
-      <w:r>
-        <w:t xml:space="preserve"> among </w:t>
-      </w:r>
-      <w:commentRangeStart w:id="156"/>
-      <w:r>
-        <w:t xml:space="preserve">non-pregnant </w:t>
-      </w:r>
-      <w:commentRangeEnd w:id="156"/>
-      <w:r>
-        <w:rPr>
-          <w:rStyle w:val="CommentReference"/>
-        </w:rPr>
-        <w:commentReference w:id="156"/>
-      </w:r>
-      <w:r>
-        <w:t>US adults with hypertension was lowest in 1999-2000 (9.7%), highest in 2013-2014 (25.0%), and 21.9% in 2017-2020 (</w:t>
-      </w:r>
-      <w:r>
-        <w:rPr>
-          <w:b/>
-          <w:bCs/>
-        </w:rPr>
-        <w:t>Figure 4; Panel A</w:t>
-      </w:r>
-      <w:r>
-        <w:t xml:space="preserve">). </w:t>
-      </w:r>
-      <w:commentRangeStart w:id="157"/>
-      <w:r>
-        <w:t xml:space="preserve">Among US adults with hypertension </w:t>
-      </w:r>
-      <w:commentRangeEnd w:id="157"/>
-      <w:r>
-        <w:rPr>
-          <w:rStyle w:val="CommentReference"/>
-        </w:rPr>
-        <w:commentReference w:id="157"/>
-      </w:r>
-      <w:r>
-        <w:t xml:space="preserve">who self-reported taking antihypertensive medication, </w:t>
-      </w:r>
-      <w:commentRangeStart w:id="158"/>
-      <w:r>
-        <w:t xml:space="preserve">27.6%, </w:t>
-      </w:r>
-      <w:commentRangeEnd w:id="158"/>
-      <w:r>
-        <w:rPr>
-          <w:rStyle w:val="CommentReference"/>
-        </w:rPr>
-        <w:commentReference w:id="158"/>
-      </w:r>
-      <w:r>
-        <w:t>48.5%, and 43.0% had controlled BP in 1999-2000, 2013-2014, and 2017-2020, respectively (</w:t>
-      </w:r>
-      <w:r>
-        <w:rPr>
-          <w:b/>
-          <w:bCs/>
-        </w:rPr>
-        <w:t>Figure 4; Panel B</w:t>
-      </w:r>
-      <w:r>
-        <w:t xml:space="preserve">). The age-adjusted prevalence of resistant hypertension defined </w:t>
-      </w:r>
-      <w:del w:id="159" w:author="Paul Muntner" w:date="2022-11-14T09:44:00Z">
-        <w:r>
-          <w:delText>as in</w:delText>
-        </w:r>
-      </w:del>
-      <w:ins w:id="160" w:author="Paul Muntner" w:date="2022-11-14T09:44:00Z">
-        <w:r>
-          <w:t>according to</w:t>
-        </w:r>
-      </w:ins>
-      <w:r>
-        <w:t xml:space="preserve"> the 2017 ACC/AHA BP guideline among non-pregnant US adults with hypertension who self-reported taking antihypertensive medication and had ≥1 antihypertensive medication class identified during the medication inventory was lowest in 1999-2000 </w:t>
-      </w:r>
-      <w:commentRangeStart w:id="161"/>
-      <w:r>
-        <w:t>(14.3%), highest in 2005-2006 (21.4%), and 16.6% in 2017-2020</w:t>
-      </w:r>
-      <w:commentRangeEnd w:id="161"/>
-      <w:r>
-        <w:rPr>
-          <w:rStyle w:val="CommentReference"/>
-        </w:rPr>
-        <w:commentReference w:id="161"/>
-      </w:r>
-      <w:r>
-        <w:t xml:space="preserve"> (</w:t>
-      </w:r>
-      <w:r>
-        <w:rPr>
-          <w:b/>
-          <w:bCs/>
-        </w:rPr>
-        <w:t>Figure S4; Panel A</w:t>
-      </w:r>
-      <w:r>
-        <w:t xml:space="preserve">). Further restricting this analysis to those who were taking </w:t>
-      </w:r>
-      <w:ins w:id="162" w:author="Paul Muntner" w:date="2022-11-13T22:42:00Z">
-        <w:r>
-          <w:t xml:space="preserve">≥3 </w:t>
-        </w:r>
-      </w:ins>
-      <w:del w:id="163" w:author="Paul Muntner" w:date="2022-11-13T22:42:00Z">
-        <w:r>
-          <w:delText xml:space="preserve">three or more </w:delText>
-        </w:r>
-      </w:del>
-      <w:r>
-        <w:t xml:space="preserve">classes of antihypertensive medication, </w:t>
-      </w:r>
-      <w:commentRangeStart w:id="164"/>
-      <w:r>
-        <w:t xml:space="preserve">the prevalence of resistant hypertension was lowest in 2009-2010 (64.1%), highest in 2003-2004 (78.3%), and 67.9% in 2017-2020 </w:t>
-      </w:r>
-      <w:commentRangeEnd w:id="164"/>
-      <w:r>
-        <w:rPr>
-          <w:rStyle w:val="CommentReference"/>
-        </w:rPr>
-        <w:commentReference w:id="164"/>
-      </w:r>
-      <w:r>
-        <w:t>(</w:t>
-      </w:r>
-      <w:r>
-        <w:rPr>
-          <w:b/>
-          <w:bCs/>
-        </w:rPr>
-        <w:t>Figure S4; Panel B</w:t>
-      </w:r>
-      <w:r>
-        <w:t>).</w:t>
-      </w:r>
-    </w:p>
-    <w:p>
-      <w:pPr>
-        <w:pStyle w:val="BodyText"/>
-      </w:pPr>
-    </w:p>
-    <w:p>
-      <w:pPr>
-        <w:pStyle w:val="Heading1"/>
-        <w:spacing w:before="0"/>
-        <w:pPrChange w:id="165" w:author="Paul Muntner" w:date="2022-11-13T22:43:00Z">
-          <w:pPr>
-            <w:pStyle w:val="Heading1"/>
-          </w:pPr>
-        </w:pPrChange>
-      </w:pPr>
-      <w:bookmarkStart w:id="166" w:name="discussion"/>
-      <w:bookmarkEnd w:id="144"/>
-      <w:r>
-        <w:lastRenderedPageBreak/>
-        <w:t>DISCUSSION</w:t>
-      </w:r>
-    </w:p>
-    <w:p>
-      <w:pPr>
-        <w:pStyle w:val="FirstParagraph"/>
-        <w:spacing w:before="0" w:after="0"/>
-        <w:pPrChange w:id="167" w:author="Paul Muntner" w:date="2022-11-13T22:43:00Z">
-          <w:pPr>
-            <w:pStyle w:val="FirstParagraph"/>
-          </w:pPr>
-        </w:pPrChange>
-      </w:pPr>
-      <w:r>
-        <w:t xml:space="preserve">In the current manuscript, we present a web application with a </w:t>
-      </w:r>
-      <w:del w:id="168" w:author="Paul Muntner" w:date="2022-11-13T22:43:00Z">
-        <w:r>
-          <w:delText xml:space="preserve">user-friendly </w:delText>
-        </w:r>
-      </w:del>
-      <w:r>
-        <w:t xml:space="preserve">point and click interface that allows the calculation of </w:t>
-      </w:r>
-      <w:ins w:id="169" w:author="Paul Muntner" w:date="2022-11-14T09:49:00Z">
-        <w:r>
-          <w:t xml:space="preserve">US </w:t>
-        </w:r>
-      </w:ins>
-      <w:r>
-        <w:t xml:space="preserve">nationally representative estimates for BP, hypertension and antihypertensive medication-related statistics using NHANES data. Using this application, we generated crude and age-adjusted BP and hypertension statistics. Also, we generated statistics stratified by characteristics of US adults and demonstrated how multiple NHANES cycles can be pooled to obtain more precise estimates when working with small sub-groups (e.g., pregnant women). </w:t>
-      </w:r>
-      <w:del w:id="170" w:author="Paul Muntner" w:date="2022-11-13T22:44:00Z">
-        <w:r>
-          <w:delText>Following its validation, v</w:delText>
-        </w:r>
-      </w:del>
-      <w:ins w:id="171" w:author="Paul Muntner" w:date="2022-11-13T22:44:00Z">
-        <w:r>
-          <w:t>V</w:t>
-        </w:r>
-      </w:ins>
-      <w:r>
-        <w:t xml:space="preserve">ersion 0.0.1 of the application </w:t>
-      </w:r>
-      <w:del w:id="172" w:author="Paul Muntner" w:date="2022-11-13T22:44:00Z">
-        <w:r>
-          <w:delText xml:space="preserve">was </w:delText>
-        </w:r>
-      </w:del>
-      <w:ins w:id="173" w:author="Paul Muntner" w:date="2022-11-13T22:44:00Z">
-        <w:r>
-          <w:t xml:space="preserve">has been </w:t>
-        </w:r>
-      </w:ins>
-      <w:r>
-        <w:t xml:space="preserve">released and deployed on a publicly available server on </w:t>
-      </w:r>
-      <w:r>
-        <w:rPr>
-          <w:b/>
-          <w:bCs/>
-        </w:rPr>
-        <w:t>DATE TBD (it’s almost ready)</w:t>
-      </w:r>
-      <w:r>
-        <w:t>.</w:t>
-      </w:r>
-      <w:r>
-        <w:rPr>
-          <w:vertAlign w:val="superscript"/>
-        </w:rPr>
-        <w:t>25</w:t>
-      </w:r>
-      <w:r>
-        <w:t xml:space="preserve"> </w:t>
-      </w:r>
-      <w:commentRangeStart w:id="174"/>
-      <w:del w:id="175" w:author="Paul Muntner" w:date="2022-11-13T22:44:00Z">
-        <w:r>
-          <w:delText>Researchers, clinicians, and the public can use t</w:delText>
-        </w:r>
-      </w:del>
-      <w:ins w:id="176" w:author="Paul Muntner" w:date="2022-11-13T22:44:00Z">
-        <w:del w:id="177" w:author="Paul Muntner" w:date="2022-11-14T09:49:00Z">
-          <w:r>
-            <w:delText>T</w:delText>
-          </w:r>
-        </w:del>
-      </w:ins>
-      <w:del w:id="178" w:author="Paul Muntner" w:date="2022-11-14T09:49:00Z">
-        <w:r>
-          <w:delText xml:space="preserve">he application </w:delText>
-        </w:r>
-      </w:del>
-      <w:ins w:id="179" w:author="Paul Muntner" w:date="2022-11-13T22:44:00Z">
-        <w:del w:id="180" w:author="Paul Muntner" w:date="2022-11-14T09:49:00Z">
-          <w:r>
-            <w:delText xml:space="preserve">is available </w:delText>
-          </w:r>
-        </w:del>
-      </w:ins>
-      <w:del w:id="181" w:author="Paul Muntner" w:date="2022-11-14T09:49:00Z">
-        <w:r>
-          <w:delText>to generate customized BP and hypertension statistics for US adults to inform their research and policy decisions.</w:delText>
-        </w:r>
-        <w:commentRangeEnd w:id="174"/>
-        <w:r>
-          <w:rPr>
-            <w:rStyle w:val="CommentReference"/>
-          </w:rPr>
-          <w:commentReference w:id="174"/>
-        </w:r>
-      </w:del>
-    </w:p>
-    <w:p>
-      <w:pPr>
-        <w:pStyle w:val="BodyText"/>
-        <w:spacing w:before="0" w:after="0"/>
-        <w:pPrChange w:id="182" w:author="Paul Muntner" w:date="2022-11-13T22:43:00Z">
-          <w:pPr>
-            <w:pStyle w:val="BodyText"/>
-          </w:pPr>
-        </w:pPrChange>
-      </w:pPr>
-    </w:p>
-    <w:p>
-      <w:pPr>
-        <w:pStyle w:val="BodyText"/>
-        <w:spacing w:before="0" w:after="0"/>
-        <w:pPrChange w:id="183" w:author="Paul Muntner" w:date="2022-11-13T22:43:00Z">
-          <w:pPr>
-            <w:pStyle w:val="BodyText"/>
-          </w:pPr>
-        </w:pPrChange>
-      </w:pPr>
-      <w:r>
-        <w:t>NHANES is an ideal data source to obtain statistics related to hypertension</w:t>
-      </w:r>
-      <w:ins w:id="184" w:author="Paul Muntner" w:date="2022-11-13T22:45:00Z">
-        <w:r>
-          <w:t xml:space="preserve"> for US adults</w:t>
-        </w:r>
-      </w:ins>
-      <w:r>
-        <w:t xml:space="preserve">. It was designed to obtain nationally representative estimates of the health and nutrition status of non-institutionalized US </w:t>
-      </w:r>
-      <w:del w:id="185" w:author="Paul Muntner" w:date="2022-11-13T22:45:00Z">
-        <w:r>
-          <w:delText>adults</w:delText>
-        </w:r>
-      </w:del>
-      <w:ins w:id="186" w:author="Paul Muntner" w:date="2022-11-13T22:45:00Z">
-        <w:r>
-          <w:t>population</w:t>
-        </w:r>
-      </w:ins>
-      <w:r>
-        <w:t>. SBP and DBP were measured following a standardized protocol by trained and certified physicians. NHANES data are publicly available</w:t>
-      </w:r>
-      <w:del w:id="187" w:author="Paul Muntner" w:date="2022-11-13T22:46:00Z">
-        <w:r>
-          <w:delText xml:space="preserve"> to download</w:delText>
-        </w:r>
-      </w:del>
-      <w:r>
-        <w:t xml:space="preserve">, but working with these data requires understanding variable definitions and advanced programming and statistical knowledge. Challenges of analyzing NHANES data </w:t>
-      </w:r>
-      <w:del w:id="188" w:author="Paul Muntner" w:date="2022-11-13T22:46:00Z">
-        <w:r>
-          <w:delText xml:space="preserve">may also </w:delText>
-        </w:r>
-      </w:del>
-      <w:r>
-        <w:t xml:space="preserve">include downloading and merging multiple data files, even for a single NHANES cycle; combining multiple variables to create outcome definitions, which may require dealing with missing data and questionnaire skip patterns; harmonizing variables across multiple NHANES cycles; and the analysis of complex survey design data. </w:t>
-      </w:r>
-      <w:commentRangeStart w:id="189"/>
-      <w:commentRangeStart w:id="190"/>
-      <w:commentRangeStart w:id="191"/>
-      <w:r>
-        <w:t xml:space="preserve">Although </w:t>
-      </w:r>
-      <w:ins w:id="192" w:author="Paul Muntner" w:date="2022-11-14T09:55:00Z">
-        <w:r>
-          <w:t xml:space="preserve">there have been </w:t>
-        </w:r>
-      </w:ins>
-      <w:r>
-        <w:t xml:space="preserve">multiple reports based on </w:t>
-      </w:r>
-      <w:del w:id="193" w:author="Paul Muntner" w:date="2022-11-13T22:47:00Z">
-        <w:r>
-          <w:delText xml:space="preserve">the </w:delText>
-        </w:r>
-      </w:del>
-      <w:ins w:id="194" w:author="Paul Muntner" w:date="2022-11-13T22:47:00Z">
-        <w:r>
-          <w:t xml:space="preserve">NHANES </w:t>
-        </w:r>
-      </w:ins>
-      <w:r>
-        <w:t xml:space="preserve">data </w:t>
-      </w:r>
-      <w:del w:id="195" w:author="Paul Muntner" w:date="2022-11-13T22:48:00Z">
-        <w:r>
-          <w:delText>are publicly available</w:delText>
-        </w:r>
-      </w:del>
-      <w:ins w:id="196" w:author="Paul Muntner" w:date="2022-11-13T22:48:00Z">
-        <w:del w:id="197" w:author="Paul Muntner" w:date="2022-11-14T09:56:00Z">
-          <w:r>
-            <w:delText>have been published</w:delText>
-          </w:r>
-        </w:del>
-      </w:ins>
-      <w:r>
-        <w:t xml:space="preserve">, </w:t>
-      </w:r>
-      <w:del w:id="198" w:author="Paul Muntner" w:date="2022-11-14T09:55:00Z">
-        <w:r>
-          <w:delText>it may be difficult to</w:delText>
-        </w:r>
-      </w:del>
-      <w:ins w:id="199" w:author="Paul Muntner" w:date="2022-11-14T09:55:00Z">
-        <w:r>
-          <w:t xml:space="preserve">people may be interested in statistics that are not </w:t>
-        </w:r>
-      </w:ins>
-      <w:del w:id="200" w:author="Paul Muntner" w:date="2022-11-14T09:55:00Z">
-        <w:r>
-          <w:delText xml:space="preserve"> customize reports based on user requests</w:delText>
-        </w:r>
-      </w:del>
-      <w:ins w:id="201" w:author="Paul Muntner" w:date="2022-11-14T09:55:00Z">
-        <w:r>
-          <w:t>published</w:t>
-        </w:r>
-      </w:ins>
-      <w:r>
-        <w:t xml:space="preserve">. </w:t>
-      </w:r>
-      <w:commentRangeEnd w:id="189"/>
-      <w:r>
-        <w:rPr>
-          <w:rStyle w:val="CommentReference"/>
-        </w:rPr>
-        <w:commentReference w:id="189"/>
-      </w:r>
-      <w:r>
-        <w:t xml:space="preserve">The web application that we present in the current manuscript addresses these challenges, increasing the accessibility of NHANES data to clinicians, researchers, and </w:t>
-      </w:r>
-      <w:commentRangeStart w:id="202"/>
-      <w:r>
-        <w:t>decision-makers</w:t>
-      </w:r>
-      <w:commentRangeEnd w:id="202"/>
-      <w:r>
-        <w:rPr>
-          <w:rStyle w:val="CommentReference"/>
-        </w:rPr>
-        <w:commentReference w:id="202"/>
-      </w:r>
-      <w:r>
-        <w:t>.</w:t>
-      </w:r>
-      <w:commentRangeEnd w:id="190"/>
-      <w:r>
-        <w:rPr>
-          <w:rStyle w:val="CommentReference"/>
-        </w:rPr>
-        <w:commentReference w:id="190"/>
-      </w:r>
-      <w:commentRangeEnd w:id="191"/>
-      <w:r>
-        <w:rPr>
-          <w:rStyle w:val="CommentReference"/>
-        </w:rPr>
-        <w:commentReference w:id="191"/>
-      </w:r>
-    </w:p>
-    <w:p>
-      <w:pPr>
-        <w:pStyle w:val="BodyText"/>
-        <w:spacing w:before="0" w:after="0"/>
-        <w:pPrChange w:id="203" w:author="Paul Muntner" w:date="2022-11-13T22:43:00Z">
-          <w:pPr>
-            <w:pStyle w:val="BodyText"/>
-          </w:pPr>
-        </w:pPrChange>
-      </w:pPr>
-    </w:p>
-    <w:p>
-      <w:pPr>
-        <w:pStyle w:val="BodyText"/>
-        <w:spacing w:before="0" w:after="0"/>
-        <w:pPrChange w:id="204" w:author="Paul Muntner" w:date="2022-11-13T22:43:00Z">
-          <w:pPr>
-            <w:pStyle w:val="BodyText"/>
-          </w:pPr>
-        </w:pPrChange>
-      </w:pPr>
-      <w:r>
-        <w:lastRenderedPageBreak/>
-        <w:t xml:space="preserve">Several design decisions have been incorporated into the application. We required participants to have </w:t>
-      </w:r>
-      <w:del w:id="205" w:author="Paul Muntner" w:date="2022-11-13T22:48:00Z">
-        <w:r>
-          <w:delText>a single</w:delText>
-        </w:r>
-      </w:del>
-      <w:ins w:id="206" w:author="Paul Muntner" w:date="2022-11-13T22:48:00Z">
-        <w:r>
-          <w:t>at least one</w:t>
-        </w:r>
-      </w:ins>
-      <w:r>
-        <w:t xml:space="preserve"> SBP and DBP to be included </w:t>
-      </w:r>
-      <w:ins w:id="207" w:author="Paul Muntner" w:date="2022-11-13T22:49:00Z">
-        <w:r>
-          <w:t xml:space="preserve">in the application </w:t>
-        </w:r>
-      </w:ins>
-      <w:r>
-        <w:t>while some prior analyses required three SBP and DBP measurements.</w:t>
-      </w:r>
-      <w:r>
-        <w:rPr>
-          <w:vertAlign w:val="superscript"/>
-        </w:rPr>
-        <w:t>2</w:t>
-      </w:r>
-      <w:r>
-        <w:t xml:space="preserve"> We chose </w:t>
-      </w:r>
-      <w:del w:id="208" w:author="Paul Muntner" w:date="2022-11-13T22:49:00Z">
-        <w:r>
-          <w:delText xml:space="preserve">an </w:delText>
-        </w:r>
-      </w:del>
-      <w:ins w:id="209" w:author="Paul Muntner" w:date="2022-11-13T22:49:00Z">
-        <w:r>
-          <w:t xml:space="preserve">this </w:t>
-        </w:r>
-      </w:ins>
-      <w:r>
-        <w:t xml:space="preserve">approach </w:t>
-      </w:r>
-      <w:ins w:id="210" w:author="Paul Muntner" w:date="2022-11-13T22:49:00Z">
-        <w:r>
-          <w:t>as it</w:t>
-        </w:r>
-      </w:ins>
-      <w:del w:id="211" w:author="Paul Muntner" w:date="2022-11-13T22:49:00Z">
-        <w:r>
-          <w:delText>that</w:delText>
-        </w:r>
-      </w:del>
-      <w:r>
-        <w:t xml:space="preserve"> is consistent with several analyses conducted by CDC investigators.</w:t>
-      </w:r>
-      <w:r>
-        <w:rPr>
-          <w:vertAlign w:val="superscript"/>
-        </w:rPr>
-        <w:t>24,26</w:t>
-      </w:r>
-      <w:r>
-        <w:t xml:space="preserve"> </w:t>
-      </w:r>
-      <w:del w:id="212" w:author="Paul Muntner" w:date="2022-11-13T22:49:00Z">
-        <w:r>
-          <w:delText xml:space="preserve">However, </w:delText>
-        </w:r>
-      </w:del>
-      <w:ins w:id="213" w:author="Paul Muntner" w:date="2022-11-13T22:49:00Z">
-        <w:r>
-          <w:t xml:space="preserve">The </w:t>
-        </w:r>
-      </w:ins>
-      <w:r>
-        <w:t xml:space="preserve">mean </w:t>
-      </w:r>
-      <w:ins w:id="214" w:author="Paul Muntner" w:date="2022-11-13T22:49:00Z">
-        <w:r>
-          <w:t>S</w:t>
-        </w:r>
-      </w:ins>
-      <w:r>
-        <w:t>BP</w:t>
-      </w:r>
-      <w:ins w:id="215" w:author="Paul Muntner" w:date="2022-11-13T22:49:00Z">
-        <w:r>
-          <w:t xml:space="preserve"> and DBP values</w:t>
-        </w:r>
-      </w:ins>
-      <w:r>
-        <w:t xml:space="preserve"> and the prevalence of high BP </w:t>
-      </w:r>
-      <w:del w:id="216" w:author="Paul Muntner" w:date="2022-11-13T22:49:00Z">
-        <w:r>
-          <w:delText>may be</w:delText>
-        </w:r>
-      </w:del>
-      <w:ins w:id="217" w:author="Paul Muntner" w:date="2022-11-13T22:49:00Z">
-        <w:r>
-          <w:t>is likely to be</w:t>
-        </w:r>
-      </w:ins>
-      <w:r>
-        <w:t xml:space="preserve"> lower if we </w:t>
-      </w:r>
-      <w:ins w:id="218" w:author="Paul Muntner" w:date="2022-11-13T22:49:00Z">
-        <w:r>
-          <w:t xml:space="preserve">had </w:t>
-        </w:r>
-      </w:ins>
-      <w:r>
-        <w:t>required multiple BP measurements.</w:t>
-      </w:r>
-      <w:r>
-        <w:rPr>
-          <w:vertAlign w:val="superscript"/>
-        </w:rPr>
-        <w:t>27</w:t>
-      </w:r>
-      <w:r>
-        <w:t xml:space="preserve"> Any bias resulting from this decision is likely to be small as over 95% of adult NHANES participants with at least one SBP and DBP measurement had three SBP and DBP measurements. The application re-calibrates the NHANES weights for the estimation of population counts.</w:t>
-      </w:r>
-      <w:r>
-        <w:rPr>
-          <w:vertAlign w:val="superscript"/>
-        </w:rPr>
-        <w:t>28</w:t>
-      </w:r>
-      <w:r>
-        <w:t xml:space="preserve"> This was done because participants missing data on SBP, DBP or antihypertensive medication use cannot have BP or hypertension-related outcomes. Weights were not re-calibrated when estimating </w:t>
-      </w:r>
-      <w:ins w:id="219" w:author="Paul Muntner" w:date="2022-11-13T22:50:00Z">
-        <w:r>
-          <w:t xml:space="preserve">means or </w:t>
-        </w:r>
-      </w:ins>
-      <w:r>
-        <w:t xml:space="preserve">proportions as participants missing data are removed from the numerator and denominator. Medication classes were coded using generic names and the drug classes </w:t>
-      </w:r>
-      <w:commentRangeStart w:id="220"/>
-      <w:r>
-        <w:t>in the 2017 ACC/AHA BP guideline</w:t>
-      </w:r>
-      <w:commentRangeEnd w:id="220"/>
-      <w:r>
-        <w:rPr>
-          <w:rStyle w:val="CommentReference"/>
-        </w:rPr>
-        <w:commentReference w:id="220"/>
-      </w:r>
-      <w:r>
-        <w:t>. We recognize the NCHS recommends using Lexicon Plus®, a proprietary database, to categorize medication classes.</w:t>
-      </w:r>
-      <w:r>
-        <w:rPr>
-          <w:vertAlign w:val="superscript"/>
-        </w:rPr>
-        <w:t>29</w:t>
-      </w:r>
-      <w:r>
-        <w:t xml:space="preserve"> </w:t>
-      </w:r>
-      <w:commentRangeStart w:id="221"/>
-      <w:r>
-        <w:t xml:space="preserve">While </w:t>
-      </w:r>
-      <w:commentRangeEnd w:id="221"/>
-      <w:r>
-        <w:rPr>
-          <w:rStyle w:val="CommentReference"/>
-        </w:rPr>
-        <w:commentReference w:id="221"/>
-      </w:r>
-      <w:r>
-        <w:t>the categorization of most medications is identical using generic drug names and Lexicon Plus®, some differences exist. Many additional decisions were made regarding the definitions of variables, inclusion of study participants, and analytic approach. We sought to make decisions that would be widely acceptable and transparent to ensure the results could be described accurately.</w:t>
-      </w:r>
-    </w:p>
-    <w:p>
-      <w:pPr>
-        <w:pStyle w:val="BodyText"/>
-        <w:spacing w:before="0" w:after="0"/>
-        <w:pPrChange w:id="222" w:author="Paul Muntner" w:date="2022-11-13T22:43:00Z">
-          <w:pPr>
-            <w:pStyle w:val="BodyText"/>
-          </w:pPr>
-        </w:pPrChange>
-      </w:pPr>
-    </w:p>
-    <w:p>
-      <w:pPr>
-        <w:pStyle w:val="BodyText"/>
-        <w:spacing w:before="0" w:after="0"/>
-        <w:pPrChange w:id="223" w:author="Paul Muntner" w:date="2022-11-13T22:43:00Z">
-          <w:pPr>
-            <w:pStyle w:val="BodyText"/>
-          </w:pPr>
-        </w:pPrChange>
-      </w:pPr>
-      <w:r>
-        <w:t>Using the application, we replicated results from several prior manuscripts.</w:t>
-      </w:r>
-      <w:r>
-        <w:rPr>
-          <w:vertAlign w:val="superscript"/>
-        </w:rPr>
-        <w:t>14,23,24</w:t>
-      </w:r>
-      <w:r>
-        <w:t xml:space="preserve"> However, we were not able to replicate some results.</w:t>
-      </w:r>
-      <w:r>
-        <w:rPr>
-          <w:vertAlign w:val="superscript"/>
-        </w:rPr>
-        <w:t>30</w:t>
-      </w:r>
-      <w:r>
-        <w:t xml:space="preserve"> For example, a prior manuscript reported the prevalence of resistant hypertension defined by the 2017 ACC/AHA BP guideline to be 19.7% in 2009-2014.</w:t>
-      </w:r>
-      <w:r>
-        <w:rPr>
-          <w:vertAlign w:val="superscript"/>
-        </w:rPr>
-        <w:t>30</w:t>
-      </w:r>
-      <w:r>
-        <w:t xml:space="preserve"> When estimated by the application, the prevalence of resistant hypertension over this time period was 17.1%. The difference in the prevalence estimates can be attributed to the approach used to </w:t>
-      </w:r>
-      <w:r>
-        <w:lastRenderedPageBreak/>
-        <w:t xml:space="preserve">categorize antiyhpertensive medications into their medication classes. The prior publication used Lexicon Plus®, which counted spironolactone as two drug classes, a potassium-sparing diuretic and an aldosterone antagonist. We included spironolactone as a single drug class, an aldosterone antagonist. Additionally, Lexicon Plus® includes sotalol as a beta blocker and nitroglycerine as a direct vasodilator, and although these are mechanisms of actions for these drugs, we did not include these drugs as antihypertensive medications as they are not listed in the 2017 ACC/AHA BP guideline and are not approved by the Food and Drug Administration </w:t>
-      </w:r>
-      <w:del w:id="224" w:author="Paul Muntner" w:date="2022-11-13T22:56:00Z">
-        <w:r>
-          <w:delText xml:space="preserve">with </w:delText>
-        </w:r>
-      </w:del>
-      <w:ins w:id="225" w:author="Paul Muntner" w:date="2022-11-13T22:56:00Z">
-        <w:r>
-          <w:t xml:space="preserve">for </w:t>
-        </w:r>
-      </w:ins>
-      <w:r>
-        <w:t>an indication for treating essential hypertension.</w:t>
-      </w:r>
-      <w:r>
-        <w:rPr>
-          <w:vertAlign w:val="superscript"/>
-        </w:rPr>
-        <w:t>12</w:t>
-      </w:r>
-      <w:r>
-        <w:t xml:space="preserve"> The differences in results between the application and this previously published manuscript emphasize that it may not be possible to always generate results that are identical to prior publications. Users should be aware of the choices made in defining variables as this may affect the statistical estimates generated using the application.</w:t>
-      </w:r>
-    </w:p>
-    <w:p>
-      <w:pPr>
-        <w:pStyle w:val="BodyText"/>
-        <w:spacing w:before="0" w:after="0"/>
-        <w:pPrChange w:id="226" w:author="Paul Muntner" w:date="2022-11-13T22:43:00Z">
-          <w:pPr>
-            <w:pStyle w:val="BodyText"/>
-          </w:pPr>
-        </w:pPrChange>
-      </w:pPr>
-    </w:p>
-    <w:p>
-      <w:pPr>
-        <w:pStyle w:val="BodyText"/>
-        <w:spacing w:before="0" w:after="0"/>
-        <w:pPrChange w:id="227" w:author="Paul Muntner" w:date="2022-11-13T22:43:00Z">
-          <w:pPr>
-            <w:pStyle w:val="BodyText"/>
-          </w:pPr>
-        </w:pPrChange>
-      </w:pPr>
-      <w:r>
-        <w:t xml:space="preserve">The application has a number of features that can be used in combination to create </w:t>
-      </w:r>
-      <w:del w:id="228" w:author="Paul Muntner" w:date="2022-11-13T22:56:00Z">
-        <w:r>
-          <w:delText xml:space="preserve">highly </w:delText>
-        </w:r>
-      </w:del>
-      <w:r>
-        <w:t xml:space="preserve">customized statistics. </w:t>
-      </w:r>
-      <w:del w:id="229" w:author="Paul Muntner" w:date="2022-11-13T22:57:00Z">
-        <w:r>
-          <w:delText xml:space="preserve">Variables can be analyzed as outcomes or used to stratify results or restrict analyses to subsets of participants. </w:delText>
-        </w:r>
-      </w:del>
-      <w:r>
-        <w:t xml:space="preserve">Combining the variables, tens of thousands of unique statistics can be estimated using the application. In addition, users can generate statistics for US adults from 1999-2000 to 2017-2020, pooling results or stratifying </w:t>
-      </w:r>
-      <w:del w:id="230" w:author="Paul Muntner" w:date="2022-11-13T22:57:00Z">
-        <w:r>
-          <w:delText>the data</w:delText>
-        </w:r>
-      </w:del>
-      <w:ins w:id="231" w:author="Paul Muntner" w:date="2022-11-13T22:57:00Z">
-        <w:r>
-          <w:t>by calendar period</w:t>
-        </w:r>
-      </w:ins>
-      <w:r>
-        <w:t>. All results from the application can be saved as an image and included in scientific proposals or presentations. In addition, the ability to download results as a data set from the application allows users to further customize their results in tabular or graphical formats.</w:t>
-      </w:r>
-    </w:p>
-    <w:p>
-      <w:pPr>
-        <w:pStyle w:val="BodyText"/>
-        <w:spacing w:before="0" w:after="0"/>
-        <w:pPrChange w:id="232" w:author="Paul Muntner" w:date="2022-11-13T22:43:00Z">
-          <w:pPr>
-            <w:pStyle w:val="BodyText"/>
-          </w:pPr>
-        </w:pPrChange>
-      </w:pPr>
-    </w:p>
-    <w:p>
-      <w:pPr>
-        <w:pStyle w:val="Heading2"/>
-        <w:spacing w:before="0" w:line="480" w:lineRule="auto"/>
-        <w:pPrChange w:id="233" w:author="Paul Muntner" w:date="2022-11-13T22:43:00Z">
-          <w:pPr>
-            <w:pStyle w:val="Heading2"/>
-          </w:pPr>
-        </w:pPrChange>
-      </w:pPr>
-      <w:bookmarkStart w:id="234" w:name="strengthslimitations"/>
-      <w:r>
-        <w:t>Strengths/limitations</w:t>
-      </w:r>
-    </w:p>
-    <w:p>
-      <w:pPr>
-        <w:pStyle w:val="FirstParagraph"/>
-        <w:spacing w:before="0" w:after="0"/>
-        <w:pPrChange w:id="235" w:author="Paul Muntner" w:date="2022-11-13T22:43:00Z">
-          <w:pPr>
-            <w:pStyle w:val="FirstParagraph"/>
-          </w:pPr>
-        </w:pPrChange>
-      </w:pPr>
-      <w:r>
-        <w:t xml:space="preserve">This study has a number of strengths. We used NHANES data, which are publicly available, rigorously collected, and allow for estimation of nationally representative statistics. Also, we leveraged open-source software to ensure that our application is transparent and freely available. </w:t>
-      </w:r>
-      <w:r>
-        <w:lastRenderedPageBreak/>
-        <w:t xml:space="preserve">This study also has several limitations. NHANES participants had their mean BP measured during a single visit, and BP guidelines recommend obtaining mean BP using at least two BP values measured </w:t>
-      </w:r>
-      <w:commentRangeStart w:id="236"/>
-      <w:commentRangeStart w:id="237"/>
-      <w:r>
-        <w:t>on separate days</w:t>
-      </w:r>
-      <w:commentRangeEnd w:id="236"/>
-      <w:r>
-        <w:rPr>
-          <w:rStyle w:val="CommentReference"/>
-        </w:rPr>
-        <w:commentReference w:id="236"/>
-      </w:r>
-      <w:commentRangeEnd w:id="237"/>
-      <w:r>
-        <w:rPr>
-          <w:rStyle w:val="CommentReference"/>
-        </w:rPr>
-        <w:commentReference w:id="237"/>
-      </w:r>
-      <w:r>
-        <w:t>.</w:t>
-      </w:r>
-      <w:r>
-        <w:rPr>
-          <w:vertAlign w:val="superscript"/>
-        </w:rPr>
-        <w:t>12</w:t>
-      </w:r>
-      <w:r>
-        <w:t xml:space="preserve"> Many estimates, including medication use, are derived from participant report, and we cannot exclude the </w:t>
-      </w:r>
-      <w:del w:id="238" w:author="Muntner, Paul M" w:date="2022-11-14T10:04:00Z">
-        <w:r>
-          <w:delText xml:space="preserve">possibilities </w:delText>
-        </w:r>
-      </w:del>
-      <w:ins w:id="239" w:author="Muntner, Paul M" w:date="2022-11-14T10:04:00Z">
-        <w:r>
-          <w:t xml:space="preserve">possibility </w:t>
-        </w:r>
-      </w:ins>
-      <w:r>
-        <w:t>of reporting or recall bias</w:t>
-      </w:r>
-      <w:del w:id="240" w:author="Muntner, Paul M" w:date="2022-11-14T10:04:00Z">
-        <w:r>
-          <w:delText>es</w:delText>
-        </w:r>
-      </w:del>
-      <w:r>
-        <w:t>. The response rate for NHANES has declined from 1999-2000 through 2017-2020. Effects of this decline are unclear.</w:t>
-      </w:r>
-    </w:p>
-    <w:p>
-      <w:pPr>
-        <w:pStyle w:val="BodyText"/>
-        <w:spacing w:before="0" w:after="0"/>
-        <w:pPrChange w:id="241" w:author="Paul Muntner" w:date="2022-11-13T22:43:00Z">
-          <w:pPr>
-            <w:pStyle w:val="BodyText"/>
-          </w:pPr>
-        </w:pPrChange>
-      </w:pPr>
-    </w:p>
-    <w:p>
-      <w:pPr>
-        <w:pStyle w:val="Heading2"/>
-        <w:spacing w:before="0" w:line="480" w:lineRule="auto"/>
-        <w:pPrChange w:id="242" w:author="Paul Muntner" w:date="2022-11-13T22:43:00Z">
-          <w:pPr>
-            <w:pStyle w:val="Heading2"/>
-          </w:pPr>
-        </w:pPrChange>
-      </w:pPr>
-      <w:bookmarkStart w:id="243" w:name="conclusions"/>
-      <w:bookmarkEnd w:id="234"/>
-      <w:del w:id="244" w:author="Paul Muntner" w:date="2022-11-13T22:59:00Z">
+      <w:bookmarkStart w:id="167" w:name="conclusions"/>
+      <w:bookmarkEnd w:id="158"/>
+      <w:del w:id="168" w:author="Paul Muntner" w:date="2022-11-13T22:59:00Z">
         <w:r>
           <w:delText>Conclusions</w:delText>
         </w:r>
       </w:del>
-      <w:ins w:id="245" w:author="Paul Muntner" w:date="2022-11-13T22:59:00Z">
+      <w:ins w:id="169" w:author="Paul Muntner" w:date="2022-11-13T22:59:00Z">
         <w:r>
           <w:t>Perspectives</w:t>
         </w:r>
@@ -2671,7 +2339,7 @@
       <w:pPr>
         <w:pStyle w:val="FirstParagraph"/>
         <w:spacing w:before="0" w:after="0"/>
-        <w:pPrChange w:id="246" w:author="Paul Muntner" w:date="2022-11-13T22:43:00Z">
+        <w:pPrChange w:id="170" w:author="Paul Muntner" w:date="2022-11-13T22:43:00Z">
           <w:pPr>
             <w:pStyle w:val="FirstParagraph"/>
           </w:pPr>
@@ -2684,7 +2352,7 @@
     <w:p>
       <w:pPr>
         <w:spacing w:after="0" w:line="480" w:lineRule="auto"/>
-        <w:pPrChange w:id="247" w:author="Paul Muntner" w:date="2022-11-13T22:43:00Z">
+        <w:pPrChange w:id="171" w:author="Paul Muntner" w:date="2022-11-13T22:43:00Z">
           <w:pPr/>
         </w:pPrChange>
       </w:pPr>
@@ -2696,9 +2364,9 @@
       <w:pPr>
         <w:pStyle w:val="Heading1"/>
       </w:pPr>
-      <w:bookmarkStart w:id="248" w:name="references"/>
-      <w:bookmarkEnd w:id="166"/>
-      <w:bookmarkEnd w:id="243"/>
+      <w:bookmarkStart w:id="172" w:name="references"/>
+      <w:bookmarkEnd w:id="90"/>
+      <w:bookmarkEnd w:id="167"/>
       <w:r>
         <w:lastRenderedPageBreak/>
         <w:t>REFERENCES</w:t>
@@ -2708,8 +2376,8 @@
       <w:pPr>
         <w:pStyle w:val="Bibliography"/>
       </w:pPr>
-      <w:bookmarkStart w:id="249" w:name="ref-nhanes_about"/>
-      <w:bookmarkStart w:id="250" w:name="refs"/>
+      <w:bookmarkStart w:id="173" w:name="ref-nhanes_about"/>
+      <w:bookmarkStart w:id="174" w:name="refs"/>
       <w:r>
         <w:t xml:space="preserve">1. </w:t>
       </w:r>
@@ -2730,8 +2398,8 @@
       <w:pPr>
         <w:pStyle w:val="Bibliography"/>
       </w:pPr>
-      <w:bookmarkStart w:id="251" w:name="ref-muntner_potential_2018"/>
-      <w:bookmarkEnd w:id="249"/>
+      <w:bookmarkStart w:id="175" w:name="ref-muntner_potential_2018"/>
+      <w:bookmarkEnd w:id="173"/>
       <w:r>
         <w:t xml:space="preserve">2. </w:t>
       </w:r>
@@ -2762,8 +2430,8 @@
       <w:pPr>
         <w:pStyle w:val="Bibliography"/>
       </w:pPr>
-      <w:bookmarkStart w:id="252" w:name="ref-us_surgeon_2020"/>
-      <w:bookmarkEnd w:id="251"/>
+      <w:bookmarkStart w:id="176" w:name="ref-us_surgeon_2020"/>
+      <w:bookmarkEnd w:id="175"/>
       <w:r>
         <w:t xml:space="preserve">3. </w:t>
       </w:r>
@@ -2784,8 +2452,8 @@
       <w:pPr>
         <w:pStyle w:val="Bibliography"/>
       </w:pPr>
-      <w:bookmarkStart w:id="253" w:name="ref-nhanes_home"/>
-      <w:bookmarkEnd w:id="252"/>
+      <w:bookmarkStart w:id="177" w:name="ref-nhanes_home"/>
+      <w:bookmarkEnd w:id="176"/>
       <w:r>
         <w:t xml:space="preserve">4. </w:t>
       </w:r>
@@ -2809,8 +2477,8 @@
       <w:pPr>
         <w:pStyle w:val="Bibliography"/>
       </w:pPr>
-      <w:bookmarkStart w:id="254" w:name="ref-nhanes_data"/>
-      <w:bookmarkEnd w:id="253"/>
+      <w:bookmarkStart w:id="178" w:name="ref-nhanes_data"/>
+      <w:bookmarkEnd w:id="177"/>
       <w:r>
         <w:t xml:space="preserve">5. </w:t>
       </w:r>
@@ -2831,8 +2499,8 @@
       <w:pPr>
         <w:pStyle w:val="Bibliography"/>
       </w:pPr>
-      <w:bookmarkStart w:id="255" w:name="ref-west2017analytic"/>
-      <w:bookmarkEnd w:id="254"/>
+      <w:bookmarkStart w:id="179" w:name="ref-west2017analytic"/>
+      <w:bookmarkEnd w:id="178"/>
       <w:r>
         <w:t xml:space="preserve">6. </w:t>
       </w:r>
@@ -2855,8 +2523,8 @@
       <w:pPr>
         <w:pStyle w:val="Bibliography"/>
       </w:pPr>
-      <w:bookmarkStart w:id="256" w:name="ref-west2016big"/>
-      <w:bookmarkEnd w:id="255"/>
+      <w:bookmarkStart w:id="180" w:name="ref-west2016big"/>
+      <w:bookmarkEnd w:id="179"/>
       <w:r>
         <w:t xml:space="preserve">7. </w:t>
       </w:r>
@@ -2879,24 +2547,24 @@
       <w:pPr>
         <w:pStyle w:val="Bibliography"/>
       </w:pPr>
-      <w:bookmarkStart w:id="257" w:name="ref-centers2015national"/>
-      <w:bookmarkEnd w:id="256"/>
+      <w:bookmarkStart w:id="181" w:name="ref-centers2015national"/>
+      <w:bookmarkEnd w:id="180"/>
       <w:r>
         <w:t xml:space="preserve">8. </w:t>
       </w:r>
       <w:r>
         <w:tab/>
       </w:r>
-      <w:commentRangeStart w:id="258"/>
+      <w:commentRangeStart w:id="182"/>
       <w:r>
         <w:t xml:space="preserve">Disease Control C for, Prevention. </w:t>
       </w:r>
-      <w:commentRangeEnd w:id="258"/>
+      <w:commentRangeEnd w:id="182"/>
       <w:r>
         <w:rPr>
           <w:rStyle w:val="CommentReference"/>
         </w:rPr>
-        <w:commentReference w:id="258"/>
+        <w:commentReference w:id="182"/>
       </w:r>
       <w:r>
         <w:t xml:space="preserve">National Health and Nutrition Examination Survey (NHANES). Physician Examination Procedures Manual. </w:t>
@@ -2916,8 +2584,8 @@
       <w:pPr>
         <w:pStyle w:val="Bibliography"/>
       </w:pPr>
-      <w:bookmarkStart w:id="259" w:name="ref-ostchega2010assessing"/>
-      <w:bookmarkEnd w:id="257"/>
+      <w:bookmarkStart w:id="183" w:name="ref-ostchega2010assessing"/>
+      <w:bookmarkEnd w:id="181"/>
       <w:r>
         <w:t xml:space="preserve">9. </w:t>
       </w:r>
@@ -2940,8 +2608,8 @@
       <w:pPr>
         <w:pStyle w:val="Bibliography"/>
       </w:pPr>
-      <w:bookmarkStart w:id="260" w:name="ref-parker2017national"/>
-      <w:bookmarkEnd w:id="259"/>
+      <w:bookmarkStart w:id="184" w:name="ref-parker2017national"/>
+      <w:bookmarkEnd w:id="183"/>
       <w:r>
         <w:t xml:space="preserve">10. </w:t>
       </w:r>
@@ -2975,8 +2643,8 @@
       <w:pPr>
         <w:pStyle w:val="Bibliography"/>
       </w:pPr>
-      <w:bookmarkStart w:id="261" w:name="ref-rpack_cardioStatsUSA"/>
-      <w:bookmarkEnd w:id="260"/>
+      <w:bookmarkStart w:id="185" w:name="ref-rpack_cardioStatsUSA"/>
+      <w:bookmarkEnd w:id="184"/>
       <w:r>
         <w:t xml:space="preserve">11. </w:t>
       </w:r>
@@ -3007,8 +2675,8 @@
       <w:pPr>
         <w:pStyle w:val="Bibliography"/>
       </w:pPr>
-      <w:bookmarkStart w:id="262" w:name="ref-whelton20182017"/>
-      <w:bookmarkEnd w:id="261"/>
+      <w:bookmarkStart w:id="186" w:name="ref-whelton20182017"/>
+      <w:bookmarkEnd w:id="185"/>
       <w:r>
         <w:t xml:space="preserve">12. </w:t>
       </w:r>
@@ -3039,8 +2707,8 @@
       <w:pPr>
         <w:pStyle w:val="Bibliography"/>
       </w:pPr>
-      <w:bookmarkStart w:id="263" w:name="ref-ostchega_national_2003"/>
-      <w:bookmarkEnd w:id="262"/>
+      <w:bookmarkStart w:id="187" w:name="ref-ostchega_national_2003"/>
+      <w:bookmarkEnd w:id="186"/>
       <w:r>
         <w:lastRenderedPageBreak/>
         <w:t xml:space="preserve">13. </w:t>
@@ -3072,8 +2740,8 @@
       <w:pPr>
         <w:pStyle w:val="Bibliography"/>
       </w:pPr>
-      <w:bookmarkStart w:id="264" w:name="ref-muntner2022blood"/>
-      <w:bookmarkEnd w:id="263"/>
+      <w:bookmarkStart w:id="188" w:name="ref-muntner2022blood"/>
+      <w:bookmarkEnd w:id="187"/>
       <w:r>
         <w:t xml:space="preserve">14. </w:t>
       </w:r>
@@ -3104,8 +2772,8 @@
       <w:pPr>
         <w:pStyle w:val="Bibliography"/>
       </w:pPr>
-      <w:bookmarkStart w:id="265" w:name="ref-ostchega2021comparing"/>
-      <w:bookmarkEnd w:id="264"/>
+      <w:bookmarkStart w:id="189" w:name="ref-ostchega2021comparing"/>
+      <w:bookmarkEnd w:id="188"/>
       <w:r>
         <w:t xml:space="preserve">15. </w:t>
       </w:r>
@@ -3126,8 +2794,8 @@
       <w:pPr>
         <w:pStyle w:val="Bibliography"/>
       </w:pPr>
-      <w:bookmarkStart w:id="266" w:name="ref-chobanian2003seventh"/>
-      <w:bookmarkEnd w:id="265"/>
+      <w:bookmarkStart w:id="190" w:name="ref-chobanian2003seventh"/>
+      <w:bookmarkEnd w:id="189"/>
       <w:r>
         <w:t xml:space="preserve">16. </w:t>
       </w:r>
@@ -3158,8 +2826,8 @@
       <w:pPr>
         <w:pStyle w:val="Bibliography"/>
       </w:pPr>
-      <w:bookmarkStart w:id="267" w:name="ref-muntner2004trends"/>
-      <w:bookmarkEnd w:id="266"/>
+      <w:bookmarkStart w:id="191" w:name="ref-muntner2004trends"/>
+      <w:bookmarkEnd w:id="190"/>
       <w:r>
         <w:t xml:space="preserve">17. </w:t>
       </w:r>
@@ -3190,8 +2858,8 @@
       <w:pPr>
         <w:pStyle w:val="Bibliography"/>
       </w:pPr>
-      <w:bookmarkStart w:id="268" w:name="ref-nhanes_tutorial_weights"/>
-      <w:bookmarkEnd w:id="267"/>
+      <w:bookmarkStart w:id="192" w:name="ref-nhanes_tutorial_weights"/>
+      <w:bookmarkEnd w:id="191"/>
       <w:r>
         <w:t xml:space="preserve">18. </w:t>
       </w:r>
@@ -3215,8 +2883,8 @@
       <w:pPr>
         <w:pStyle w:val="Bibliography"/>
       </w:pPr>
-      <w:bookmarkStart w:id="269" w:name="ref-rpack_shiny"/>
-      <w:bookmarkEnd w:id="268"/>
+      <w:bookmarkStart w:id="193" w:name="ref-rpack_shiny"/>
+      <w:bookmarkEnd w:id="192"/>
       <w:r>
         <w:t xml:space="preserve">19. </w:t>
       </w:r>
@@ -3247,8 +2915,8 @@
       <w:pPr>
         <w:pStyle w:val="Bibliography"/>
       </w:pPr>
-      <w:bookmarkStart w:id="270" w:name="ref-rpack_shinyWidgets"/>
-      <w:bookmarkEnd w:id="269"/>
+      <w:bookmarkStart w:id="194" w:name="ref-rpack_shinyWidgets"/>
+      <w:bookmarkEnd w:id="193"/>
       <w:r>
         <w:t xml:space="preserve">20. </w:t>
       </w:r>
@@ -3279,8 +2947,8 @@
       <w:pPr>
         <w:pStyle w:val="Bibliography"/>
       </w:pPr>
-      <w:bookmarkStart w:id="271" w:name="ref-rpack_shinyalert"/>
-      <w:bookmarkEnd w:id="270"/>
+      <w:bookmarkStart w:id="195" w:name="ref-rpack_shinyalert"/>
+      <w:bookmarkEnd w:id="194"/>
       <w:r>
         <w:t xml:space="preserve">21. </w:t>
       </w:r>
@@ -3311,8 +2979,8 @@
       <w:pPr>
         <w:pStyle w:val="Bibliography"/>
       </w:pPr>
-      <w:bookmarkStart w:id="272" w:name="ref-r_language"/>
-      <w:bookmarkEnd w:id="271"/>
+      <w:bookmarkStart w:id="196" w:name="ref-r_language"/>
+      <w:bookmarkEnd w:id="195"/>
       <w:r>
         <w:t xml:space="preserve">22. </w:t>
       </w:r>
@@ -3343,8 +3011,8 @@
       <w:pPr>
         <w:pStyle w:val="Bibliography"/>
       </w:pPr>
-      <w:bookmarkStart w:id="273" w:name="ref-muntner2020htn"/>
-      <w:bookmarkEnd w:id="272"/>
+      <w:bookmarkStart w:id="197" w:name="ref-muntner2020htn"/>
+      <w:bookmarkEnd w:id="196"/>
       <w:r>
         <w:t xml:space="preserve">23. </w:t>
       </w:r>
@@ -3375,8 +3043,8 @@
       <w:pPr>
         <w:pStyle w:val="Bibliography"/>
       </w:pPr>
-      <w:bookmarkStart w:id="274" w:name="ref-fryar_hypertension_2017"/>
-      <w:bookmarkEnd w:id="273"/>
+      <w:bookmarkStart w:id="198" w:name="ref-fryar_hypertension_2017"/>
+      <w:bookmarkEnd w:id="197"/>
       <w:r>
         <w:t xml:space="preserve">24. </w:t>
       </w:r>
@@ -3410,8 +3078,8 @@
       <w:pPr>
         <w:pStyle w:val="Bibliography"/>
       </w:pPr>
-      <w:bookmarkStart w:id="275" w:name="ref-app_cardioStatsUSA"/>
-      <w:bookmarkEnd w:id="274"/>
+      <w:bookmarkStart w:id="199" w:name="ref-app_cardioStatsUSA"/>
+      <w:bookmarkEnd w:id="198"/>
       <w:r>
         <w:t xml:space="preserve">25. </w:t>
       </w:r>
@@ -3432,8 +3100,8 @@
       <w:pPr>
         <w:pStyle w:val="Bibliography"/>
       </w:pPr>
-      <w:bookmarkStart w:id="276" w:name="ref-yoon_hypertension_2015"/>
-      <w:bookmarkEnd w:id="275"/>
+      <w:bookmarkStart w:id="200" w:name="ref-yoon_hypertension_2015"/>
+      <w:bookmarkEnd w:id="199"/>
       <w:r>
         <w:t xml:space="preserve">26. </w:t>
       </w:r>
@@ -3467,8 +3135,8 @@
       <w:pPr>
         <w:pStyle w:val="Bibliography"/>
       </w:pPr>
-      <w:bookmarkStart w:id="277" w:name="ref-handler_impact_2012"/>
-      <w:bookmarkEnd w:id="276"/>
+      <w:bookmarkStart w:id="201" w:name="ref-handler_impact_2012"/>
+      <w:bookmarkEnd w:id="200"/>
       <w:r>
         <w:lastRenderedPageBreak/>
         <w:t xml:space="preserve">27. </w:t>
@@ -3500,8 +3168,8 @@
       <w:pPr>
         <w:pStyle w:val="Bibliography"/>
       </w:pPr>
-      <w:bookmarkStart w:id="278" w:name="ref-coresh_prevalence_2003"/>
-      <w:bookmarkEnd w:id="277"/>
+      <w:bookmarkStart w:id="202" w:name="ref-coresh_prevalence_2003"/>
+      <w:bookmarkEnd w:id="201"/>
       <w:r>
         <w:t xml:space="preserve">28. </w:t>
       </w:r>
@@ -3532,8 +3200,8 @@
       <w:pPr>
         <w:pStyle w:val="Bibliography"/>
       </w:pPr>
-      <w:bookmarkStart w:id="279" w:name="ref-nhanes_rxq_drug"/>
-      <w:bookmarkEnd w:id="278"/>
+      <w:bookmarkStart w:id="203" w:name="ref-nhanes_rxq_drug"/>
+      <w:bookmarkEnd w:id="202"/>
       <w:r>
         <w:t xml:space="preserve">29. </w:t>
       </w:r>
@@ -3554,8 +3222,8 @@
       <w:pPr>
         <w:pStyle w:val="Bibliography"/>
       </w:pPr>
-      <w:bookmarkStart w:id="280" w:name="ref-carey_prevalence_2019"/>
-      <w:bookmarkEnd w:id="279"/>
+      <w:bookmarkStart w:id="204" w:name="ref-carey_prevalence_2019"/>
+      <w:bookmarkEnd w:id="203"/>
       <w:r>
         <w:t xml:space="preserve">30. </w:t>
       </w:r>
@@ -3582,8 +3250,8 @@
         </w:r>
       </w:hyperlink>
     </w:p>
-    <w:bookmarkEnd w:id="250"/>
-    <w:bookmarkEnd w:id="280"/>
+    <w:bookmarkEnd w:id="174"/>
+    <w:bookmarkEnd w:id="204"/>
     <w:p>
       <w:r>
         <w:br w:type="page"/>
@@ -3593,8 +3261,8 @@
       <w:pPr>
         <w:pStyle w:val="Heading1"/>
       </w:pPr>
-      <w:bookmarkStart w:id="281" w:name="fundingsupport"/>
-      <w:bookmarkEnd w:id="248"/>
+      <w:bookmarkStart w:id="205" w:name="fundingsupport"/>
+      <w:bookmarkEnd w:id="172"/>
       <w:r>
         <w:lastRenderedPageBreak/>
         <w:t>FUNDING/SUPPORT</w:t>
@@ -3624,8 +3292,8 @@
       <w:pPr>
         <w:pStyle w:val="Heading1"/>
       </w:pPr>
-      <w:bookmarkStart w:id="282" w:name="financial-disclosure"/>
-      <w:bookmarkEnd w:id="281"/>
+      <w:bookmarkStart w:id="206" w:name="financial-disclosure"/>
+      <w:bookmarkEnd w:id="205"/>
       <w:r>
         <w:t>FINANCIAL DISCLOSURE</w:t>
       </w:r>
@@ -3659,7 +3327,7 @@
       <w:pPr>
         <w:pStyle w:val="Heading3"/>
       </w:pPr>
-      <w:bookmarkStart w:id="283" w:name="X4bd5874a7913795f60ad82eb2fbd626e1a947dd"/>
+      <w:bookmarkStart w:id="207" w:name="X4bd5874a7913795f60ad82eb2fbd626e1a947dd"/>
       <w:r>
         <w:lastRenderedPageBreak/>
         <w:t>Table 1: Blood pressure, hypertension and antihypertensive medication variables that are available in the web application.</w:t>
@@ -5631,8 +5299,8 @@
       <w:pPr>
         <w:pStyle w:val="Heading3"/>
       </w:pPr>
-      <w:bookmarkStart w:id="284" w:name="X6df6a9a9eb818f56cf48e6ddb743c06611e1f1c"/>
-      <w:bookmarkEnd w:id="283"/>
+      <w:bookmarkStart w:id="208" w:name="X6df6a9a9eb818f56cf48e6ddb743c06611e1f1c"/>
+      <w:bookmarkEnd w:id="207"/>
       <w:r>
         <w:lastRenderedPageBreak/>
         <w:t>Table 2: Race/ethnicity distribution of US adults with and without hypertension in 2017-2020</w:t>
@@ -12250,8 +11918,8 @@
       <w:pPr>
         <w:pStyle w:val="Heading3"/>
       </w:pPr>
-      <w:bookmarkStart w:id="285" w:name="Xaae654e9d8d5c7bcbfacdd6e08670f9d5946df2"/>
-      <w:bookmarkEnd w:id="284"/>
+      <w:bookmarkStart w:id="209" w:name="Xaae654e9d8d5c7bcbfacdd6e08670f9d5946df2"/>
+      <w:bookmarkEnd w:id="208"/>
       <w:r>
         <w:lastRenderedPageBreak/>
         <w:t>Figure 1: Mean systolic blood pressure for US adults by calendar year</w:t>
@@ -12372,8 +12040,8 @@
       <w:pPr>
         <w:pStyle w:val="Heading3"/>
       </w:pPr>
-      <w:bookmarkStart w:id="286" w:name="X5931757f493f1954e7235bf24392a97f4c40d17"/>
-      <w:bookmarkEnd w:id="285"/>
+      <w:bookmarkStart w:id="210" w:name="X5931757f493f1954e7235bf24392a97f4c40d17"/>
+      <w:bookmarkEnd w:id="209"/>
       <w:r>
         <w:lastRenderedPageBreak/>
         <w:t>Figure 2: Age-adjusted prevalence of hypertension for US adults by calendar year</w:t>
@@ -12494,8 +12162,8 @@
       <w:pPr>
         <w:pStyle w:val="Heading3"/>
       </w:pPr>
-      <w:bookmarkStart w:id="287" w:name="X76b8580892da6a9d5e92dedbdf64032cd086963"/>
-      <w:bookmarkEnd w:id="286"/>
+      <w:bookmarkStart w:id="211" w:name="X76b8580892da6a9d5e92dedbdf64032cd086963"/>
+      <w:bookmarkEnd w:id="210"/>
       <w:r>
         <w:lastRenderedPageBreak/>
         <w:t>Figure 3: Number of US adults with hypertension by calendar year</w:t>
@@ -12601,8 +12269,8 @@
       <w:pPr>
         <w:pStyle w:val="Heading3"/>
       </w:pPr>
-      <w:bookmarkStart w:id="288" w:name="Xffe6602a6857df4b87d25226e2c442cfa76bd0f"/>
-      <w:bookmarkEnd w:id="287"/>
+      <w:bookmarkStart w:id="212" w:name="Xffe6602a6857df4b87d25226e2c442cfa76bd0f"/>
+      <w:bookmarkEnd w:id="211"/>
       <w:r>
         <w:lastRenderedPageBreak/>
         <w:t>Figure 4: Age-adjusted prevalence of blood pressure control by calendar year.</w:t>
@@ -12737,19 +12405,7 @@
           <w:rPr>
             <w:rStyle w:val="Hyperlink"/>
           </w:rPr>
-          <w:t>avail</w:t>
-        </w:r>
-        <w:r>
-          <w:rPr>
-            <w:rStyle w:val="Hyperlink"/>
-          </w:rPr>
-          <w:t>a</w:t>
-        </w:r>
-        <w:r>
-          <w:rPr>
-            <w:rStyle w:val="Hyperlink"/>
-          </w:rPr>
-          <w:t>ble online</w:t>
+          <w:t>available online</w:t>
         </w:r>
       </w:hyperlink>
       <w:r>
@@ -12891,19 +12547,7 @@
           <w:rPr>
             <w:rStyle w:val="Hyperlink"/>
           </w:rPr>
-          <w:t>availa</w:t>
-        </w:r>
-        <w:r>
-          <w:rPr>
-            <w:rStyle w:val="Hyperlink"/>
-          </w:rPr>
-          <w:t>b</w:t>
-        </w:r>
-        <w:r>
-          <w:rPr>
-            <w:rStyle w:val="Hyperlink"/>
-          </w:rPr>
-          <w:t>le online</w:t>
+          <w:t>available online</w:t>
         </w:r>
       </w:hyperlink>
       <w:r>
@@ -12919,8 +12563,8 @@
       <w:pPr>
         <w:pStyle w:val="Heading3"/>
       </w:pPr>
-      <w:bookmarkStart w:id="289" w:name="X14e4743b3b0838ef25c96fe8f6d9de27d228b60"/>
-      <w:bookmarkEnd w:id="288"/>
+      <w:bookmarkStart w:id="213" w:name="X14e4743b3b0838ef25c96fe8f6d9de27d228b60"/>
+      <w:bookmarkEnd w:id="212"/>
       <w:r>
         <w:lastRenderedPageBreak/>
         <w:t>Table S1: Definitions of variables included in the web-based application.</w:t>
@@ -18541,8 +18185,8 @@
       <w:pPr>
         <w:pStyle w:val="Heading3"/>
       </w:pPr>
-      <w:bookmarkStart w:id="290" w:name="X8e5733cd1d03dae999be7bc073363d27facd242"/>
-      <w:bookmarkEnd w:id="289"/>
+      <w:bookmarkStart w:id="214" w:name="X8e5733cd1d03dae999be7bc073363d27facd242"/>
+      <w:bookmarkEnd w:id="213"/>
       <w:r>
         <w:lastRenderedPageBreak/>
         <w:t>Figure S1: Sample size after inclusion and exclusion criteria were applied for the NHANES hypertension application</w:t>
@@ -22287,8 +21931,8 @@
       <w:pPr>
         <w:pStyle w:val="Heading3"/>
       </w:pPr>
-      <w:bookmarkStart w:id="291" w:name="Xe2a5da5f44c16557fc855de08b093e5314036c8"/>
-      <w:bookmarkEnd w:id="290"/>
+      <w:bookmarkStart w:id="215" w:name="Xe2a5da5f44c16557fc855de08b093e5314036c8"/>
+      <w:bookmarkEnd w:id="214"/>
       <w:r>
         <w:lastRenderedPageBreak/>
         <w:t>Figure S2: Prevalence of hypertension among US adults with and without chronic kidney disease by calendar year.</w:t>
@@ -22368,8 +22012,8 @@
       <w:pPr>
         <w:pStyle w:val="Heading3"/>
       </w:pPr>
-      <w:bookmarkStart w:id="292" w:name="X668a3bacd043585195ce724764b8286813775f4"/>
-      <w:bookmarkEnd w:id="291"/>
+      <w:bookmarkStart w:id="216" w:name="X668a3bacd043585195ce724764b8286813775f4"/>
+      <w:bookmarkEnd w:id="215"/>
       <w:r>
         <w:lastRenderedPageBreak/>
         <w:t>Figure S3: Distribution of blood pressure categories among pregnant women.</w:t>
@@ -22610,8 +22254,8 @@
       <w:pPr>
         <w:pStyle w:val="Heading3"/>
       </w:pPr>
-      <w:bookmarkStart w:id="293" w:name="Xc94c4b8b0f7ea79b505a0cd2426c2e9e2cb3314"/>
-      <w:bookmarkEnd w:id="292"/>
+      <w:bookmarkStart w:id="217" w:name="Xc94c4b8b0f7ea79b505a0cd2426c2e9e2cb3314"/>
+      <w:bookmarkEnd w:id="216"/>
       <w:r>
         <w:lastRenderedPageBreak/>
         <w:t>Figure S4: Age-adjusted prevalence of resistant hypertension by calendar year.</w:t>
@@ -22864,8 +22508,8 @@
         </w:sectPr>
       </w:pPr>
     </w:p>
-    <w:bookmarkEnd w:id="282"/>
-    <w:bookmarkEnd w:id="293"/>
+    <w:bookmarkEnd w:id="206"/>
+    <w:bookmarkEnd w:id="217"/>
     <w:p/>
     <w:sectPr>
       <w:headerReference w:type="even" r:id="rId64"/>
@@ -22885,7 +22529,7 @@
 
 <file path=word/comments.xml><?xml version="1.0" encoding="utf-8"?>
 <w:comments xmlns:wpc="http://schemas.microsoft.com/office/word/2010/wordprocessingCanvas" xmlns:cx="http://schemas.microsoft.com/office/drawing/2014/chartex" xmlns:cx1="http://schemas.microsoft.com/office/drawing/2015/9/8/chartex" xmlns:cx2="http://schemas.microsoft.com/office/drawing/2015/10/21/chartex" xmlns:cx3="http://schemas.microsoft.com/office/drawing/2016/5/9/chartex" xmlns:cx4="http://schemas.microsoft.com/office/drawing/2016/5/10/chartex" xmlns:cx5="http://schemas.microsoft.com/office/drawing/2016/5/11/chartex" xmlns:cx6="http://schemas.microsoft.com/office/drawing/2016/5/12/chartex" xmlns:cx7="http://schemas.microsoft.com/office/drawing/2016/5/13/chartex" xmlns:cx8="http://schemas.microsoft.com/office/drawing/2016/5/14/chartex" xmlns:mc="http://schemas.openxmlformats.org/markup-compatibility/2006" xmlns:aink="http://schemas.microsoft.com/office/drawing/2016/ink" xmlns:am3d="http://schemas.microsoft.com/office/drawing/2017/model3d" xmlns:o="urn:schemas-microsoft-com:office:office" xmlns:oel="http://schemas.microsoft.com/office/2019/extlst" xmlns:r="http://schemas.openxmlformats.org/officeDocument/2006/relationships" xmlns:m="http://schemas.openxmlformats.org/officeDocument/2006/math" xmlns:v="urn:schemas-microsoft-com:vml" xmlns:wp14="http://schemas.microsoft.com/office/word/2010/wordprocessingDrawing" xmlns:wp="http://schemas.openxmlformats.org/drawingml/2006/wordprocessingDrawing" xmlns:w10="urn:schemas-microsoft-com:office:word" xmlns:w="http://schemas.openxmlformats.org/wordprocessingml/2006/main" xmlns:w14="http://schemas.microsoft.com/office/word/2010/wordml" xmlns:w15="http://schemas.microsoft.com/office/word/2012/wordml" xmlns:w16cex="http://schemas.microsoft.com/office/word/2018/wordml/cex" xmlns:w16cid="http://schemas.microsoft.com/office/word/2016/wordml/cid" xmlns:w16="http://schemas.microsoft.com/office/word/2018/wordml" xmlns:w16sdtdh="http://schemas.microsoft.com/office/word/2020/wordml/sdtdatahash" xmlns:w16se="http://schemas.microsoft.com/office/word/2015/wordml/symex" xmlns:wpg="http://schemas.microsoft.com/office/word/2010/wordprocessingGroup" xmlns:wpi="http://schemas.microsoft.com/office/word/2010/wordprocessingInk" xmlns:wne="http://schemas.microsoft.com/office/word/2006/wordml" xmlns:wps="http://schemas.microsoft.com/office/word/2010/wordprocessingShape" mc:Ignorable="w14 w15 w16se w16cid w16 w16cex w16sdtdh wp14">
-  <w:comment w:id="5" w:author="Paul Muntner" w:date="2022-11-13T21:49:00Z" w:initials="MPM">
+  <w:comment w:id="1" w:author="Paul Muntner" w:date="2022-11-13T21:49:00Z" w:initials="MPM">
     <w:p>
       <w:pPr>
         <w:pStyle w:val="CommentText"/>
@@ -22910,7 +22554,7 @@
       </w:r>
     </w:p>
   </w:comment>
-  <w:comment w:id="9" w:author="Paul Muntner" w:date="2022-11-13T21:48:00Z" w:initials="MPM">
+  <w:comment w:id="2" w:author="Paul Muntner" w:date="2022-11-13T21:48:00Z" w:initials="MPM">
     <w:p>
       <w:pPr>
         <w:pStyle w:val="CommentText"/>
@@ -22942,7 +22586,7 @@
       </w:r>
     </w:p>
   </w:comment>
-  <w:comment w:id="33" w:author="Paul Muntner" w:date="2022-11-14T09:16:00Z" w:initials="MPM">
+  <w:comment w:id="9" w:author="Paul Muntner" w:date="2022-11-14T09:16:00Z" w:initials="MPM">
     <w:p>
       <w:pPr>
         <w:pStyle w:val="CommentText"/>
@@ -22958,7 +22602,7 @@
       </w:r>
     </w:p>
   </w:comment>
-  <w:comment w:id="34" w:author="Byron C Jaeger" w:date="2022-11-14T22:13:00Z" w:initials="BCJ">
+  <w:comment w:id="10" w:author="Byron C Jaeger" w:date="2022-11-14T22:13:00Z" w:initials="BCJ">
     <w:p>
       <w:pPr>
         <w:pStyle w:val="CommentText"/>
@@ -22974,7 +22618,7 @@
       </w:r>
     </w:p>
   </w:comment>
-  <w:comment w:id="52" w:author="Paul Muntner" w:date="2022-11-14T09:18:00Z" w:initials="MPM">
+  <w:comment w:id="12" w:author="Paul Muntner" w:date="2022-11-14T09:18:00Z" w:initials="MPM">
     <w:p>
       <w:pPr>
         <w:pStyle w:val="CommentText"/>
@@ -22990,7 +22634,7 @@
       </w:r>
     </w:p>
   </w:comment>
-  <w:comment w:id="53" w:author="Byron C Jaeger" w:date="2022-11-14T22:14:00Z" w:initials="BCJ">
+  <w:comment w:id="13" w:author="Byron C Jaeger" w:date="2022-11-14T22:14:00Z" w:initials="BCJ">
     <w:p>
       <w:pPr>
         <w:pStyle w:val="CommentText"/>
@@ -23006,7 +22650,7 @@
       </w:r>
     </w:p>
   </w:comment>
-  <w:comment w:id="90" w:author="Paul Muntner" w:date="2022-11-13T22:23:00Z" w:initials="MPM">
+  <w:comment w:id="19" w:author="Paul Muntner" w:date="2022-11-13T22:23:00Z" w:initials="MPM">
     <w:p>
       <w:pPr>
         <w:pStyle w:val="CommentText"/>
@@ -23022,7 +22666,7 @@
       </w:r>
     </w:p>
   </w:comment>
-  <w:comment w:id="92" w:author="Paul Muntner" w:date="2022-11-14T09:22:00Z" w:initials="MPM">
+  <w:comment w:id="21" w:author="Paul Muntner" w:date="2022-11-14T09:22:00Z" w:initials="MPM">
     <w:p>
       <w:pPr>
         <w:pStyle w:val="CommentText"/>
@@ -23038,7 +22682,7 @@
       </w:r>
     </w:p>
   </w:comment>
-  <w:comment w:id="108" w:author="Paul Muntner" w:date="2022-11-13T22:27:00Z" w:initials="MPM">
+  <w:comment w:id="32" w:author="Paul Muntner" w:date="2022-11-13T22:27:00Z" w:initials="MPM">
     <w:p>
       <w:pPr>
         <w:pStyle w:val="CommentText"/>
@@ -23054,7 +22698,7 @@
       </w:r>
     </w:p>
   </w:comment>
-  <w:comment w:id="109" w:author="Paul Muntner" w:date="2022-11-13T22:28:00Z" w:initials="MPM">
+  <w:comment w:id="33" w:author="Paul Muntner" w:date="2022-11-13T22:28:00Z" w:initials="MPM">
     <w:p>
       <w:pPr>
         <w:pStyle w:val="CommentText"/>
@@ -23070,7 +22714,7 @@
       </w:r>
     </w:p>
   </w:comment>
-  <w:comment w:id="110" w:author="Byron C Jaeger" w:date="2022-11-14T22:20:00Z" w:initials="BCJ">
+  <w:comment w:id="34" w:author="Byron C Jaeger" w:date="2022-11-14T22:20:00Z" w:initials="BCJ">
     <w:p>
       <w:pPr>
         <w:pStyle w:val="CommentText"/>
@@ -23086,7 +22730,7 @@
       </w:r>
     </w:p>
   </w:comment>
-  <w:comment w:id="115" w:author="Paul Muntner" w:date="2022-11-13T22:29:00Z" w:initials="MPM">
+  <w:comment w:id="39" w:author="Paul Muntner" w:date="2022-11-13T22:29:00Z" w:initials="MPM">
     <w:p>
       <w:pPr>
         <w:pStyle w:val="CommentText"/>
@@ -23128,7 +22772,7 @@
       </w:r>
     </w:p>
   </w:comment>
-  <w:comment w:id="116" w:author="Byron C Jaeger" w:date="2022-11-14T22:22:00Z" w:initials="BCJ">
+  <w:comment w:id="40" w:author="Byron C Jaeger" w:date="2022-11-14T22:22:00Z" w:initials="BCJ">
     <w:p>
       <w:pPr>
         <w:pStyle w:val="CommentText"/>
@@ -23144,7 +22788,7 @@
       </w:r>
     </w:p>
   </w:comment>
-  <w:comment w:id="156" w:author="Paul Muntner" w:date="2022-11-13T23:02:00Z" w:initials="MPM">
+  <w:comment w:id="80" w:author="Paul Muntner" w:date="2022-11-13T23:02:00Z" w:initials="MPM">
     <w:p>
       <w:pPr>
         <w:pStyle w:val="CommentText"/>
@@ -23160,7 +22804,7 @@
       </w:r>
     </w:p>
   </w:comment>
-  <w:comment w:id="157" w:author="Paul Muntner" w:date="2022-11-13T22:40:00Z" w:initials="MPM">
+  <w:comment w:id="81" w:author="Paul Muntner" w:date="2022-11-13T22:40:00Z" w:initials="MPM">
     <w:p>
       <w:pPr>
         <w:pStyle w:val="CommentText"/>
@@ -23176,7 +22820,7 @@
       </w:r>
     </w:p>
   </w:comment>
-  <w:comment w:id="158" w:author="Paul Muntner" w:date="2022-11-13T23:06:00Z" w:initials="MPM">
+  <w:comment w:id="82" w:author="Paul Muntner" w:date="2022-11-13T23:06:00Z" w:initials="MPM">
     <w:p>
       <w:pPr>
         <w:pStyle w:val="CommentText"/>
@@ -23192,7 +22836,7 @@
       </w:r>
     </w:p>
   </w:comment>
-  <w:comment w:id="161" w:author="Paul Muntner" w:date="2022-11-13T23:11:00Z" w:initials="MPM">
+  <w:comment w:id="85" w:author="Paul Muntner" w:date="2022-11-13T23:11:00Z" w:initials="MPM">
     <w:p>
       <w:pPr>
         <w:pStyle w:val="CommentText"/>
@@ -23208,7 +22852,7 @@
       </w:r>
     </w:p>
   </w:comment>
-  <w:comment w:id="164" w:author="Paul Muntner" w:date="2022-11-13T23:12:00Z" w:initials="MPM">
+  <w:comment w:id="88" w:author="Paul Muntner" w:date="2022-11-13T23:12:00Z" w:initials="MPM">
     <w:p>
       <w:pPr>
         <w:pStyle w:val="CommentText"/>
@@ -23224,7 +22868,7 @@
       </w:r>
     </w:p>
   </w:comment>
-  <w:comment w:id="174" w:author="Paul Muntner" w:date="2022-11-13T22:45:00Z" w:initials="MPM">
+  <w:comment w:id="98" w:author="Paul Muntner" w:date="2022-11-13T22:45:00Z" w:initials="MPM">
     <w:p>
       <w:pPr>
         <w:pStyle w:val="CommentText"/>
@@ -23240,7 +22884,7 @@
       </w:r>
     </w:p>
   </w:comment>
-  <w:comment w:id="189" w:author="Paul Muntner" w:date="2022-11-13T22:47:00Z" w:initials="MPM">
+  <w:comment w:id="113" w:author="Paul Muntner" w:date="2022-11-13T22:47:00Z" w:initials="MPM">
     <w:p>
       <w:pPr>
         <w:pStyle w:val="CommentText"/>
@@ -23259,7 +22903,7 @@
       </w:r>
     </w:p>
   </w:comment>
-  <w:comment w:id="202" w:author="Paul Muntner" w:date="2022-11-13T22:47:00Z" w:initials="MPM">
+  <w:comment w:id="126" w:author="Paul Muntner" w:date="2022-11-13T22:47:00Z" w:initials="MPM">
     <w:p>
       <w:pPr>
         <w:pStyle w:val="CommentText"/>
@@ -23278,7 +22922,7 @@
       </w:r>
     </w:p>
   </w:comment>
-  <w:comment w:id="190" w:author="Paul Muntner" w:date="2022-11-14T09:56:00Z" w:initials="MPM">
+  <w:comment w:id="114" w:author="Paul Muntner" w:date="2022-11-14T09:56:00Z" w:initials="MPM">
     <w:p>
       <w:pPr>
         <w:pStyle w:val="CommentText"/>
@@ -23294,7 +22938,7 @@
       </w:r>
     </w:p>
   </w:comment>
-  <w:comment w:id="191" w:author="Byron C Jaeger" w:date="2022-11-14T22:32:00Z" w:initials="BCJ">
+  <w:comment w:id="115" w:author="Byron C Jaeger" w:date="2022-11-14T22:32:00Z" w:initials="BCJ">
     <w:p>
       <w:pPr>
         <w:pStyle w:val="CommentText"/>
@@ -23310,7 +22954,7 @@
       </w:r>
     </w:p>
   </w:comment>
-  <w:comment w:id="220" w:author="Paul Muntner" w:date="2022-11-13T22:50:00Z" w:initials="MPM">
+  <w:comment w:id="144" w:author="Paul Muntner" w:date="2022-11-13T22:50:00Z" w:initials="MPM">
     <w:p>
       <w:pPr>
         <w:pStyle w:val="CommentText"/>
@@ -23326,7 +22970,7 @@
       </w:r>
     </w:p>
   </w:comment>
-  <w:comment w:id="221" w:author="Paul Muntner" w:date="2022-11-13T22:51:00Z" w:initials="MPM">
+  <w:comment w:id="145" w:author="Paul Muntner" w:date="2022-11-13T22:51:00Z" w:initials="MPM">
     <w:p>
       <w:pPr>
         <w:pStyle w:val="CommentText"/>
@@ -23342,7 +22986,7 @@
       </w:r>
     </w:p>
   </w:comment>
-  <w:comment w:id="236" w:author="Paul Muntner" w:date="2022-11-13T22:59:00Z" w:initials="MPM">
+  <w:comment w:id="160" w:author="Paul Muntner" w:date="2022-11-13T22:59:00Z" w:initials="MPM">
     <w:p>
       <w:pPr>
         <w:pStyle w:val="CommentText"/>
@@ -23358,7 +23002,7 @@
       </w:r>
     </w:p>
   </w:comment>
-  <w:comment w:id="237" w:author="Byron C Jaeger" w:date="2022-11-14T22:33:00Z" w:initials="BCJ">
+  <w:comment w:id="161" w:author="Byron C Jaeger" w:date="2022-11-14T22:33:00Z" w:initials="BCJ">
     <w:p>
       <w:pPr>
         <w:pStyle w:val="CommentText"/>
@@ -23374,7 +23018,7 @@
       </w:r>
     </w:p>
   </w:comment>
-  <w:comment w:id="258" w:author="Paul Muntner" w:date="2022-11-13T22:02:00Z" w:initials="MPM">
+  <w:comment w:id="182" w:author="Paul Muntner" w:date="2022-11-13T22:02:00Z" w:initials="MPM">
     <w:p>
       <w:pPr>
         <w:pStyle w:val="CommentText"/>
@@ -24339,6 +23983,7 @@
     <w:lsdException w:name="HTML Sample" w:semiHidden="1" w:unhideWhenUsed="1"/>
     <w:lsdException w:name="HTML Typewriter" w:semiHidden="1" w:unhideWhenUsed="1"/>
     <w:lsdException w:name="HTML Variable" w:semiHidden="1" w:unhideWhenUsed="1"/>
+    <w:lsdException w:name="Normal Table" w:semiHidden="1" w:unhideWhenUsed="1"/>
     <w:lsdException w:name="annotation subject" w:semiHidden="1" w:unhideWhenUsed="1"/>
     <w:lsdException w:name="No List" w:semiHidden="1" w:unhideWhenUsed="1"/>
     <w:lsdException w:name="Outline List 1" w:semiHidden="1" w:unhideWhenUsed="1"/>
@@ -24381,8 +24026,11 @@
     <w:lsdException w:name="Table Contemporary" w:semiHidden="1" w:unhideWhenUsed="1"/>
     <w:lsdException w:name="Table Elegant" w:semiHidden="1" w:unhideWhenUsed="1"/>
     <w:lsdException w:name="Table Professional" w:semiHidden="1" w:unhideWhenUsed="1"/>
+    <w:lsdException w:name="Table Subtle 1" w:semiHidden="1" w:unhideWhenUsed="1"/>
     <w:lsdException w:name="Table Subtle 2" w:semiHidden="1" w:unhideWhenUsed="1"/>
     <w:lsdException w:name="Table Web 1" w:semiHidden="1" w:unhideWhenUsed="1"/>
+    <w:lsdException w:name="Table Web 2" w:semiHidden="1" w:unhideWhenUsed="1"/>
+    <w:lsdException w:name="Table Web 3" w:semiHidden="1" w:unhideWhenUsed="1"/>
     <w:lsdException w:name="Balloon Text" w:semiHidden="1" w:unhideWhenUsed="1"/>
     <w:lsdException w:name="Table Theme" w:semiHidden="1" w:unhideWhenUsed="1"/>
     <w:lsdException w:name="Placeholder Text" w:semiHidden="1"/>
@@ -24401,6 +24049,10 @@
     <w:lsdException w:name="Colorful List"/>
     <w:lsdException w:name="Colorful Grid"/>
     <w:lsdException w:name="Light Shading Accent 1"/>
+    <w:lsdException w:name="Light List Accent 1"/>
+    <w:lsdException w:name="Light Grid Accent 1"/>
+    <w:lsdException w:name="Medium Shading 1 Accent 1"/>
+    <w:lsdException w:name="Medium Shading 2 Accent 1"/>
     <w:lsdException w:name="Medium List 1 Accent 1"/>
     <w:lsdException w:name="Revision" w:semiHidden="1"/>
     <w:lsdException w:name="Medium List 2 Accent 1"/>
@@ -24476,6 +24128,11 @@
     <w:lsdException w:name="Medium List 2 Accent 6"/>
     <w:lsdException w:name="Medium Grid 1 Accent 6"/>
     <w:lsdException w:name="Medium Grid 2 Accent 6"/>
+    <w:lsdException w:name="Medium Grid 3 Accent 6"/>
+    <w:lsdException w:name="Dark List Accent 6"/>
+    <w:lsdException w:name="Colorful Shading Accent 6"/>
+    <w:lsdException w:name="Colorful List Accent 6"/>
+    <w:lsdException w:name="Colorful Grid Accent 6"/>
     <w:lsdException w:name="Bibliography" w:semiHidden="1" w:unhideWhenUsed="1"/>
     <w:lsdException w:name="TOC Heading" w:semiHidden="1" w:unhideWhenUsed="1"/>
     <w:lsdException w:name="Grid Table 4" w:uiPriority="49"/>

</xml_diff>